<commit_message>
Working on schema for Collector App
</commit_message>
<xml_diff>
--- a/lab-3/submission.docx
+++ b/lab-3/submission.docx
@@ -1,6 +1,6 @@
 
 <file path=word/document.xml><?xml version="1.0" encoding="utf-8"?>
-<w:document xmlns:wpc="http://schemas.microsoft.com/office/word/2010/wordprocessingCanvas" xmlns:cx="http://schemas.microsoft.com/office/drawing/2014/chartex" xmlns:cx1="http://schemas.microsoft.com/office/drawing/2015/9/8/chartex" xmlns:cx2="http://schemas.microsoft.com/office/drawing/2015/10/21/chartex" xmlns:cx3="http://schemas.microsoft.com/office/drawing/2016/5/9/chartex" xmlns:cx4="http://schemas.microsoft.com/office/drawing/2016/5/10/chartex" xmlns:cx5="http://schemas.microsoft.com/office/drawing/2016/5/11/chartex" xmlns:cx6="http://schemas.microsoft.com/office/drawing/2016/5/12/chartex" xmlns:cx7="http://schemas.microsoft.com/office/drawing/2016/5/13/chartex" xmlns:cx8="http://schemas.microsoft.com/office/drawing/2016/5/14/chartex" xmlns:mc="http://schemas.openxmlformats.org/markup-compatibility/2006" xmlns:aink="http://schemas.microsoft.com/office/drawing/2016/ink" xmlns:am3d="http://schemas.microsoft.com/office/drawing/2017/model3d" xmlns:o="urn:schemas-microsoft-com:office:office" xmlns:r="http://schemas.openxmlformats.org/officeDocument/2006/relationships" xmlns:m="http://schemas.openxmlformats.org/officeDocument/2006/math" xmlns:v="urn:schemas-microsoft-com:vml" xmlns:wp14="http://schemas.microsoft.com/office/word/2010/wordprocessingDrawing" xmlns:wp="http://schemas.openxmlformats.org/drawingml/2006/wordprocessingDrawing" xmlns:w10="urn:schemas-microsoft-com:office:word" xmlns:w="http://schemas.openxmlformats.org/wordprocessingml/2006/main" xmlns:w14="http://schemas.microsoft.com/office/word/2010/wordml" xmlns:w15="http://schemas.microsoft.com/office/word/2012/wordml" xmlns:w16cid="http://schemas.microsoft.com/office/word/2016/wordml/cid" xmlns:w16se="http://schemas.microsoft.com/office/word/2015/wordml/symex" xmlns:wpg="http://schemas.microsoft.com/office/word/2010/wordprocessingGroup" xmlns:wpi="http://schemas.microsoft.com/office/word/2010/wordprocessingInk" xmlns:wne="http://schemas.microsoft.com/office/word/2006/wordml" xmlns:wps="http://schemas.microsoft.com/office/word/2010/wordprocessingShape" mc:Ignorable="w14 w15 w16se w16cid wp14">
+<w:document xmlns:wpc="http://schemas.microsoft.com/office/word/2010/wordprocessingCanvas" xmlns:cx="http://schemas.microsoft.com/office/drawing/2014/chartex" xmlns:cx1="http://schemas.microsoft.com/office/drawing/2015/9/8/chartex" xmlns:mc="http://schemas.openxmlformats.org/markup-compatibility/2006" xmlns:o="urn:schemas-microsoft-com:office:office" xmlns:r="http://schemas.openxmlformats.org/officeDocument/2006/relationships" xmlns:m="http://schemas.openxmlformats.org/officeDocument/2006/math" xmlns:v="urn:schemas-microsoft-com:vml" xmlns:wp14="http://schemas.microsoft.com/office/word/2010/wordprocessingDrawing" xmlns:wp="http://schemas.openxmlformats.org/drawingml/2006/wordprocessingDrawing" xmlns:w10="urn:schemas-microsoft-com:office:word" xmlns:w="http://schemas.openxmlformats.org/wordprocessingml/2006/main" xmlns:w14="http://schemas.microsoft.com/office/word/2010/wordml" xmlns:w15="http://schemas.microsoft.com/office/word/2012/wordml" xmlns:w16se="http://schemas.microsoft.com/office/word/2015/wordml/symex" xmlns:wpg="http://schemas.microsoft.com/office/word/2010/wordprocessingGroup" xmlns:wpi="http://schemas.microsoft.com/office/word/2010/wordprocessingInk" xmlns:wne="http://schemas.microsoft.com/office/word/2006/wordml" xmlns:wps="http://schemas.microsoft.com/office/word/2010/wordprocessingShape" mc:Ignorable="w14 w15 w16se wp14">
   <w:body>
     <w:p>
       <w:pPr>
@@ -17,6 +17,14 @@
           <w:iCs/>
         </w:rPr>
         <w:t>SCHEMA TABLE</w:t>
+      </w:r>
+      <w:r>
+        <w:rPr>
+          <w:b/>
+          <w:bCs/>
+          <w:iCs/>
+        </w:rPr>
+        <w:t xml:space="preserve"> (Road Conditions App)</w:t>
       </w:r>
     </w:p>
     <w:p>
@@ -43,11 +51,14 @@
         <w:tblLook w:val="04A0" w:firstRow="1" w:lastRow="0" w:firstColumn="1" w:lastColumn="0" w:noHBand="0" w:noVBand="1"/>
       </w:tblPr>
       <w:tblGrid>
-        <w:gridCol w:w="1476"/>
-        <w:gridCol w:w="1394"/>
-        <w:gridCol w:w="1283"/>
+        <w:gridCol w:w="40"/>
+        <w:gridCol w:w="2524"/>
+        <w:gridCol w:w="1509"/>
+        <w:gridCol w:w="358"/>
+        <w:gridCol w:w="593"/>
         <w:gridCol w:w="1486"/>
-        <w:gridCol w:w="2434"/>
+        <w:gridCol w:w="567"/>
+        <w:gridCol w:w="996"/>
         <w:gridCol w:w="1353"/>
       </w:tblGrid>
       <w:tr>
@@ -57,7 +68,7 @@
         <w:tc>
           <w:tcPr>
             <w:tcW w:w="9426" w:type="dxa"/>
-            <w:gridSpan w:val="6"/>
+            <w:gridSpan w:val="9"/>
           </w:tcPr>
           <w:p>
             <w:pPr>
@@ -70,7 +81,19 @@
               <w:rPr>
                 <w:b/>
               </w:rPr>
-              <w:t>Feature Class: [Point]</w:t>
+              <w:t xml:space="preserve">Feature Class: </w:t>
+            </w:r>
+            <w:r>
+              <w:rPr>
+                <w:b/>
+              </w:rPr>
+              <w:t xml:space="preserve">Blind Spot </w:t>
+            </w:r>
+            <w:r>
+              <w:rPr>
+                <w:b/>
+              </w:rPr>
+              <w:t>[Point]</w:t>
             </w:r>
           </w:p>
         </w:tc>
@@ -81,7 +104,8 @@
         </w:trPr>
         <w:tc>
           <w:tcPr>
-            <w:tcW w:w="1503" w:type="dxa"/>
+            <w:tcW w:w="2564" w:type="dxa"/>
+            <w:gridSpan w:val="2"/>
           </w:tcPr>
           <w:p>
             <w:pPr>
@@ -99,7 +123,7 @@
         </w:tc>
         <w:tc>
           <w:tcPr>
-            <w:tcW w:w="1445" w:type="dxa"/>
+            <w:tcW w:w="1509" w:type="dxa"/>
           </w:tcPr>
           <w:p>
             <w:pPr>
@@ -117,7 +141,8 @@
         </w:tc>
         <w:tc>
           <w:tcPr>
-            <w:tcW w:w="1319" w:type="dxa"/>
+            <w:tcW w:w="951" w:type="dxa"/>
+            <w:gridSpan w:val="2"/>
           </w:tcPr>
           <w:p>
             <w:pPr>
@@ -135,7 +160,7 @@
         </w:tc>
         <w:tc>
           <w:tcPr>
-            <w:tcW w:w="1376" w:type="dxa"/>
+            <w:tcW w:w="1486" w:type="dxa"/>
           </w:tcPr>
           <w:p>
             <w:pPr>
@@ -153,7 +178,8 @@
         </w:tc>
         <w:tc>
           <w:tcPr>
-            <w:tcW w:w="2434" w:type="dxa"/>
+            <w:tcW w:w="1563" w:type="dxa"/>
+            <w:gridSpan w:val="2"/>
           </w:tcPr>
           <w:p>
             <w:pPr>
@@ -171,7 +197,7 @@
         </w:tc>
         <w:tc>
           <w:tcPr>
-            <w:tcW w:w="1349" w:type="dxa"/>
+            <w:tcW w:w="1353" w:type="dxa"/>
           </w:tcPr>
           <w:p>
             <w:pPr>
@@ -194,36 +220,40 @@
         </w:trPr>
         <w:tc>
           <w:tcPr>
-            <w:tcW w:w="1503" w:type="dxa"/>
-          </w:tcPr>
-          <w:p>
-            <w:pPr>
-              <w:spacing w:after="0"/>
-            </w:pPr>
-            <w:r>
-              <w:t>blind_spot-</w:t>
-            </w:r>
-            <w:r>
-              <w:t>pot_hole</w:t>
-            </w:r>
-          </w:p>
-        </w:tc>
-        <w:tc>
-          <w:tcPr>
-            <w:tcW w:w="1445" w:type="dxa"/>
-          </w:tcPr>
-          <w:p>
-            <w:pPr>
-              <w:spacing w:after="0"/>
-            </w:pPr>
-            <w:r>
-              <w:t xml:space="preserve">Are you reporting a </w:t>
-            </w:r>
-            <w:r>
-              <w:t>blind spot</w:t>
-            </w:r>
-            <w:r>
-              <w:t xml:space="preserve"> or pot hole</w:t>
+            <w:tcW w:w="2564" w:type="dxa"/>
+            <w:gridSpan w:val="2"/>
+          </w:tcPr>
+          <w:p>
+            <w:pPr>
+              <w:spacing w:after="0"/>
+            </w:pPr>
+            <w:r>
+              <w:t>Blind</w:t>
+            </w:r>
+            <w:r>
+              <w:t>Corner</w:t>
+            </w:r>
+            <w:r>
+              <w:t>Intersection</w:t>
+            </w:r>
+          </w:p>
+        </w:tc>
+        <w:tc>
+          <w:tcPr>
+            <w:tcW w:w="1509" w:type="dxa"/>
+          </w:tcPr>
+          <w:p>
+            <w:pPr>
+              <w:spacing w:after="0"/>
+            </w:pPr>
+            <w:r>
+              <w:t xml:space="preserve">Is this a blind </w:t>
+            </w:r>
+            <w:r>
+              <w:t>corner</w:t>
+            </w:r>
+            <w:r>
+              <w:t xml:space="preserve"> or intersection</w:t>
             </w:r>
             <w:r>
               <w:t>?</w:t>
@@ -232,54 +262,219 @@
         </w:tc>
         <w:tc>
           <w:tcPr>
-            <w:tcW w:w="1319" w:type="dxa"/>
-          </w:tcPr>
-          <w:p>
-            <w:pPr>
-              <w:spacing w:after="0"/>
-            </w:pPr>
-            <w:r>
-              <w:t>selection</w:t>
-            </w:r>
-          </w:p>
-        </w:tc>
-        <w:tc>
-          <w:tcPr>
-            <w:tcW w:w="1376" w:type="dxa"/>
-          </w:tcPr>
-          <w:p>
-            <w:pPr>
-              <w:spacing w:after="0"/>
-            </w:pPr>
-            <w:r>
-              <w:t>n/a</w:t>
-            </w:r>
-          </w:p>
-        </w:tc>
-        <w:tc>
-          <w:tcPr>
-            <w:tcW w:w="2434" w:type="dxa"/>
-          </w:tcPr>
-          <w:p>
-            <w:pPr>
-              <w:spacing w:after="0"/>
-            </w:pPr>
-            <w:r>
-              <w:t>blind_spotORpot_hole</w:t>
-            </w:r>
-          </w:p>
-        </w:tc>
-        <w:tc>
-          <w:tcPr>
-            <w:tcW w:w="1349" w:type="dxa"/>
-          </w:tcPr>
-          <w:p>
-            <w:pPr>
-              <w:spacing w:after="0"/>
-            </w:pPr>
-            <w:r>
-              <w:t>Need to add disclaimer about danger of picture taking near roads. Need to make sure users understand it’s for “from the road” blind spots</w:t>
-            </w:r>
+            <w:tcW w:w="951" w:type="dxa"/>
+            <w:gridSpan w:val="2"/>
+          </w:tcPr>
+          <w:p>
+            <w:pPr>
+              <w:spacing w:after="0"/>
+            </w:pPr>
+            <w:r>
+              <w:t>Text</w:t>
+            </w:r>
+          </w:p>
+        </w:tc>
+        <w:tc>
+          <w:tcPr>
+            <w:tcW w:w="1486" w:type="dxa"/>
+          </w:tcPr>
+          <w:p>
+            <w:pPr>
+              <w:spacing w:after="0"/>
+            </w:pPr>
+            <w:r>
+              <w:t>50</w:t>
+            </w:r>
+          </w:p>
+        </w:tc>
+        <w:tc>
+          <w:tcPr>
+            <w:tcW w:w="1563" w:type="dxa"/>
+            <w:gridSpan w:val="2"/>
+          </w:tcPr>
+          <w:p>
+            <w:pPr>
+              <w:spacing w:after="0"/>
+            </w:pPr>
+            <w:r>
+              <w:t>YesNo</w:t>
+            </w:r>
+          </w:p>
+        </w:tc>
+        <w:tc>
+          <w:tcPr>
+            <w:tcW w:w="1353" w:type="dxa"/>
+          </w:tcPr>
+          <w:p>
+            <w:pPr>
+              <w:spacing w:after="0"/>
+            </w:pPr>
+          </w:p>
+        </w:tc>
+      </w:tr>
+      <w:tr>
+        <w:trPr>
+          <w:trHeight w:val="293"/>
+        </w:trPr>
+        <w:tc>
+          <w:tcPr>
+            <w:tcW w:w="2564" w:type="dxa"/>
+            <w:gridSpan w:val="2"/>
+          </w:tcPr>
+          <w:p>
+            <w:pPr>
+              <w:spacing w:after="0"/>
+            </w:pPr>
+            <w:r>
+              <w:t>Cause</w:t>
+            </w:r>
+          </w:p>
+        </w:tc>
+        <w:tc>
+          <w:tcPr>
+            <w:tcW w:w="1509" w:type="dxa"/>
+          </w:tcPr>
+          <w:p>
+            <w:pPr>
+              <w:spacing w:after="0"/>
+            </w:pPr>
+            <w:r>
+              <w:t xml:space="preserve">What is impeding your line-of-sight? </w:t>
+            </w:r>
+          </w:p>
+        </w:tc>
+        <w:tc>
+          <w:tcPr>
+            <w:tcW w:w="951" w:type="dxa"/>
+            <w:gridSpan w:val="2"/>
+          </w:tcPr>
+          <w:p>
+            <w:pPr>
+              <w:spacing w:after="0"/>
+            </w:pPr>
+            <w:r>
+              <w:t>Text</w:t>
+            </w:r>
+          </w:p>
+        </w:tc>
+        <w:tc>
+          <w:tcPr>
+            <w:tcW w:w="1486" w:type="dxa"/>
+          </w:tcPr>
+          <w:p>
+            <w:pPr>
+              <w:spacing w:after="0"/>
+            </w:pPr>
+            <w:r>
+              <w:t>50</w:t>
+            </w:r>
+          </w:p>
+        </w:tc>
+        <w:tc>
+          <w:tcPr>
+            <w:tcW w:w="1563" w:type="dxa"/>
+            <w:gridSpan w:val="2"/>
+          </w:tcPr>
+          <w:p>
+            <w:pPr>
+              <w:spacing w:after="0"/>
+            </w:pPr>
+            <w:r>
+              <w:t>Cause</w:t>
+            </w:r>
+          </w:p>
+        </w:tc>
+        <w:tc>
+          <w:tcPr>
+            <w:tcW w:w="1353" w:type="dxa"/>
+          </w:tcPr>
+          <w:p>
+            <w:pPr>
+              <w:spacing w:after="0"/>
+            </w:pPr>
+          </w:p>
+        </w:tc>
+      </w:tr>
+      <w:tr>
+        <w:trPr>
+          <w:trHeight w:val="293"/>
+        </w:trPr>
+        <w:tc>
+          <w:tcPr>
+            <w:tcW w:w="2564" w:type="dxa"/>
+            <w:gridSpan w:val="2"/>
+          </w:tcPr>
+          <w:p>
+            <w:pPr>
+              <w:spacing w:after="0"/>
+            </w:pPr>
+            <w:r>
+              <w:t>ControlledIntersection</w:t>
+            </w:r>
+          </w:p>
+        </w:tc>
+        <w:tc>
+          <w:tcPr>
+            <w:tcW w:w="1509" w:type="dxa"/>
+          </w:tcPr>
+          <w:p>
+            <w:pPr>
+              <w:spacing w:after="0"/>
+            </w:pPr>
+            <w:r>
+              <w:t>Is this a controlled intersection?</w:t>
+            </w:r>
+          </w:p>
+        </w:tc>
+        <w:tc>
+          <w:tcPr>
+            <w:tcW w:w="951" w:type="dxa"/>
+            <w:gridSpan w:val="2"/>
+          </w:tcPr>
+          <w:p>
+            <w:pPr>
+              <w:spacing w:after="0"/>
+            </w:pPr>
+            <w:r>
+              <w:t>Text</w:t>
+            </w:r>
+          </w:p>
+        </w:tc>
+        <w:tc>
+          <w:tcPr>
+            <w:tcW w:w="1486" w:type="dxa"/>
+          </w:tcPr>
+          <w:p>
+            <w:pPr>
+              <w:spacing w:after="0"/>
+            </w:pPr>
+            <w:r>
+              <w:t>50</w:t>
+            </w:r>
+          </w:p>
+        </w:tc>
+        <w:tc>
+          <w:tcPr>
+            <w:tcW w:w="1563" w:type="dxa"/>
+            <w:gridSpan w:val="2"/>
+          </w:tcPr>
+          <w:p>
+            <w:pPr>
+              <w:spacing w:after="0"/>
+            </w:pPr>
+            <w:r>
+              <w:t>YesNo</w:t>
+            </w:r>
+          </w:p>
+        </w:tc>
+        <w:tc>
+          <w:tcPr>
+            <w:tcW w:w="1353" w:type="dxa"/>
+          </w:tcPr>
+          <w:p>
+            <w:pPr>
+              <w:spacing w:after="0"/>
+            </w:pPr>
           </w:p>
         </w:tc>
       </w:tr>
@@ -289,14 +484,15 @@
         </w:trPr>
         <w:tc>
           <w:tcPr>
-            <w:tcW w:w="1503" w:type="dxa"/>
-          </w:tcPr>
-          <w:p>
-            <w:pPr>
-              <w:spacing w:after="0"/>
-            </w:pPr>
-            <w:r>
-              <w:t>s</w:t>
+            <w:tcW w:w="2564" w:type="dxa"/>
+            <w:gridSpan w:val="2"/>
+          </w:tcPr>
+          <w:p>
+            <w:pPr>
+              <w:spacing w:after="0"/>
+            </w:pPr>
+            <w:r>
+              <w:t>S</w:t>
             </w:r>
             <w:r>
               <w:t>napshot</w:t>
@@ -305,7 +501,7 @@
         </w:tc>
         <w:tc>
           <w:tcPr>
-            <w:tcW w:w="1445" w:type="dxa"/>
+            <w:tcW w:w="1509" w:type="dxa"/>
           </w:tcPr>
           <w:p>
             <w:pPr>
@@ -318,14 +514,15 @@
         </w:tc>
         <w:tc>
           <w:tcPr>
-            <w:tcW w:w="1319" w:type="dxa"/>
-          </w:tcPr>
-          <w:p>
-            <w:pPr>
-              <w:spacing w:after="0"/>
-            </w:pPr>
-            <w:r>
-              <w:t>b</w:t>
+            <w:tcW w:w="951" w:type="dxa"/>
+            <w:gridSpan w:val="2"/>
+          </w:tcPr>
+          <w:p>
+            <w:pPr>
+              <w:spacing w:after="0"/>
+            </w:pPr>
+            <w:r>
+              <w:t>B</w:t>
             </w:r>
             <w:r>
               <w:t>lob</w:t>
@@ -334,7 +531,7 @@
         </w:tc>
         <w:tc>
           <w:tcPr>
-            <w:tcW w:w="1376" w:type="dxa"/>
+            <w:tcW w:w="1486" w:type="dxa"/>
           </w:tcPr>
           <w:p>
             <w:pPr>
@@ -347,22 +544,26 @@
         </w:tc>
         <w:tc>
           <w:tcPr>
-            <w:tcW w:w="2434" w:type="dxa"/>
-          </w:tcPr>
-          <w:p>
-            <w:pPr>
-              <w:spacing w:after="0"/>
-            </w:pPr>
-          </w:p>
-        </w:tc>
-        <w:tc>
-          <w:tcPr>
-            <w:tcW w:w="1349" w:type="dxa"/>
-          </w:tcPr>
-          <w:p>
-            <w:pPr>
-              <w:spacing w:after="0"/>
-            </w:pPr>
+            <w:tcW w:w="1563" w:type="dxa"/>
+            <w:gridSpan w:val="2"/>
+          </w:tcPr>
+          <w:p>
+            <w:pPr>
+              <w:spacing w:after="0"/>
+            </w:pPr>
+          </w:p>
+        </w:tc>
+        <w:tc>
+          <w:tcPr>
+            <w:tcW w:w="1353" w:type="dxa"/>
+          </w:tcPr>
+          <w:p>
+            <w:pPr>
+              <w:spacing w:after="0"/>
+            </w:pPr>
+            <w:r>
+              <w:t>Need to add disclaimer about danger of picture taking near roads. Need to make sure users understand it’s for “from the road” blind spots</w:t>
+            </w:r>
           </w:p>
         </w:tc>
       </w:tr>
@@ -372,20 +573,24 @@
         </w:trPr>
         <w:tc>
           <w:tcPr>
-            <w:tcW w:w="1503" w:type="dxa"/>
-          </w:tcPr>
-          <w:p>
-            <w:pPr>
-              <w:spacing w:after="0"/>
-            </w:pPr>
-            <w:r>
-              <w:t>date</w:t>
-            </w:r>
-          </w:p>
-        </w:tc>
-        <w:tc>
-          <w:tcPr>
-            <w:tcW w:w="1445" w:type="dxa"/>
+            <w:tcW w:w="2564" w:type="dxa"/>
+            <w:gridSpan w:val="2"/>
+          </w:tcPr>
+          <w:p>
+            <w:pPr>
+              <w:spacing w:after="0"/>
+            </w:pPr>
+            <w:r>
+              <w:t>D</w:t>
+            </w:r>
+            <w:r>
+              <w:t>ate</w:t>
+            </w:r>
+          </w:p>
+        </w:tc>
+        <w:tc>
+          <w:tcPr>
+            <w:tcW w:w="1509" w:type="dxa"/>
           </w:tcPr>
           <w:p>
             <w:pPr>
@@ -398,7 +603,8 @@
         </w:tc>
         <w:tc>
           <w:tcPr>
-            <w:tcW w:w="1319" w:type="dxa"/>
+            <w:tcW w:w="951" w:type="dxa"/>
+            <w:gridSpan w:val="2"/>
           </w:tcPr>
           <w:p>
             <w:pPr>
@@ -414,7 +620,7 @@
         </w:tc>
         <w:tc>
           <w:tcPr>
-            <w:tcW w:w="1376" w:type="dxa"/>
+            <w:tcW w:w="1486" w:type="dxa"/>
           </w:tcPr>
           <w:p>
             <w:pPr>
@@ -427,17 +633,18 @@
         </w:tc>
         <w:tc>
           <w:tcPr>
-            <w:tcW w:w="2434" w:type="dxa"/>
-          </w:tcPr>
-          <w:p>
-            <w:pPr>
-              <w:spacing w:after="0"/>
-            </w:pPr>
-          </w:p>
-        </w:tc>
-        <w:tc>
-          <w:tcPr>
-            <w:tcW w:w="1349" w:type="dxa"/>
+            <w:tcW w:w="1563" w:type="dxa"/>
+            <w:gridSpan w:val="2"/>
+          </w:tcPr>
+          <w:p>
+            <w:pPr>
+              <w:spacing w:after="0"/>
+            </w:pPr>
+          </w:p>
+        </w:tc>
+        <w:tc>
+          <w:tcPr>
+            <w:tcW w:w="1353" w:type="dxa"/>
           </w:tcPr>
           <w:p>
             <w:pPr>
@@ -452,20 +659,24 @@
         </w:trPr>
         <w:tc>
           <w:tcPr>
-            <w:tcW w:w="1503" w:type="dxa"/>
-          </w:tcPr>
-          <w:p>
-            <w:pPr>
-              <w:spacing w:after="0"/>
-            </w:pPr>
-            <w:r>
-              <w:t>time</w:t>
-            </w:r>
-          </w:p>
-        </w:tc>
-        <w:tc>
-          <w:tcPr>
-            <w:tcW w:w="1445" w:type="dxa"/>
+            <w:tcW w:w="2564" w:type="dxa"/>
+            <w:gridSpan w:val="2"/>
+          </w:tcPr>
+          <w:p>
+            <w:pPr>
+              <w:spacing w:after="0"/>
+            </w:pPr>
+            <w:r>
+              <w:t>T</w:t>
+            </w:r>
+            <w:r>
+              <w:t>ime</w:t>
+            </w:r>
+          </w:p>
+        </w:tc>
+        <w:tc>
+          <w:tcPr>
+            <w:tcW w:w="1509" w:type="dxa"/>
           </w:tcPr>
           <w:p>
             <w:pPr>
@@ -478,14 +689,15 @@
         </w:tc>
         <w:tc>
           <w:tcPr>
-            <w:tcW w:w="1319" w:type="dxa"/>
-          </w:tcPr>
-          <w:p>
-            <w:pPr>
-              <w:spacing w:after="0"/>
-            </w:pPr>
-            <w:r>
-              <w:t>T</w:t>
+            <w:tcW w:w="951" w:type="dxa"/>
+            <w:gridSpan w:val="2"/>
+          </w:tcPr>
+          <w:p>
+            <w:pPr>
+              <w:spacing w:after="0"/>
+            </w:pPr>
+            <w:r>
+              <w:t>t</w:t>
             </w:r>
             <w:r>
               <w:t>ime</w:t>
@@ -494,7 +706,7 @@
         </w:tc>
         <w:tc>
           <w:tcPr>
-            <w:tcW w:w="1376" w:type="dxa"/>
+            <w:tcW w:w="1486" w:type="dxa"/>
           </w:tcPr>
           <w:p>
             <w:pPr>
@@ -507,17 +719,18 @@
         </w:tc>
         <w:tc>
           <w:tcPr>
-            <w:tcW w:w="2434" w:type="dxa"/>
-          </w:tcPr>
-          <w:p>
-            <w:pPr>
-              <w:spacing w:after="0"/>
-            </w:pPr>
-          </w:p>
-        </w:tc>
-        <w:tc>
-          <w:tcPr>
-            <w:tcW w:w="1349" w:type="dxa"/>
+            <w:tcW w:w="1563" w:type="dxa"/>
+            <w:gridSpan w:val="2"/>
+          </w:tcPr>
+          <w:p>
+            <w:pPr>
+              <w:spacing w:after="0"/>
+            </w:pPr>
+          </w:p>
+        </w:tc>
+        <w:tc>
+          <w:tcPr>
+            <w:tcW w:w="1353" w:type="dxa"/>
           </w:tcPr>
           <w:p>
             <w:pPr>
@@ -527,230 +740,1564 @@
         </w:tc>
       </w:tr>
       <w:tr>
+        <w:tblPrEx>
+          <w:tblCellMar>
+            <w:left w:w="108" w:type="dxa"/>
+            <w:right w:w="108" w:type="dxa"/>
+          </w:tblCellMar>
+        </w:tblPrEx>
         <w:trPr>
-          <w:trHeight w:val="70"/>
+          <w:gridBefore w:val="1"/>
+          <w:gridAfter w:val="2"/>
+          <w:wBefore w:w="40" w:type="dxa"/>
+          <w:wAfter w:w="2349" w:type="dxa"/>
         </w:trPr>
         <w:tc>
           <w:tcPr>
-            <w:tcW w:w="1503" w:type="dxa"/>
-          </w:tcPr>
-          <w:p>
-            <w:pPr>
-              <w:spacing w:after="0"/>
-            </w:pPr>
-            <w:r>
-              <w:t>location</w:t>
-            </w:r>
-          </w:p>
-        </w:tc>
-        <w:tc>
-          <w:tcPr>
-            <w:tcW w:w="1445" w:type="dxa"/>
-          </w:tcPr>
-          <w:p>
-            <w:pPr>
-              <w:spacing w:after="0"/>
-            </w:pPr>
-            <w:r>
-              <w:t>Location</w:t>
-            </w:r>
-          </w:p>
-        </w:tc>
-        <w:tc>
-          <w:tcPr>
-            <w:tcW w:w="1319" w:type="dxa"/>
-          </w:tcPr>
-          <w:p>
-            <w:pPr>
-              <w:spacing w:after="0"/>
-            </w:pPr>
-            <w:r>
-              <w:t>location</w:t>
-            </w:r>
-          </w:p>
-        </w:tc>
-        <w:tc>
-          <w:tcPr>
-            <w:tcW w:w="1376" w:type="dxa"/>
-          </w:tcPr>
-          <w:p>
-            <w:pPr>
-              <w:spacing w:after="0"/>
-            </w:pPr>
-            <w:r>
-              <w:t>coordinates</w:t>
-            </w:r>
-          </w:p>
-        </w:tc>
-        <w:tc>
-          <w:tcPr>
-            <w:tcW w:w="2434" w:type="dxa"/>
-          </w:tcPr>
-          <w:p>
-            <w:pPr>
-              <w:spacing w:after="0"/>
-            </w:pPr>
-          </w:p>
-        </w:tc>
-        <w:tc>
-          <w:tcPr>
-            <w:tcW w:w="1349" w:type="dxa"/>
-          </w:tcPr>
-          <w:p>
-            <w:pPr>
-              <w:spacing w:after="0"/>
-            </w:pPr>
+            <w:tcW w:w="4391" w:type="dxa"/>
+            <w:gridSpan w:val="3"/>
+          </w:tcPr>
+          <w:p>
+            <w:pPr>
+              <w:rPr>
+                <w:b/>
+              </w:rPr>
+            </w:pPr>
+            <w:r>
+              <w:rPr>
+                <w:b/>
+              </w:rPr>
+              <w:t>Domain Name</w:t>
+            </w:r>
+          </w:p>
+        </w:tc>
+        <w:tc>
+          <w:tcPr>
+            <w:tcW w:w="2646" w:type="dxa"/>
+            <w:gridSpan w:val="3"/>
+          </w:tcPr>
+          <w:p>
+            <w:pPr>
+              <w:rPr>
+                <w:b/>
+              </w:rPr>
+            </w:pPr>
+            <w:r>
+              <w:rPr>
+                <w:b/>
+              </w:rPr>
+              <w:t>Domain List</w:t>
+            </w:r>
+          </w:p>
+        </w:tc>
+      </w:tr>
+      <w:tr>
+        <w:tblPrEx>
+          <w:tblCellMar>
+            <w:left w:w="108" w:type="dxa"/>
+            <w:right w:w="108" w:type="dxa"/>
+          </w:tblCellMar>
+        </w:tblPrEx>
+        <w:trPr>
+          <w:gridBefore w:val="1"/>
+          <w:gridAfter w:val="2"/>
+          <w:wBefore w:w="40" w:type="dxa"/>
+          <w:wAfter w:w="2349" w:type="dxa"/>
+        </w:trPr>
+        <w:tc>
+          <w:tcPr>
+            <w:tcW w:w="4391" w:type="dxa"/>
+            <w:gridSpan w:val="3"/>
+          </w:tcPr>
+          <w:p>
+            <w:pPr>
+              <w:spacing w:after="0"/>
+            </w:pPr>
+            <w:r>
+              <w:t>Cause</w:t>
+            </w:r>
+          </w:p>
+        </w:tc>
+        <w:tc>
+          <w:tcPr>
+            <w:tcW w:w="2646" w:type="dxa"/>
+            <w:gridSpan w:val="3"/>
+          </w:tcPr>
+          <w:p>
+            <w:pPr>
+              <w:spacing w:after="0" w:line="240" w:lineRule="auto"/>
+            </w:pPr>
+            <w:r>
+              <w:t xml:space="preserve">Legally Parked Vehicle, Illegally Parked Vehicle, </w:t>
+            </w:r>
+            <w:r>
+              <w:lastRenderedPageBreak/>
+              <w:t xml:space="preserve">Construction, Barricade, Sharp Corner, </w:t>
+            </w:r>
           </w:p>
         </w:tc>
       </w:tr>
     </w:tbl>
+    <w:p/>
     <w:p/>
     <w:tbl>
       <w:tblPr>
         <w:tblStyle w:val="TableGrid"/>
-        <w:tblW w:w="0" w:type="auto"/>
-        <w:tblInd w:w="18" w:type="dxa"/>
+        <w:tblW w:w="9426" w:type="dxa"/>
+        <w:tblCellMar>
+          <w:left w:w="115" w:type="dxa"/>
+          <w:right w:w="115" w:type="dxa"/>
+        </w:tblCellMar>
         <w:tblLook w:val="04A0" w:firstRow="1" w:lastRow="0" w:firstColumn="1" w:lastColumn="0" w:noHBand="0" w:noVBand="1"/>
       </w:tblPr>
       <w:tblGrid>
-        <w:gridCol w:w="3330"/>
-        <w:gridCol w:w="3117"/>
+        <w:gridCol w:w="18"/>
+        <w:gridCol w:w="1465"/>
+        <w:gridCol w:w="1473"/>
+        <w:gridCol w:w="423"/>
+        <w:gridCol w:w="864"/>
+        <w:gridCol w:w="1486"/>
+        <w:gridCol w:w="754"/>
+        <w:gridCol w:w="1590"/>
+        <w:gridCol w:w="1353"/>
       </w:tblGrid>
       <w:tr>
-        <w:tc>
-          <w:tcPr>
-            <w:tcW w:w="3330" w:type="dxa"/>
-          </w:tcPr>
-          <w:p>
-            <w:pPr>
-              <w:rPr>
-                <w:b/>
-              </w:rPr>
-            </w:pPr>
-            <w:r>
-              <w:rPr>
-                <w:b/>
-              </w:rPr>
-              <w:t>Domain Name</w:t>
-            </w:r>
-          </w:p>
-        </w:tc>
-        <w:tc>
-          <w:tcPr>
-            <w:tcW w:w="3117" w:type="dxa"/>
-          </w:tcPr>
-          <w:p>
-            <w:pPr>
-              <w:rPr>
-                <w:b/>
-              </w:rPr>
-            </w:pPr>
-            <w:r>
-              <w:rPr>
-                <w:b/>
-              </w:rPr>
-              <w:t>Domain List</w:t>
+        <w:trPr>
+          <w:trHeight w:val="293"/>
+        </w:trPr>
+        <w:tc>
+          <w:tcPr>
+            <w:tcW w:w="9426" w:type="dxa"/>
+            <w:gridSpan w:val="9"/>
+          </w:tcPr>
+          <w:p>
+            <w:pPr>
+              <w:jc w:val="center"/>
+              <w:rPr>
+                <w:b/>
+              </w:rPr>
+            </w:pPr>
+            <w:r>
+              <w:rPr>
+                <w:b/>
+              </w:rPr>
+              <w:t xml:space="preserve">Feature Class: </w:t>
+            </w:r>
+            <w:r>
+              <w:rPr>
+                <w:b/>
+              </w:rPr>
+              <w:t xml:space="preserve">Pot Hole </w:t>
+            </w:r>
+            <w:r>
+              <w:rPr>
+                <w:b/>
+              </w:rPr>
+              <w:t>[Point]</w:t>
             </w:r>
           </w:p>
         </w:tc>
       </w:tr>
       <w:tr>
         <w:trPr>
-          <w:trHeight w:val="692"/>
+          <w:trHeight w:val="302"/>
         </w:trPr>
         <w:tc>
           <w:tcPr>
-            <w:tcW w:w="3330" w:type="dxa"/>
-          </w:tcPr>
-          <w:p>
-            <w:r>
-              <w:t>Date</w:t>
-            </w:r>
-          </w:p>
-        </w:tc>
-        <w:tc>
-          <w:tcPr>
-            <w:tcW w:w="3117" w:type="dxa"/>
-          </w:tcPr>
-          <w:p>
-            <w:pPr>
-              <w:spacing w:after="0" w:line="240" w:lineRule="auto"/>
-              <w:rPr>
-                <w:rFonts w:ascii="Arial" w:eastAsia="Times New Roman" w:hAnsi="Arial" w:cs="Arial"/>
-                <w:color w:val="000000"/>
-                <w:sz w:val="20"/>
-                <w:szCs w:val="20"/>
-              </w:rPr>
-            </w:pPr>
-            <w:r>
-              <w:rPr>
-                <w:rFonts w:ascii="Arial" w:hAnsi="Arial" w:cs="Arial"/>
-                <w:color w:val="000000"/>
-                <w:sz w:val="20"/>
-                <w:szCs w:val="20"/>
-              </w:rPr>
-              <w:t>dd/mm/yyyy</w:t>
+            <w:tcW w:w="1483" w:type="dxa"/>
+            <w:gridSpan w:val="2"/>
+          </w:tcPr>
+          <w:p>
+            <w:pPr>
+              <w:rPr>
+                <w:b/>
+              </w:rPr>
+            </w:pPr>
+            <w:r>
+              <w:rPr>
+                <w:b/>
+              </w:rPr>
+              <w:t>Field Name</w:t>
+            </w:r>
+          </w:p>
+        </w:tc>
+        <w:tc>
+          <w:tcPr>
+            <w:tcW w:w="1473" w:type="dxa"/>
+          </w:tcPr>
+          <w:p>
+            <w:pPr>
+              <w:rPr>
+                <w:b/>
+              </w:rPr>
+            </w:pPr>
+            <w:r>
+              <w:rPr>
+                <w:b/>
+              </w:rPr>
+              <w:t>Alias</w:t>
+            </w:r>
+          </w:p>
+        </w:tc>
+        <w:tc>
+          <w:tcPr>
+            <w:tcW w:w="1287" w:type="dxa"/>
+            <w:gridSpan w:val="2"/>
+          </w:tcPr>
+          <w:p>
+            <w:pPr>
+              <w:rPr>
+                <w:b/>
+              </w:rPr>
+            </w:pPr>
+            <w:r>
+              <w:rPr>
+                <w:b/>
+              </w:rPr>
+              <w:t>Type</w:t>
+            </w:r>
+          </w:p>
+        </w:tc>
+        <w:tc>
+          <w:tcPr>
+            <w:tcW w:w="1486" w:type="dxa"/>
+          </w:tcPr>
+          <w:p>
+            <w:pPr>
+              <w:rPr>
+                <w:b/>
+              </w:rPr>
+            </w:pPr>
+            <w:r>
+              <w:rPr>
+                <w:b/>
+              </w:rPr>
+              <w:t>Length</w:t>
+            </w:r>
+          </w:p>
+        </w:tc>
+        <w:tc>
+          <w:tcPr>
+            <w:tcW w:w="2344" w:type="dxa"/>
+            <w:gridSpan w:val="2"/>
+          </w:tcPr>
+          <w:p>
+            <w:pPr>
+              <w:rPr>
+                <w:b/>
+              </w:rPr>
+            </w:pPr>
+            <w:r>
+              <w:rPr>
+                <w:b/>
+              </w:rPr>
+              <w:t>Domain</w:t>
+            </w:r>
+          </w:p>
+        </w:tc>
+        <w:tc>
+          <w:tcPr>
+            <w:tcW w:w="1353" w:type="dxa"/>
+          </w:tcPr>
+          <w:p>
+            <w:pPr>
+              <w:rPr>
+                <w:b/>
+              </w:rPr>
+            </w:pPr>
+            <w:r>
+              <w:rPr>
+                <w:b/>
+              </w:rPr>
+              <w:t>Notes</w:t>
             </w:r>
           </w:p>
         </w:tc>
       </w:tr>
       <w:tr>
-        <w:tc>
-          <w:tcPr>
-            <w:tcW w:w="3330" w:type="dxa"/>
-          </w:tcPr>
-          <w:p>
-            <w:r>
-              <w:t>Time</w:t>
-            </w:r>
-          </w:p>
-        </w:tc>
-        <w:tc>
-          <w:tcPr>
-            <w:tcW w:w="3117" w:type="dxa"/>
-          </w:tcPr>
-          <w:p>
-            <w:r>
-              <w:t>hh:mm</w:t>
-            </w:r>
+        <w:trPr>
+          <w:trHeight w:val="293"/>
+        </w:trPr>
+        <w:tc>
+          <w:tcPr>
+            <w:tcW w:w="1483" w:type="dxa"/>
+            <w:gridSpan w:val="2"/>
+          </w:tcPr>
+          <w:p>
+            <w:pPr>
+              <w:spacing w:after="0"/>
+            </w:pPr>
+            <w:r>
+              <w:t>P</w:t>
+            </w:r>
+            <w:r>
+              <w:t>ot</w:t>
+            </w:r>
+            <w:r>
+              <w:t>H</w:t>
+            </w:r>
+            <w:r>
+              <w:t>ole</w:t>
+            </w:r>
+          </w:p>
+        </w:tc>
+        <w:tc>
+          <w:tcPr>
+            <w:tcW w:w="1473" w:type="dxa"/>
+          </w:tcPr>
+          <w:p>
+            <w:pPr>
+              <w:spacing w:after="0"/>
+            </w:pPr>
+            <w:r>
+              <w:t>Is this a pot hole?</w:t>
+            </w:r>
+          </w:p>
+        </w:tc>
+        <w:tc>
+          <w:tcPr>
+            <w:tcW w:w="1287" w:type="dxa"/>
+            <w:gridSpan w:val="2"/>
+          </w:tcPr>
+          <w:p>
+            <w:pPr>
+              <w:spacing w:after="0"/>
+            </w:pPr>
+            <w:r>
+              <w:t>Text</w:t>
+            </w:r>
+          </w:p>
+        </w:tc>
+        <w:tc>
+          <w:tcPr>
+            <w:tcW w:w="1486" w:type="dxa"/>
+          </w:tcPr>
+          <w:p>
+            <w:pPr>
+              <w:spacing w:after="0"/>
+            </w:pPr>
+            <w:r>
+              <w:t>50</w:t>
+            </w:r>
+          </w:p>
+        </w:tc>
+        <w:tc>
+          <w:tcPr>
+            <w:tcW w:w="2344" w:type="dxa"/>
+            <w:gridSpan w:val="2"/>
+          </w:tcPr>
+          <w:p>
+            <w:pPr>
+              <w:spacing w:after="0"/>
+            </w:pPr>
+            <w:r>
+              <w:t>YesNo</w:t>
+            </w:r>
+          </w:p>
+        </w:tc>
+        <w:tc>
+          <w:tcPr>
+            <w:tcW w:w="1353" w:type="dxa"/>
+          </w:tcPr>
+          <w:p>
+            <w:pPr>
+              <w:spacing w:after="0"/>
+            </w:pPr>
           </w:p>
         </w:tc>
       </w:tr>
       <w:tr>
+        <w:trPr>
+          <w:trHeight w:val="293"/>
+        </w:trPr>
+        <w:tc>
+          <w:tcPr>
+            <w:tcW w:w="1483" w:type="dxa"/>
+            <w:gridSpan w:val="2"/>
+          </w:tcPr>
+          <w:p>
+            <w:pPr>
+              <w:spacing w:after="0"/>
+            </w:pPr>
+            <w:r>
+              <w:t>Size</w:t>
+            </w:r>
+          </w:p>
+        </w:tc>
+        <w:tc>
+          <w:tcPr>
+            <w:tcW w:w="1473" w:type="dxa"/>
+          </w:tcPr>
+          <w:p>
+            <w:pPr>
+              <w:spacing w:after="0"/>
+            </w:pPr>
+            <w:r>
+              <w:t>What is the approximate size?</w:t>
+            </w:r>
+          </w:p>
+        </w:tc>
+        <w:tc>
+          <w:tcPr>
+            <w:tcW w:w="1287" w:type="dxa"/>
+            <w:gridSpan w:val="2"/>
+          </w:tcPr>
+          <w:p>
+            <w:pPr>
+              <w:spacing w:after="0"/>
+            </w:pPr>
+            <w:r>
+              <w:t>Text</w:t>
+            </w:r>
+          </w:p>
+        </w:tc>
+        <w:tc>
+          <w:tcPr>
+            <w:tcW w:w="1486" w:type="dxa"/>
+          </w:tcPr>
+          <w:p>
+            <w:pPr>
+              <w:spacing w:after="0"/>
+            </w:pPr>
+            <w:r>
+              <w:t>50</w:t>
+            </w:r>
+          </w:p>
+        </w:tc>
+        <w:tc>
+          <w:tcPr>
+            <w:tcW w:w="2344" w:type="dxa"/>
+            <w:gridSpan w:val="2"/>
+          </w:tcPr>
+          <w:p>
+            <w:pPr>
+              <w:spacing w:after="0"/>
+            </w:pPr>
+            <w:r>
+              <w:t>Size</w:t>
+            </w:r>
+          </w:p>
+        </w:tc>
+        <w:tc>
+          <w:tcPr>
+            <w:tcW w:w="1353" w:type="dxa"/>
+          </w:tcPr>
+          <w:p>
+            <w:pPr>
+              <w:spacing w:after="0"/>
+            </w:pPr>
+          </w:p>
+        </w:tc>
+      </w:tr>
+      <w:tr>
+        <w:trPr>
+          <w:trHeight w:val="293"/>
+        </w:trPr>
+        <w:tc>
+          <w:tcPr>
+            <w:tcW w:w="1483" w:type="dxa"/>
+            <w:gridSpan w:val="2"/>
+          </w:tcPr>
+          <w:p>
+            <w:pPr>
+              <w:spacing w:after="0"/>
+            </w:pPr>
+            <w:r>
+              <w:t>Water</w:t>
+            </w:r>
+          </w:p>
+        </w:tc>
+        <w:tc>
+          <w:tcPr>
+            <w:tcW w:w="1473" w:type="dxa"/>
+          </w:tcPr>
+          <w:p>
+            <w:pPr>
+              <w:spacing w:after="0"/>
+            </w:pPr>
+            <w:r>
+              <w:t>Is there a puddle?</w:t>
+            </w:r>
+          </w:p>
+        </w:tc>
+        <w:tc>
+          <w:tcPr>
+            <w:tcW w:w="1287" w:type="dxa"/>
+            <w:gridSpan w:val="2"/>
+          </w:tcPr>
+          <w:p>
+            <w:pPr>
+              <w:spacing w:after="0"/>
+            </w:pPr>
+            <w:r>
+              <w:t>Text</w:t>
+            </w:r>
+          </w:p>
+        </w:tc>
+        <w:tc>
+          <w:tcPr>
+            <w:tcW w:w="1486" w:type="dxa"/>
+          </w:tcPr>
+          <w:p>
+            <w:pPr>
+              <w:spacing w:after="0"/>
+            </w:pPr>
+            <w:r>
+              <w:t>50</w:t>
+            </w:r>
+          </w:p>
+        </w:tc>
+        <w:tc>
+          <w:tcPr>
+            <w:tcW w:w="2344" w:type="dxa"/>
+            <w:gridSpan w:val="2"/>
+          </w:tcPr>
+          <w:p>
+            <w:pPr>
+              <w:spacing w:after="0"/>
+            </w:pPr>
+            <w:r>
+              <w:t>YesNo</w:t>
+            </w:r>
+          </w:p>
+        </w:tc>
+        <w:tc>
+          <w:tcPr>
+            <w:tcW w:w="1353" w:type="dxa"/>
+          </w:tcPr>
+          <w:p>
+            <w:pPr>
+              <w:spacing w:after="0"/>
+            </w:pPr>
+          </w:p>
+        </w:tc>
+      </w:tr>
+      <w:tr>
+        <w:trPr>
+          <w:trHeight w:val="302"/>
+        </w:trPr>
+        <w:tc>
+          <w:tcPr>
+            <w:tcW w:w="1483" w:type="dxa"/>
+            <w:gridSpan w:val="2"/>
+          </w:tcPr>
+          <w:p>
+            <w:pPr>
+              <w:spacing w:after="0"/>
+            </w:pPr>
+            <w:r>
+              <w:t>snapshot</w:t>
+            </w:r>
+          </w:p>
+        </w:tc>
+        <w:tc>
+          <w:tcPr>
+            <w:tcW w:w="1473" w:type="dxa"/>
+          </w:tcPr>
+          <w:p>
+            <w:pPr>
+              <w:spacing w:after="0"/>
+            </w:pPr>
+            <w:r>
+              <w:t>Snapshot</w:t>
+            </w:r>
+          </w:p>
+        </w:tc>
+        <w:tc>
+          <w:tcPr>
+            <w:tcW w:w="1287" w:type="dxa"/>
+            <w:gridSpan w:val="2"/>
+          </w:tcPr>
+          <w:p>
+            <w:pPr>
+              <w:spacing w:after="0"/>
+            </w:pPr>
+            <w:r>
+              <w:t>blob</w:t>
+            </w:r>
+          </w:p>
+        </w:tc>
+        <w:tc>
+          <w:tcPr>
+            <w:tcW w:w="1486" w:type="dxa"/>
+          </w:tcPr>
+          <w:p>
+            <w:pPr>
+              <w:spacing w:after="0"/>
+            </w:pPr>
+            <w:r>
+              <w:t>n/a</w:t>
+            </w:r>
+          </w:p>
+        </w:tc>
+        <w:tc>
+          <w:tcPr>
+            <w:tcW w:w="2344" w:type="dxa"/>
+            <w:gridSpan w:val="2"/>
+          </w:tcPr>
+          <w:p>
+            <w:pPr>
+              <w:spacing w:after="0"/>
+            </w:pPr>
+          </w:p>
+        </w:tc>
+        <w:tc>
+          <w:tcPr>
+            <w:tcW w:w="1353" w:type="dxa"/>
+          </w:tcPr>
+          <w:p>
+            <w:pPr>
+              <w:spacing w:after="0"/>
+            </w:pPr>
+            <w:r>
+              <w:t>Need to add disclaimer about danger of picture taking near roads. Need to make sure users understand it’s for “from the road” blind spots</w:t>
+            </w:r>
+          </w:p>
+        </w:tc>
+      </w:tr>
+      <w:tr>
+        <w:trPr>
+          <w:trHeight w:val="293"/>
+        </w:trPr>
+        <w:tc>
+          <w:tcPr>
+            <w:tcW w:w="1483" w:type="dxa"/>
+            <w:gridSpan w:val="2"/>
+          </w:tcPr>
+          <w:p>
+            <w:pPr>
+              <w:spacing w:after="0"/>
+            </w:pPr>
+            <w:r>
+              <w:t>date</w:t>
+            </w:r>
+          </w:p>
+        </w:tc>
+        <w:tc>
+          <w:tcPr>
+            <w:tcW w:w="1473" w:type="dxa"/>
+          </w:tcPr>
+          <w:p>
+            <w:pPr>
+              <w:spacing w:after="0"/>
+            </w:pPr>
+            <w:r>
+              <w:t>Date</w:t>
+            </w:r>
+          </w:p>
+        </w:tc>
+        <w:tc>
+          <w:tcPr>
+            <w:tcW w:w="1287" w:type="dxa"/>
+            <w:gridSpan w:val="2"/>
+          </w:tcPr>
+          <w:p>
+            <w:pPr>
+              <w:spacing w:after="0"/>
+            </w:pPr>
+            <w:r>
+              <w:t>date</w:t>
+            </w:r>
+          </w:p>
+        </w:tc>
+        <w:tc>
+          <w:tcPr>
+            <w:tcW w:w="1486" w:type="dxa"/>
+          </w:tcPr>
+          <w:p>
+            <w:pPr>
+              <w:spacing w:after="0"/>
+            </w:pPr>
+            <w:r>
+              <w:t>dd/mm/yyyy</w:t>
+            </w:r>
+          </w:p>
+        </w:tc>
+        <w:tc>
+          <w:tcPr>
+            <w:tcW w:w="2344" w:type="dxa"/>
+            <w:gridSpan w:val="2"/>
+          </w:tcPr>
+          <w:p>
+            <w:pPr>
+              <w:spacing w:after="0"/>
+            </w:pPr>
+          </w:p>
+        </w:tc>
+        <w:tc>
+          <w:tcPr>
+            <w:tcW w:w="1353" w:type="dxa"/>
+          </w:tcPr>
+          <w:p>
+            <w:pPr>
+              <w:spacing w:after="0"/>
+            </w:pPr>
+          </w:p>
+        </w:tc>
+      </w:tr>
+      <w:tr>
+        <w:trPr>
+          <w:trHeight w:val="302"/>
+        </w:trPr>
+        <w:tc>
+          <w:tcPr>
+            <w:tcW w:w="1483" w:type="dxa"/>
+            <w:gridSpan w:val="2"/>
+          </w:tcPr>
+          <w:p>
+            <w:pPr>
+              <w:spacing w:after="0"/>
+            </w:pPr>
+            <w:r>
+              <w:t>time</w:t>
+            </w:r>
+          </w:p>
+        </w:tc>
+        <w:tc>
+          <w:tcPr>
+            <w:tcW w:w="1473" w:type="dxa"/>
+          </w:tcPr>
+          <w:p>
+            <w:pPr>
+              <w:spacing w:after="0"/>
+            </w:pPr>
+            <w:r>
+              <w:t>Time</w:t>
+            </w:r>
+          </w:p>
+        </w:tc>
+        <w:tc>
+          <w:tcPr>
+            <w:tcW w:w="1287" w:type="dxa"/>
+            <w:gridSpan w:val="2"/>
+          </w:tcPr>
+          <w:p>
+            <w:pPr>
+              <w:spacing w:after="0"/>
+            </w:pPr>
+            <w:r>
+              <w:t>Time</w:t>
+            </w:r>
+          </w:p>
+        </w:tc>
+        <w:tc>
+          <w:tcPr>
+            <w:tcW w:w="1486" w:type="dxa"/>
+          </w:tcPr>
+          <w:p>
+            <w:pPr>
+              <w:spacing w:after="0"/>
+            </w:pPr>
+            <w:r>
+              <w:t>hh:mm</w:t>
+            </w:r>
+          </w:p>
+        </w:tc>
+        <w:tc>
+          <w:tcPr>
+            <w:tcW w:w="2344" w:type="dxa"/>
+            <w:gridSpan w:val="2"/>
+          </w:tcPr>
+          <w:p>
+            <w:pPr>
+              <w:spacing w:after="0"/>
+            </w:pPr>
+          </w:p>
+        </w:tc>
+        <w:tc>
+          <w:tcPr>
+            <w:tcW w:w="1353" w:type="dxa"/>
+          </w:tcPr>
+          <w:p>
+            <w:pPr>
+              <w:spacing w:after="0"/>
+            </w:pPr>
+          </w:p>
+        </w:tc>
+      </w:tr>
+      <w:tr>
+        <w:tblPrEx>
+          <w:tblCellMar>
+            <w:left w:w="108" w:type="dxa"/>
+            <w:right w:w="108" w:type="dxa"/>
+          </w:tblCellMar>
+        </w:tblPrEx>
+        <w:trPr>
+          <w:gridBefore w:val="1"/>
+          <w:gridAfter w:val="2"/>
+          <w:wBefore w:w="18" w:type="dxa"/>
+          <w:wAfter w:w="2943" w:type="dxa"/>
+        </w:trPr>
+        <w:tc>
+          <w:tcPr>
+            <w:tcW w:w="3361" w:type="dxa"/>
+            <w:gridSpan w:val="3"/>
+          </w:tcPr>
+          <w:p>
+            <w:pPr>
+              <w:rPr>
+                <w:b/>
+              </w:rPr>
+            </w:pPr>
+            <w:r>
+              <w:rPr>
+                <w:b/>
+              </w:rPr>
+              <w:t>Domain Name</w:t>
+            </w:r>
+          </w:p>
+        </w:tc>
+        <w:tc>
+          <w:tcPr>
+            <w:tcW w:w="3104" w:type="dxa"/>
+            <w:gridSpan w:val="3"/>
+          </w:tcPr>
+          <w:p>
+            <w:pPr>
+              <w:rPr>
+                <w:b/>
+              </w:rPr>
+            </w:pPr>
+            <w:r>
+              <w:rPr>
+                <w:b/>
+              </w:rPr>
+              <w:t>Domain List</w:t>
+            </w:r>
+          </w:p>
+        </w:tc>
+      </w:tr>
+      <w:tr>
+        <w:tblPrEx>
+          <w:tblCellMar>
+            <w:left w:w="108" w:type="dxa"/>
+            <w:right w:w="108" w:type="dxa"/>
+          </w:tblCellMar>
+        </w:tblPrEx>
+        <w:trPr>
+          <w:gridBefore w:val="1"/>
+          <w:gridAfter w:val="2"/>
+          <w:wBefore w:w="18" w:type="dxa"/>
+          <w:wAfter w:w="2943" w:type="dxa"/>
+        </w:trPr>
+        <w:tc>
+          <w:tcPr>
+            <w:tcW w:w="3361" w:type="dxa"/>
+            <w:gridSpan w:val="3"/>
+          </w:tcPr>
+          <w:p>
+            <w:pPr>
+              <w:spacing w:after="0"/>
+            </w:pPr>
+            <w:r>
+              <w:t>Size</w:t>
+            </w:r>
+          </w:p>
+        </w:tc>
+        <w:tc>
+          <w:tcPr>
+            <w:tcW w:w="3104" w:type="dxa"/>
+            <w:gridSpan w:val="3"/>
+          </w:tcPr>
+          <w:p>
+            <w:pPr>
+              <w:spacing w:after="0" w:line="240" w:lineRule="auto"/>
+            </w:pPr>
+            <w:r>
+              <w:t>Could</w:t>
+            </w:r>
+            <w:r>
+              <w:t xml:space="preserve"> cause a bike flat, </w:t>
+            </w:r>
+            <w:r>
+              <w:t xml:space="preserve">Could </w:t>
+            </w:r>
+            <w:r>
+              <w:t xml:space="preserve">cause a motorcycle flat, </w:t>
+            </w:r>
+            <w:r>
+              <w:t xml:space="preserve">Could </w:t>
+            </w:r>
+            <w:r>
+              <w:t>cause a car</w:t>
+            </w:r>
+            <w:r>
+              <w:t xml:space="preserve"> </w:t>
+            </w:r>
+            <w:r>
+              <w:t xml:space="preserve">flat, </w:t>
+            </w:r>
+            <w:r>
+              <w:t>Could cause a truck flat</w:t>
+            </w:r>
+          </w:p>
+        </w:tc>
+      </w:tr>
+    </w:tbl>
+    <w:p/>
+    <w:p/>
+    <w:tbl>
+      <w:tblPr>
+        <w:tblStyle w:val="TableGrid"/>
+        <w:tblW w:w="9426" w:type="dxa"/>
+        <w:tblCellMar>
+          <w:left w:w="115" w:type="dxa"/>
+          <w:right w:w="115" w:type="dxa"/>
+        </w:tblCellMar>
+        <w:tblLook w:val="04A0" w:firstRow="1" w:lastRow="0" w:firstColumn="1" w:lastColumn="0" w:noHBand="0" w:noVBand="1"/>
+      </w:tblPr>
+      <w:tblGrid>
+        <w:gridCol w:w="18"/>
+        <w:gridCol w:w="1469"/>
+        <w:gridCol w:w="1436"/>
+        <w:gridCol w:w="425"/>
+        <w:gridCol w:w="874"/>
+        <w:gridCol w:w="1486"/>
+        <w:gridCol w:w="757"/>
+        <w:gridCol w:w="1608"/>
+        <w:gridCol w:w="1353"/>
+      </w:tblGrid>
+      <w:tr>
+        <w:trPr>
+          <w:trHeight w:val="293"/>
+        </w:trPr>
+        <w:tc>
+          <w:tcPr>
+            <w:tcW w:w="9426" w:type="dxa"/>
+            <w:gridSpan w:val="9"/>
+          </w:tcPr>
+          <w:p>
+            <w:pPr>
+              <w:jc w:val="center"/>
+              <w:rPr>
+                <w:b/>
+                <w:color w:val="FFFF00"/>
+              </w:rPr>
+            </w:pPr>
+            <w:bookmarkStart w:id="0" w:name="_GoBack"/>
+            <w:r>
+              <w:rPr>
+                <w:b/>
+                <w:color w:val="FFFF00"/>
+              </w:rPr>
+              <w:t xml:space="preserve">Feature Class: </w:t>
+            </w:r>
+            <w:r>
+              <w:rPr>
+                <w:b/>
+                <w:color w:val="FFFF00"/>
+              </w:rPr>
+              <w:t>Zone</w:t>
+            </w:r>
+            <w:r>
+              <w:rPr>
+                <w:b/>
+                <w:color w:val="FFFF00"/>
+              </w:rPr>
+              <w:t xml:space="preserve"> [Point]</w:t>
+            </w:r>
+          </w:p>
+        </w:tc>
+      </w:tr>
+      <w:tr>
+        <w:trPr>
+          <w:trHeight w:val="302"/>
+        </w:trPr>
+        <w:tc>
+          <w:tcPr>
+            <w:tcW w:w="1487" w:type="dxa"/>
+            <w:gridSpan w:val="2"/>
+          </w:tcPr>
+          <w:p>
+            <w:pPr>
+              <w:rPr>
+                <w:b/>
+                <w:color w:val="FFFF00"/>
+              </w:rPr>
+            </w:pPr>
+            <w:r>
+              <w:rPr>
+                <w:b/>
+                <w:color w:val="FFFF00"/>
+              </w:rPr>
+              <w:t>Field Name</w:t>
+            </w:r>
+          </w:p>
+        </w:tc>
+        <w:tc>
+          <w:tcPr>
+            <w:tcW w:w="1436" w:type="dxa"/>
+          </w:tcPr>
+          <w:p>
+            <w:pPr>
+              <w:rPr>
+                <w:b/>
+                <w:color w:val="FFFF00"/>
+              </w:rPr>
+            </w:pPr>
+            <w:r>
+              <w:rPr>
+                <w:b/>
+                <w:color w:val="FFFF00"/>
+              </w:rPr>
+              <w:t>Alias</w:t>
+            </w:r>
+          </w:p>
+        </w:tc>
+        <w:tc>
+          <w:tcPr>
+            <w:tcW w:w="1299" w:type="dxa"/>
+            <w:gridSpan w:val="2"/>
+          </w:tcPr>
+          <w:p>
+            <w:pPr>
+              <w:rPr>
+                <w:b/>
+                <w:color w:val="FFFF00"/>
+              </w:rPr>
+            </w:pPr>
+            <w:r>
+              <w:rPr>
+                <w:b/>
+                <w:color w:val="FFFF00"/>
+              </w:rPr>
+              <w:t>Type</w:t>
+            </w:r>
+          </w:p>
+        </w:tc>
+        <w:tc>
+          <w:tcPr>
+            <w:tcW w:w="1486" w:type="dxa"/>
+          </w:tcPr>
+          <w:p>
+            <w:pPr>
+              <w:rPr>
+                <w:b/>
+                <w:color w:val="FFFF00"/>
+              </w:rPr>
+            </w:pPr>
+            <w:r>
+              <w:rPr>
+                <w:b/>
+                <w:color w:val="FFFF00"/>
+              </w:rPr>
+              <w:t>Length</w:t>
+            </w:r>
+          </w:p>
+        </w:tc>
+        <w:tc>
+          <w:tcPr>
+            <w:tcW w:w="2365" w:type="dxa"/>
+            <w:gridSpan w:val="2"/>
+          </w:tcPr>
+          <w:p>
+            <w:pPr>
+              <w:rPr>
+                <w:b/>
+                <w:color w:val="FFFF00"/>
+              </w:rPr>
+            </w:pPr>
+            <w:r>
+              <w:rPr>
+                <w:b/>
+                <w:color w:val="FFFF00"/>
+              </w:rPr>
+              <w:t>Domain</w:t>
+            </w:r>
+          </w:p>
+        </w:tc>
+        <w:tc>
+          <w:tcPr>
+            <w:tcW w:w="1353" w:type="dxa"/>
+          </w:tcPr>
+          <w:p>
+            <w:pPr>
+              <w:rPr>
+                <w:b/>
+                <w:color w:val="FFFF00"/>
+              </w:rPr>
+            </w:pPr>
+            <w:r>
+              <w:rPr>
+                <w:b/>
+                <w:color w:val="FFFF00"/>
+              </w:rPr>
+              <w:t>Notes</w:t>
+            </w:r>
+          </w:p>
+        </w:tc>
+      </w:tr>
+      <w:tr>
+        <w:trPr>
+          <w:trHeight w:val="293"/>
+        </w:trPr>
+        <w:tc>
+          <w:tcPr>
+            <w:tcW w:w="1487" w:type="dxa"/>
+            <w:gridSpan w:val="2"/>
+          </w:tcPr>
+          <w:p>
+            <w:pPr>
+              <w:spacing w:after="0"/>
+              <w:rPr>
+                <w:color w:val="FFFF00"/>
+              </w:rPr>
+            </w:pPr>
+            <w:r>
+              <w:rPr>
+                <w:color w:val="FFFF00"/>
+              </w:rPr>
+              <w:t>zone</w:t>
+            </w:r>
+          </w:p>
+        </w:tc>
+        <w:tc>
+          <w:tcPr>
+            <w:tcW w:w="1436" w:type="dxa"/>
+          </w:tcPr>
+          <w:p>
+            <w:pPr>
+              <w:spacing w:after="0"/>
+              <w:rPr>
+                <w:color w:val="FFFF00"/>
+              </w:rPr>
+            </w:pPr>
+            <w:r>
+              <w:rPr>
+                <w:color w:val="FFFF00"/>
+              </w:rPr>
+              <w:t>Is this a designated zoning area?</w:t>
+            </w:r>
+          </w:p>
+        </w:tc>
+        <w:tc>
+          <w:tcPr>
+            <w:tcW w:w="1299" w:type="dxa"/>
+            <w:gridSpan w:val="2"/>
+          </w:tcPr>
+          <w:p>
+            <w:pPr>
+              <w:spacing w:after="0"/>
+              <w:rPr>
+                <w:color w:val="FFFF00"/>
+              </w:rPr>
+            </w:pPr>
+            <w:r>
+              <w:rPr>
+                <w:color w:val="FFFF00"/>
+              </w:rPr>
+              <w:t>Text</w:t>
+            </w:r>
+          </w:p>
+        </w:tc>
+        <w:tc>
+          <w:tcPr>
+            <w:tcW w:w="1486" w:type="dxa"/>
+          </w:tcPr>
+          <w:p>
+            <w:pPr>
+              <w:spacing w:after="0"/>
+              <w:rPr>
+                <w:color w:val="FFFF00"/>
+              </w:rPr>
+            </w:pPr>
+            <w:r>
+              <w:rPr>
+                <w:color w:val="FFFF00"/>
+              </w:rPr>
+              <w:t>50</w:t>
+            </w:r>
+          </w:p>
+        </w:tc>
+        <w:tc>
+          <w:tcPr>
+            <w:tcW w:w="2365" w:type="dxa"/>
+            <w:gridSpan w:val="2"/>
+          </w:tcPr>
+          <w:p>
+            <w:pPr>
+              <w:spacing w:after="0"/>
+              <w:rPr>
+                <w:color w:val="FFFF00"/>
+              </w:rPr>
+            </w:pPr>
+            <w:r>
+              <w:rPr>
+                <w:color w:val="FFFF00"/>
+              </w:rPr>
+              <w:t>YesNo</w:t>
+            </w:r>
+          </w:p>
+        </w:tc>
+        <w:tc>
+          <w:tcPr>
+            <w:tcW w:w="1353" w:type="dxa"/>
+          </w:tcPr>
+          <w:p>
+            <w:pPr>
+              <w:spacing w:after="0"/>
+              <w:rPr>
+                <w:color w:val="FFFF00"/>
+              </w:rPr>
+            </w:pPr>
+          </w:p>
+        </w:tc>
+      </w:tr>
+      <w:tr>
+        <w:trPr>
+          <w:trHeight w:val="293"/>
+        </w:trPr>
+        <w:tc>
+          <w:tcPr>
+            <w:tcW w:w="1487" w:type="dxa"/>
+            <w:gridSpan w:val="2"/>
+          </w:tcPr>
+          <w:p>
+            <w:pPr>
+              <w:spacing w:after="0"/>
+              <w:rPr>
+                <w:color w:val="FFFF00"/>
+              </w:rPr>
+            </w:pPr>
+            <w:r>
+              <w:rPr>
+                <w:color w:val="FFFF00"/>
+              </w:rPr>
+              <w:t>zone_type</w:t>
+            </w:r>
+          </w:p>
+        </w:tc>
+        <w:tc>
+          <w:tcPr>
+            <w:tcW w:w="1436" w:type="dxa"/>
+          </w:tcPr>
+          <w:p>
+            <w:pPr>
+              <w:spacing w:after="0"/>
+              <w:rPr>
+                <w:color w:val="FFFF00"/>
+              </w:rPr>
+            </w:pPr>
+            <w:r>
+              <w:rPr>
+                <w:color w:val="FFFF00"/>
+              </w:rPr>
+              <w:t>What kind of zoning is this?</w:t>
+            </w:r>
+          </w:p>
+        </w:tc>
+        <w:tc>
+          <w:tcPr>
+            <w:tcW w:w="1299" w:type="dxa"/>
+            <w:gridSpan w:val="2"/>
+          </w:tcPr>
+          <w:p>
+            <w:pPr>
+              <w:spacing w:after="0"/>
+              <w:rPr>
+                <w:color w:val="FFFF00"/>
+              </w:rPr>
+            </w:pPr>
+            <w:r>
+              <w:rPr>
+                <w:color w:val="FFFF00"/>
+              </w:rPr>
+              <w:t>Text</w:t>
+            </w:r>
+          </w:p>
+        </w:tc>
+        <w:tc>
+          <w:tcPr>
+            <w:tcW w:w="1486" w:type="dxa"/>
+          </w:tcPr>
+          <w:p>
+            <w:pPr>
+              <w:spacing w:after="0"/>
+              <w:rPr>
+                <w:color w:val="FFFF00"/>
+              </w:rPr>
+            </w:pPr>
+            <w:r>
+              <w:rPr>
+                <w:color w:val="FFFF00"/>
+              </w:rPr>
+              <w:t>50</w:t>
+            </w:r>
+          </w:p>
+        </w:tc>
+        <w:tc>
+          <w:tcPr>
+            <w:tcW w:w="2365" w:type="dxa"/>
+            <w:gridSpan w:val="2"/>
+          </w:tcPr>
+          <w:p>
+            <w:pPr>
+              <w:spacing w:after="0"/>
+              <w:rPr>
+                <w:color w:val="FFFF00"/>
+              </w:rPr>
+            </w:pPr>
+            <w:r>
+              <w:rPr>
+                <w:color w:val="FFFF00"/>
+              </w:rPr>
+              <w:t>Zones</w:t>
+            </w:r>
+          </w:p>
+        </w:tc>
+        <w:tc>
+          <w:tcPr>
+            <w:tcW w:w="1353" w:type="dxa"/>
+          </w:tcPr>
+          <w:p>
+            <w:pPr>
+              <w:spacing w:after="0"/>
+              <w:rPr>
+                <w:color w:val="FFFF00"/>
+              </w:rPr>
+            </w:pPr>
+          </w:p>
+        </w:tc>
+      </w:tr>
+      <w:tr>
+        <w:trPr>
+          <w:trHeight w:val="302"/>
+        </w:trPr>
+        <w:tc>
+          <w:tcPr>
+            <w:tcW w:w="1487" w:type="dxa"/>
+            <w:gridSpan w:val="2"/>
+          </w:tcPr>
+          <w:p>
+            <w:pPr>
+              <w:spacing w:after="0"/>
+              <w:rPr>
+                <w:color w:val="FFFF00"/>
+              </w:rPr>
+            </w:pPr>
+            <w:r>
+              <w:rPr>
+                <w:color w:val="FFFF00"/>
+              </w:rPr>
+              <w:t>snapshot</w:t>
+            </w:r>
+          </w:p>
+        </w:tc>
+        <w:tc>
+          <w:tcPr>
+            <w:tcW w:w="1436" w:type="dxa"/>
+          </w:tcPr>
+          <w:p>
+            <w:pPr>
+              <w:spacing w:after="0"/>
+              <w:rPr>
+                <w:color w:val="FFFF00"/>
+              </w:rPr>
+            </w:pPr>
+            <w:r>
+              <w:rPr>
+                <w:color w:val="FFFF00"/>
+              </w:rPr>
+              <w:t>Snapshot</w:t>
+            </w:r>
+          </w:p>
+        </w:tc>
+        <w:tc>
+          <w:tcPr>
+            <w:tcW w:w="1299" w:type="dxa"/>
+            <w:gridSpan w:val="2"/>
+          </w:tcPr>
+          <w:p>
+            <w:pPr>
+              <w:spacing w:after="0"/>
+              <w:rPr>
+                <w:color w:val="FFFF00"/>
+              </w:rPr>
+            </w:pPr>
+            <w:r>
+              <w:rPr>
+                <w:color w:val="FFFF00"/>
+              </w:rPr>
+              <w:t>blob</w:t>
+            </w:r>
+          </w:p>
+        </w:tc>
+        <w:tc>
+          <w:tcPr>
+            <w:tcW w:w="1486" w:type="dxa"/>
+          </w:tcPr>
+          <w:p>
+            <w:pPr>
+              <w:spacing w:after="0"/>
+              <w:rPr>
+                <w:color w:val="FFFF00"/>
+              </w:rPr>
+            </w:pPr>
+            <w:r>
+              <w:rPr>
+                <w:color w:val="FFFF00"/>
+              </w:rPr>
+              <w:t>n/a</w:t>
+            </w:r>
+          </w:p>
+        </w:tc>
+        <w:tc>
+          <w:tcPr>
+            <w:tcW w:w="2365" w:type="dxa"/>
+            <w:gridSpan w:val="2"/>
+          </w:tcPr>
+          <w:p>
+            <w:pPr>
+              <w:spacing w:after="0"/>
+              <w:rPr>
+                <w:color w:val="FFFF00"/>
+              </w:rPr>
+            </w:pPr>
+          </w:p>
+        </w:tc>
+        <w:tc>
+          <w:tcPr>
+            <w:tcW w:w="1353" w:type="dxa"/>
+          </w:tcPr>
+          <w:p>
+            <w:pPr>
+              <w:spacing w:after="0"/>
+              <w:rPr>
+                <w:color w:val="FFFF00"/>
+              </w:rPr>
+            </w:pPr>
+            <w:r>
+              <w:rPr>
+                <w:color w:val="FFFF00"/>
+              </w:rPr>
+              <w:t>Need to add disclaimer about danger of picture taking near roads. Need to make sure users understand it’s for “from the road” blind spots</w:t>
+            </w:r>
+          </w:p>
+        </w:tc>
+      </w:tr>
+      <w:tr>
+        <w:tblPrEx>
+          <w:tblCellMar>
+            <w:left w:w="108" w:type="dxa"/>
+            <w:right w:w="108" w:type="dxa"/>
+          </w:tblCellMar>
+        </w:tblPrEx>
+        <w:trPr>
+          <w:gridBefore w:val="1"/>
+          <w:gridAfter w:val="2"/>
+          <w:wBefore w:w="18" w:type="dxa"/>
+          <w:wAfter w:w="2961" w:type="dxa"/>
+        </w:trPr>
         <w:tc>
           <w:tcPr>
             <w:tcW w:w="3330" w:type="dxa"/>
-          </w:tcPr>
-          <w:p>
-            <w:pPr>
-              <w:spacing w:after="0"/>
-            </w:pPr>
-            <w:r>
-              <w:t>BlindSpotORPotHole</w:t>
-            </w:r>
-          </w:p>
-          <w:p>
-            <w:pPr>
-              <w:spacing w:after="0"/>
-            </w:pPr>
+            <w:gridSpan w:val="3"/>
+          </w:tcPr>
+          <w:p>
+            <w:pPr>
+              <w:rPr>
+                <w:b/>
+                <w:color w:val="FFFF00"/>
+              </w:rPr>
+            </w:pPr>
+            <w:r>
+              <w:rPr>
+                <w:b/>
+                <w:color w:val="FFFF00"/>
+              </w:rPr>
+              <w:t>Domain Name</w:t>
+            </w:r>
           </w:p>
         </w:tc>
         <w:tc>
           <w:tcPr>
             <w:tcW w:w="3117" w:type="dxa"/>
+            <w:gridSpan w:val="3"/>
+          </w:tcPr>
+          <w:p>
+            <w:pPr>
+              <w:rPr>
+                <w:b/>
+                <w:color w:val="FFFF00"/>
+              </w:rPr>
+            </w:pPr>
+            <w:r>
+              <w:rPr>
+                <w:b/>
+                <w:color w:val="FFFF00"/>
+              </w:rPr>
+              <w:t>Domain List</w:t>
+            </w:r>
+          </w:p>
+        </w:tc>
+      </w:tr>
+      <w:tr>
+        <w:tblPrEx>
+          <w:tblCellMar>
+            <w:left w:w="108" w:type="dxa"/>
+            <w:right w:w="108" w:type="dxa"/>
+          </w:tblCellMar>
+        </w:tblPrEx>
+        <w:trPr>
+          <w:gridBefore w:val="1"/>
+          <w:gridAfter w:val="2"/>
+          <w:wBefore w:w="18" w:type="dxa"/>
+          <w:wAfter w:w="2961" w:type="dxa"/>
+        </w:trPr>
+        <w:tc>
+          <w:tcPr>
+            <w:tcW w:w="3330" w:type="dxa"/>
+            <w:gridSpan w:val="3"/>
+          </w:tcPr>
+          <w:p>
+            <w:pPr>
+              <w:spacing w:after="0"/>
+              <w:rPr>
+                <w:color w:val="FFFF00"/>
+              </w:rPr>
+            </w:pPr>
+            <w:r>
+              <w:rPr>
+                <w:color w:val="FFFF00"/>
+              </w:rPr>
+              <w:t>Zone</w:t>
+            </w:r>
+            <w:r>
+              <w:rPr>
+                <w:color w:val="FFFF00"/>
+              </w:rPr>
+              <w:t>s</w:t>
+            </w:r>
+          </w:p>
+        </w:tc>
+        <w:tc>
+          <w:tcPr>
+            <w:tcW w:w="3117" w:type="dxa"/>
+            <w:gridSpan w:val="3"/>
           </w:tcPr>
           <w:p>
             <w:pPr>
               <w:spacing w:after="0" w:line="240" w:lineRule="auto"/>
-            </w:pPr>
-            <w:r>
-              <w:t>Blind Spot, Pot Hole</w:t>
-            </w:r>
-            <w:bookmarkStart w:id="0" w:name="_GoBack"/>
-            <w:bookmarkEnd w:id="0"/>
+              <w:rPr>
+                <w:color w:val="FFFF00"/>
+              </w:rPr>
+            </w:pPr>
+            <w:r>
+              <w:rPr>
+                <w:color w:val="FFFF00"/>
+              </w:rPr>
+              <w:t>Commercial</w:t>
+            </w:r>
+            <w:r>
+              <w:rPr>
+                <w:color w:val="FFFF00"/>
+              </w:rPr>
+              <w:t>, Residential, School, Special</w:t>
+            </w:r>
           </w:p>
         </w:tc>
       </w:tr>
+      <w:bookmarkEnd w:id="0"/>
     </w:tbl>
     <w:p/>
     <w:p/>
@@ -758,7 +2305,56 @@
     <w:p/>
     <w:p/>
     <w:p/>
-    <w:p/>
+    <w:p>
+      <w:r>
+        <w:t>Create a geodatabase</w:t>
+      </w:r>
+    </w:p>
+    <w:p>
+      <w:r>
+        <w:t>Create feature classes and relative fields</w:t>
+      </w:r>
+    </w:p>
+    <w:p>
+      <w:hyperlink r:id="rId7" w:history="1">
+        <w:r>
+          <w:rPr>
+            <w:rStyle w:val="Hyperlink"/>
+          </w:rPr>
+          <w:t>https://doc.arcgis.com/en/collector-classic/android/create-maps/prepare-data-desktop.htm</w:t>
+        </w:r>
+      </w:hyperlink>
+    </w:p>
+    <w:p>
+      <w:hyperlink r:id="rId8" w:history="1">
+        <w:r>
+          <w:rPr>
+            <w:rStyle w:val="Hyperlink"/>
+          </w:rPr>
+          <w:t>https://communityhub.esriuk.com/technicalsupport/2013/8/22/how-to-create-drop-down-menus-for-populating-attributes.html</w:t>
+        </w:r>
+      </w:hyperlink>
+    </w:p>
+    <w:p>
+      <w:r>
+        <w:t>Create a map in arcgis online and link the geodatabase</w:t>
+      </w:r>
+    </w:p>
+    <w:p>
+      <w:hyperlink r:id="rId9" w:history="1">
+        <w:r>
+          <w:rPr>
+            <w:rStyle w:val="Hyperlink"/>
+          </w:rPr>
+          <w:t>https://doc.arcgis.com/en/collector-classic/windows/create-maps/create-and-share-a-collector-map.htm</w:t>
+        </w:r>
+      </w:hyperlink>
+    </w:p>
+    <w:p>
+      <w:r>
+        <w:t>share the content</w:t>
+      </w:r>
+    </w:p>
     <w:p/>
     <w:p/>
     <w:p/>
@@ -841,7 +2437,15 @@
           <w:rFonts w:ascii="Segoe UI" w:hAnsi="Segoe UI" w:cs="Segoe UI"/>
           <w:color w:val="24292E"/>
         </w:rPr>
-        <w:t>The process involved beginning with the table template shown above. Once I realized it was rather brief, I began digging into the Survey123 portion. It initially directed me to download Survey 123 and I didn’t recognized the difference between the app and the desktop version. I downloaded both and started working on the desktop version after realizing the app version doesn’t allow for create/edit of forms. When I began working on the form it gave me regular errors about not matching the name of the list correctly to the list sheet. I was able to figure that out with some tinkering. It is considerably intuitive if you have some experience with form fill applications and building. With no experience it could be tasking.</w:t>
+        <w:t xml:space="preserve">The process involved beginning with the table template shown above. Once I realized it was rather brief, I began digging into the Survey123 portion. It initially directed me to download Survey 123 and I didn’t recognized the difference between the app and the desktop version. I downloaded both and started working on the desktop version after realizing the app version doesn’t allow for create/edit of forms. When I began working on the form it gave me regular errors about not matching the name of the list correctly to the list sheet. I was able to </w:t>
+      </w:r>
+      <w:r>
+        <w:rPr>
+          <w:rFonts w:ascii="Segoe UI" w:hAnsi="Segoe UI" w:cs="Segoe UI"/>
+          <w:color w:val="24292E"/>
+        </w:rPr>
+        <w:lastRenderedPageBreak/>
+        <w:t>figure that out with some tinkering. It is considerably intuitive if you have some experience with form fill applications and building. With no experience it could be tasking.</w:t>
       </w:r>
     </w:p>
     <w:p>
@@ -921,7 +2525,6 @@
           <w:color w:val="24292E"/>
           <w:highlight w:val="yellow"/>
         </w:rPr>
-        <w:lastRenderedPageBreak/>
         <w:t>Including something about the ability to annotate images…</w:t>
       </w:r>
     </w:p>
@@ -1225,6 +2828,7 @@
           <w:rFonts w:ascii="Segoe UI" w:hAnsi="Segoe UI" w:cs="Segoe UI"/>
           <w:color w:val="24292E"/>
         </w:rPr>
+        <w:lastRenderedPageBreak/>
         <w:t>…</w:t>
       </w:r>
     </w:p>
@@ -1322,7 +2926,7 @@
     </w:p>
     <w:p/>
     <w:sectPr>
-      <w:footerReference w:type="default" r:id="rId7"/>
+      <w:footerReference w:type="default" r:id="rId10"/>
       <w:pgSz w:w="12240" w:h="15840"/>
       <w:pgMar w:top="1440" w:right="1440" w:bottom="1440" w:left="1440" w:header="720" w:footer="720" w:gutter="0"/>
       <w:cols w:space="720"/>
@@ -1333,7 +2937,7 @@
 </file>
 
 <file path=word/endnotes.xml><?xml version="1.0" encoding="utf-8"?>
-<w:endnotes xmlns:wpc="http://schemas.microsoft.com/office/word/2010/wordprocessingCanvas" xmlns:cx="http://schemas.microsoft.com/office/drawing/2014/chartex" xmlns:cx1="http://schemas.microsoft.com/office/drawing/2015/9/8/chartex" xmlns:cx2="http://schemas.microsoft.com/office/drawing/2015/10/21/chartex" xmlns:cx3="http://schemas.microsoft.com/office/drawing/2016/5/9/chartex" xmlns:cx4="http://schemas.microsoft.com/office/drawing/2016/5/10/chartex" xmlns:cx5="http://schemas.microsoft.com/office/drawing/2016/5/11/chartex" xmlns:cx6="http://schemas.microsoft.com/office/drawing/2016/5/12/chartex" xmlns:cx7="http://schemas.microsoft.com/office/drawing/2016/5/13/chartex" xmlns:cx8="http://schemas.microsoft.com/office/drawing/2016/5/14/chartex" xmlns:mc="http://schemas.openxmlformats.org/markup-compatibility/2006" xmlns:aink="http://schemas.microsoft.com/office/drawing/2016/ink" xmlns:am3d="http://schemas.microsoft.com/office/drawing/2017/model3d" xmlns:o="urn:schemas-microsoft-com:office:office" xmlns:r="http://schemas.openxmlformats.org/officeDocument/2006/relationships" xmlns:m="http://schemas.openxmlformats.org/officeDocument/2006/math" xmlns:v="urn:schemas-microsoft-com:vml" xmlns:wp14="http://schemas.microsoft.com/office/word/2010/wordprocessingDrawing" xmlns:wp="http://schemas.openxmlformats.org/drawingml/2006/wordprocessingDrawing" xmlns:w10="urn:schemas-microsoft-com:office:word" xmlns:w="http://schemas.openxmlformats.org/wordprocessingml/2006/main" xmlns:w14="http://schemas.microsoft.com/office/word/2010/wordml" xmlns:w15="http://schemas.microsoft.com/office/word/2012/wordml" xmlns:w16cid="http://schemas.microsoft.com/office/word/2016/wordml/cid" xmlns:w16se="http://schemas.microsoft.com/office/word/2015/wordml/symex" xmlns:wpg="http://schemas.microsoft.com/office/word/2010/wordprocessingGroup" xmlns:wpi="http://schemas.microsoft.com/office/word/2010/wordprocessingInk" xmlns:wne="http://schemas.microsoft.com/office/word/2006/wordml" xmlns:wps="http://schemas.microsoft.com/office/word/2010/wordprocessingShape" mc:Ignorable="w14 w15 w16se w16cid wp14">
+<w:endnotes xmlns:wpc="http://schemas.microsoft.com/office/word/2010/wordprocessingCanvas" xmlns:cx="http://schemas.microsoft.com/office/drawing/2014/chartex" xmlns:cx1="http://schemas.microsoft.com/office/drawing/2015/9/8/chartex" xmlns:mc="http://schemas.openxmlformats.org/markup-compatibility/2006" xmlns:o="urn:schemas-microsoft-com:office:office" xmlns:r="http://schemas.openxmlformats.org/officeDocument/2006/relationships" xmlns:m="http://schemas.openxmlformats.org/officeDocument/2006/math" xmlns:v="urn:schemas-microsoft-com:vml" xmlns:wp14="http://schemas.microsoft.com/office/word/2010/wordprocessingDrawing" xmlns:wp="http://schemas.openxmlformats.org/drawingml/2006/wordprocessingDrawing" xmlns:w10="urn:schemas-microsoft-com:office:word" xmlns:w="http://schemas.openxmlformats.org/wordprocessingml/2006/main" xmlns:w14="http://schemas.microsoft.com/office/word/2010/wordml" xmlns:w15="http://schemas.microsoft.com/office/word/2012/wordml" xmlns:w16se="http://schemas.microsoft.com/office/word/2015/wordml/symex" xmlns:wpg="http://schemas.microsoft.com/office/word/2010/wordprocessingGroup" xmlns:wpi="http://schemas.microsoft.com/office/word/2010/wordprocessingInk" xmlns:wne="http://schemas.microsoft.com/office/word/2006/wordml" xmlns:wps="http://schemas.microsoft.com/office/word/2010/wordprocessingShape" mc:Ignorable="w14 w15 w16se wp14">
   <w:endnote w:type="separator" w:id="-1">
     <w:p>
       <w:pPr>
@@ -1358,7 +2962,7 @@
 </file>
 
 <file path=word/footer1.xml><?xml version="1.0" encoding="utf-8"?>
-<w:ftr xmlns:wpc="http://schemas.microsoft.com/office/word/2010/wordprocessingCanvas" xmlns:cx="http://schemas.microsoft.com/office/drawing/2014/chartex" xmlns:cx1="http://schemas.microsoft.com/office/drawing/2015/9/8/chartex" xmlns:cx2="http://schemas.microsoft.com/office/drawing/2015/10/21/chartex" xmlns:cx3="http://schemas.microsoft.com/office/drawing/2016/5/9/chartex" xmlns:cx4="http://schemas.microsoft.com/office/drawing/2016/5/10/chartex" xmlns:cx5="http://schemas.microsoft.com/office/drawing/2016/5/11/chartex" xmlns:cx6="http://schemas.microsoft.com/office/drawing/2016/5/12/chartex" xmlns:cx7="http://schemas.microsoft.com/office/drawing/2016/5/13/chartex" xmlns:cx8="http://schemas.microsoft.com/office/drawing/2016/5/14/chartex" xmlns:mc="http://schemas.openxmlformats.org/markup-compatibility/2006" xmlns:aink="http://schemas.microsoft.com/office/drawing/2016/ink" xmlns:am3d="http://schemas.microsoft.com/office/drawing/2017/model3d" xmlns:o="urn:schemas-microsoft-com:office:office" xmlns:r="http://schemas.openxmlformats.org/officeDocument/2006/relationships" xmlns:m="http://schemas.openxmlformats.org/officeDocument/2006/math" xmlns:v="urn:schemas-microsoft-com:vml" xmlns:wp14="http://schemas.microsoft.com/office/word/2010/wordprocessingDrawing" xmlns:wp="http://schemas.openxmlformats.org/drawingml/2006/wordprocessingDrawing" xmlns:w10="urn:schemas-microsoft-com:office:word" xmlns:w="http://schemas.openxmlformats.org/wordprocessingml/2006/main" xmlns:w14="http://schemas.microsoft.com/office/word/2010/wordml" xmlns:w15="http://schemas.microsoft.com/office/word/2012/wordml" xmlns:w16cid="http://schemas.microsoft.com/office/word/2016/wordml/cid" xmlns:w16se="http://schemas.microsoft.com/office/word/2015/wordml/symex" xmlns:wpg="http://schemas.microsoft.com/office/word/2010/wordprocessingGroup" xmlns:wpi="http://schemas.microsoft.com/office/word/2010/wordprocessingInk" xmlns:wne="http://schemas.microsoft.com/office/word/2006/wordml" xmlns:wps="http://schemas.microsoft.com/office/word/2010/wordprocessingShape" mc:Ignorable="w14 w15 w16se w16cid wp14">
+<w:ftr xmlns:wpc="http://schemas.microsoft.com/office/word/2010/wordprocessingCanvas" xmlns:cx="http://schemas.microsoft.com/office/drawing/2014/chartex" xmlns:cx1="http://schemas.microsoft.com/office/drawing/2015/9/8/chartex" xmlns:mc="http://schemas.openxmlformats.org/markup-compatibility/2006" xmlns:o="urn:schemas-microsoft-com:office:office" xmlns:r="http://schemas.openxmlformats.org/officeDocument/2006/relationships" xmlns:m="http://schemas.openxmlformats.org/officeDocument/2006/math" xmlns:v="urn:schemas-microsoft-com:vml" xmlns:wp14="http://schemas.microsoft.com/office/word/2010/wordprocessingDrawing" xmlns:wp="http://schemas.openxmlformats.org/drawingml/2006/wordprocessingDrawing" xmlns:w10="urn:schemas-microsoft-com:office:word" xmlns:w="http://schemas.openxmlformats.org/wordprocessingml/2006/main" xmlns:w14="http://schemas.microsoft.com/office/word/2010/wordml" xmlns:w15="http://schemas.microsoft.com/office/word/2012/wordml" xmlns:w16se="http://schemas.microsoft.com/office/word/2015/wordml/symex" xmlns:wpg="http://schemas.microsoft.com/office/word/2010/wordprocessingGroup" xmlns:wpi="http://schemas.microsoft.com/office/word/2010/wordprocessingInk" xmlns:wne="http://schemas.microsoft.com/office/word/2006/wordml" xmlns:wps="http://schemas.microsoft.com/office/word/2010/wordprocessingShape" mc:Ignorable="w14 w15 w16se wp14">
   <w:sdt>
     <w:sdtPr>
       <w:id w:val="-45614349"/>
@@ -1391,7 +2995,7 @@
           <w:rPr>
             <w:noProof/>
           </w:rPr>
-          <w:t>1</w:t>
+          <w:t>3</w:t>
         </w:r>
         <w:r>
           <w:rPr>
@@ -1406,7 +3010,7 @@
 </file>
 
 <file path=word/footnotes.xml><?xml version="1.0" encoding="utf-8"?>
-<w:footnotes xmlns:wpc="http://schemas.microsoft.com/office/word/2010/wordprocessingCanvas" xmlns:cx="http://schemas.microsoft.com/office/drawing/2014/chartex" xmlns:cx1="http://schemas.microsoft.com/office/drawing/2015/9/8/chartex" xmlns:cx2="http://schemas.microsoft.com/office/drawing/2015/10/21/chartex" xmlns:cx3="http://schemas.microsoft.com/office/drawing/2016/5/9/chartex" xmlns:cx4="http://schemas.microsoft.com/office/drawing/2016/5/10/chartex" xmlns:cx5="http://schemas.microsoft.com/office/drawing/2016/5/11/chartex" xmlns:cx6="http://schemas.microsoft.com/office/drawing/2016/5/12/chartex" xmlns:cx7="http://schemas.microsoft.com/office/drawing/2016/5/13/chartex" xmlns:cx8="http://schemas.microsoft.com/office/drawing/2016/5/14/chartex" xmlns:mc="http://schemas.openxmlformats.org/markup-compatibility/2006" xmlns:aink="http://schemas.microsoft.com/office/drawing/2016/ink" xmlns:am3d="http://schemas.microsoft.com/office/drawing/2017/model3d" xmlns:o="urn:schemas-microsoft-com:office:office" xmlns:r="http://schemas.openxmlformats.org/officeDocument/2006/relationships" xmlns:m="http://schemas.openxmlformats.org/officeDocument/2006/math" xmlns:v="urn:schemas-microsoft-com:vml" xmlns:wp14="http://schemas.microsoft.com/office/word/2010/wordprocessingDrawing" xmlns:wp="http://schemas.openxmlformats.org/drawingml/2006/wordprocessingDrawing" xmlns:w10="urn:schemas-microsoft-com:office:word" xmlns:w="http://schemas.openxmlformats.org/wordprocessingml/2006/main" xmlns:w14="http://schemas.microsoft.com/office/word/2010/wordml" xmlns:w15="http://schemas.microsoft.com/office/word/2012/wordml" xmlns:w16cid="http://schemas.microsoft.com/office/word/2016/wordml/cid" xmlns:w16se="http://schemas.microsoft.com/office/word/2015/wordml/symex" xmlns:wpg="http://schemas.microsoft.com/office/word/2010/wordprocessingGroup" xmlns:wpi="http://schemas.microsoft.com/office/word/2010/wordprocessingInk" xmlns:wne="http://schemas.microsoft.com/office/word/2006/wordml" xmlns:wps="http://schemas.microsoft.com/office/word/2010/wordprocessingShape" mc:Ignorable="w14 w15 w16se w16cid wp14">
+<w:footnotes xmlns:wpc="http://schemas.microsoft.com/office/word/2010/wordprocessingCanvas" xmlns:cx="http://schemas.microsoft.com/office/drawing/2014/chartex" xmlns:cx1="http://schemas.microsoft.com/office/drawing/2015/9/8/chartex" xmlns:mc="http://schemas.openxmlformats.org/markup-compatibility/2006" xmlns:o="urn:schemas-microsoft-com:office:office" xmlns:r="http://schemas.openxmlformats.org/officeDocument/2006/relationships" xmlns:m="http://schemas.openxmlformats.org/officeDocument/2006/math" xmlns:v="urn:schemas-microsoft-com:vml" xmlns:wp14="http://schemas.microsoft.com/office/word/2010/wordprocessingDrawing" xmlns:wp="http://schemas.openxmlformats.org/drawingml/2006/wordprocessingDrawing" xmlns:w10="urn:schemas-microsoft-com:office:word" xmlns:w="http://schemas.openxmlformats.org/wordprocessingml/2006/main" xmlns:w14="http://schemas.microsoft.com/office/word/2010/wordml" xmlns:w15="http://schemas.microsoft.com/office/word/2012/wordml" xmlns:w16se="http://schemas.microsoft.com/office/word/2015/wordml/symex" xmlns:wpg="http://schemas.microsoft.com/office/word/2010/wordprocessingGroup" xmlns:wpi="http://schemas.microsoft.com/office/word/2010/wordprocessingInk" xmlns:wne="http://schemas.microsoft.com/office/word/2006/wordml" xmlns:wps="http://schemas.microsoft.com/office/word/2010/wordprocessingShape" mc:Ignorable="w14 w15 w16se wp14">
   <w:footnote w:type="separator" w:id="-1">
     <w:p>
       <w:pPr>
@@ -1431,7 +3035,7 @@
 </file>
 
 <file path=word/numbering.xml><?xml version="1.0" encoding="utf-8"?>
-<w:numbering xmlns:wpc="http://schemas.microsoft.com/office/word/2010/wordprocessingCanvas" xmlns:cx="http://schemas.microsoft.com/office/drawing/2014/chartex" xmlns:cx1="http://schemas.microsoft.com/office/drawing/2015/9/8/chartex" xmlns:cx2="http://schemas.microsoft.com/office/drawing/2015/10/21/chartex" xmlns:cx3="http://schemas.microsoft.com/office/drawing/2016/5/9/chartex" xmlns:cx4="http://schemas.microsoft.com/office/drawing/2016/5/10/chartex" xmlns:cx5="http://schemas.microsoft.com/office/drawing/2016/5/11/chartex" xmlns:cx6="http://schemas.microsoft.com/office/drawing/2016/5/12/chartex" xmlns:cx7="http://schemas.microsoft.com/office/drawing/2016/5/13/chartex" xmlns:cx8="http://schemas.microsoft.com/office/drawing/2016/5/14/chartex" xmlns:mc="http://schemas.openxmlformats.org/markup-compatibility/2006" xmlns:aink="http://schemas.microsoft.com/office/drawing/2016/ink" xmlns:am3d="http://schemas.microsoft.com/office/drawing/2017/model3d" xmlns:o="urn:schemas-microsoft-com:office:office" xmlns:r="http://schemas.openxmlformats.org/officeDocument/2006/relationships" xmlns:m="http://schemas.openxmlformats.org/officeDocument/2006/math" xmlns:v="urn:schemas-microsoft-com:vml" xmlns:wp14="http://schemas.microsoft.com/office/word/2010/wordprocessingDrawing" xmlns:wp="http://schemas.openxmlformats.org/drawingml/2006/wordprocessingDrawing" xmlns:w10="urn:schemas-microsoft-com:office:word" xmlns:w="http://schemas.openxmlformats.org/wordprocessingml/2006/main" xmlns:w14="http://schemas.microsoft.com/office/word/2010/wordml" xmlns:w15="http://schemas.microsoft.com/office/word/2012/wordml" xmlns:w16cid="http://schemas.microsoft.com/office/word/2016/wordml/cid" xmlns:w16se="http://schemas.microsoft.com/office/word/2015/wordml/symex" xmlns:wpg="http://schemas.microsoft.com/office/word/2010/wordprocessingGroup" xmlns:wpi="http://schemas.microsoft.com/office/word/2010/wordprocessingInk" xmlns:wne="http://schemas.microsoft.com/office/word/2006/wordml" xmlns:wps="http://schemas.microsoft.com/office/word/2010/wordprocessingShape" mc:Ignorable="w14 w15 w16se w16cid wp14">
+<w:numbering xmlns:wpc="http://schemas.microsoft.com/office/word/2010/wordprocessingCanvas" xmlns:cx="http://schemas.microsoft.com/office/drawing/2014/chartex" xmlns:cx1="http://schemas.microsoft.com/office/drawing/2015/9/8/chartex" xmlns:mc="http://schemas.openxmlformats.org/markup-compatibility/2006" xmlns:o="urn:schemas-microsoft-com:office:office" xmlns:r="http://schemas.openxmlformats.org/officeDocument/2006/relationships" xmlns:m="http://schemas.openxmlformats.org/officeDocument/2006/math" xmlns:v="urn:schemas-microsoft-com:vml" xmlns:wp14="http://schemas.microsoft.com/office/word/2010/wordprocessingDrawing" xmlns:wp="http://schemas.openxmlformats.org/drawingml/2006/wordprocessingDrawing" xmlns:w10="urn:schemas-microsoft-com:office:word" xmlns:w="http://schemas.openxmlformats.org/wordprocessingml/2006/main" xmlns:w14="http://schemas.microsoft.com/office/word/2010/wordml" xmlns:w15="http://schemas.microsoft.com/office/word/2012/wordml" xmlns:w16se="http://schemas.microsoft.com/office/word/2015/wordml/symex" xmlns:wpg="http://schemas.microsoft.com/office/word/2010/wordprocessingGroup" xmlns:wpi="http://schemas.microsoft.com/office/word/2010/wordprocessingInk" xmlns:wne="http://schemas.microsoft.com/office/word/2006/wordml" xmlns:wps="http://schemas.microsoft.com/office/word/2010/wordprocessingShape" mc:Ignorable="w14 w15 w16se wp14">
   <w:abstractNum w:abstractNumId="0" w15:restartNumberingAfterBreak="0">
     <w:nsid w:val="01AF3969"/>
     <w:multiLevelType w:val="multilevel"/>
@@ -2001,7 +3605,7 @@
 </file>
 
 <file path=word/styles.xml><?xml version="1.0" encoding="utf-8"?>
-<w:styles xmlns:mc="http://schemas.openxmlformats.org/markup-compatibility/2006" xmlns:r="http://schemas.openxmlformats.org/officeDocument/2006/relationships" xmlns:w="http://schemas.openxmlformats.org/wordprocessingml/2006/main" xmlns:w14="http://schemas.microsoft.com/office/word/2010/wordml" xmlns:w15="http://schemas.microsoft.com/office/word/2012/wordml" xmlns:w16cid="http://schemas.microsoft.com/office/word/2016/wordml/cid" xmlns:w16se="http://schemas.microsoft.com/office/word/2015/wordml/symex" mc:Ignorable="w14 w15 w16se w16cid">
+<w:styles xmlns:mc="http://schemas.openxmlformats.org/markup-compatibility/2006" xmlns:r="http://schemas.openxmlformats.org/officeDocument/2006/relationships" xmlns:w="http://schemas.openxmlformats.org/wordprocessingml/2006/main" xmlns:w14="http://schemas.microsoft.com/office/word/2010/wordml" xmlns:w15="http://schemas.microsoft.com/office/word/2012/wordml" xmlns:w16se="http://schemas.microsoft.com/office/word/2015/wordml/symex" mc:Ignorable="w14 w15 w16se">
   <w:docDefaults>
     <w:rPrDefault>
       <w:rPr>
@@ -2017,7 +3621,7 @@
       </w:pPr>
     </w:pPrDefault>
   </w:docDefaults>
-  <w:latentStyles w:defLockedState="0" w:defUIPriority="99" w:defSemiHidden="0" w:defUnhideWhenUsed="0" w:defQFormat="0" w:count="376">
+  <w:latentStyles w:defLockedState="0" w:defUIPriority="99" w:defSemiHidden="0" w:defUnhideWhenUsed="0" w:defQFormat="0" w:count="371">
     <w:lsdException w:name="Normal" w:uiPriority="0" w:qFormat="1"/>
     <w:lsdException w:name="heading 1" w:uiPriority="9" w:qFormat="1"/>
     <w:lsdException w:name="heading 2" w:semiHidden="1" w:uiPriority="9" w:unhideWhenUsed="1" w:qFormat="1"/>
@@ -2380,11 +3984,6 @@
     <w:lsdException w:name="List Table 5 Dark Accent 6" w:uiPriority="50"/>
     <w:lsdException w:name="List Table 6 Colorful Accent 6" w:uiPriority="51"/>
     <w:lsdException w:name="List Table 7 Colorful Accent 6" w:uiPriority="52"/>
-    <w:lsdException w:name="Mention" w:semiHidden="1" w:unhideWhenUsed="1"/>
-    <w:lsdException w:name="Smart Hyperlink" w:semiHidden="1" w:unhideWhenUsed="1"/>
-    <w:lsdException w:name="Hashtag" w:semiHidden="1" w:unhideWhenUsed="1"/>
-    <w:lsdException w:name="Unresolved Mention" w:semiHidden="1" w:unhideWhenUsed="1"/>
-    <w:lsdException w:name="Smart Link" w:semiHidden="1" w:unhideWhenUsed="1"/>
   </w:latentStyles>
   <w:style w:type="paragraph" w:default="1" w:styleId="Normal">
     <w:name w:val="Normal"/>
@@ -2606,6 +4205,18 @@
     <w:rPr>
       <w:b/>
       <w:bCs/>
+    </w:rPr>
+  </w:style>
+  <w:style w:type="character" w:styleId="Hyperlink">
+    <w:name w:val="Hyperlink"/>
+    <w:basedOn w:val="DefaultParagraphFont"/>
+    <w:uiPriority w:val="99"/>
+    <w:semiHidden/>
+    <w:unhideWhenUsed/>
+    <w:rsid w:val="006C16ED"/>
+    <w:rPr>
+      <w:color w:val="0000FF"/>
+      <w:u w:val="single"/>
     </w:rPr>
   </w:style>
 </w:styles>

</xml_diff>

<commit_message>
working on lab 3
</commit_message>
<xml_diff>
--- a/lab-3/submission.docx
+++ b/lab-3/submission.docx
@@ -5,6 +5,7 @@
     <w:p>
       <w:pPr>
         <w:rPr>
+          <w:rFonts w:ascii="Times New Roman" w:hAnsi="Times New Roman" w:cs="Times New Roman"/>
           <w:b/>
           <w:bCs/>
           <w:iCs/>
@@ -12,6 +13,7 @@
       </w:pPr>
       <w:r>
         <w:rPr>
+          <w:rFonts w:ascii="Times New Roman" w:hAnsi="Times New Roman" w:cs="Times New Roman"/>
           <w:b/>
           <w:bCs/>
           <w:iCs/>
@@ -20,6 +22,7 @@
       </w:r>
       <w:r>
         <w:rPr>
+          <w:rFonts w:ascii="Times New Roman" w:hAnsi="Times New Roman" w:cs="Times New Roman"/>
           <w:b/>
           <w:bCs/>
           <w:iCs/>
@@ -30,11 +33,13 @@
     <w:p>
       <w:pPr>
         <w:rPr>
+          <w:rFonts w:ascii="Times New Roman" w:hAnsi="Times New Roman" w:cs="Times New Roman"/>
           <w:i/>
         </w:rPr>
       </w:pPr>
       <w:r>
         <w:rPr>
+          <w:rFonts w:ascii="Times New Roman" w:hAnsi="Times New Roman" w:cs="Times New Roman"/>
           <w:i/>
         </w:rPr>
         <w:t xml:space="preserve">Add rows as necessary and duplicate the feature class table if you are including multiple feature classes. </w:t>
@@ -74,23 +79,27 @@
             <w:pPr>
               <w:jc w:val="center"/>
               <w:rPr>
+                <w:rFonts w:ascii="Times New Roman" w:hAnsi="Times New Roman" w:cs="Times New Roman"/>
                 <w:b/>
               </w:rPr>
             </w:pPr>
             <w:r>
               <w:rPr>
+                <w:rFonts w:ascii="Times New Roman" w:hAnsi="Times New Roman" w:cs="Times New Roman"/>
                 <w:b/>
               </w:rPr>
               <w:t xml:space="preserve">Feature Class: </w:t>
             </w:r>
             <w:r>
               <w:rPr>
+                <w:rFonts w:ascii="Times New Roman" w:hAnsi="Times New Roman" w:cs="Times New Roman"/>
                 <w:b/>
               </w:rPr>
               <w:t xml:space="preserve">Blind Spot </w:t>
             </w:r>
             <w:r>
               <w:rPr>
+                <w:rFonts w:ascii="Times New Roman" w:hAnsi="Times New Roman" w:cs="Times New Roman"/>
                 <w:b/>
               </w:rPr>
               <w:t>[Point]</w:t>
@@ -110,11 +119,13 @@
           <w:p>
             <w:pPr>
               <w:rPr>
+                <w:rFonts w:ascii="Times New Roman" w:hAnsi="Times New Roman" w:cs="Times New Roman"/>
                 <w:b/>
               </w:rPr>
             </w:pPr>
             <w:r>
               <w:rPr>
+                <w:rFonts w:ascii="Times New Roman" w:hAnsi="Times New Roman" w:cs="Times New Roman"/>
                 <w:b/>
               </w:rPr>
               <w:t>Field Name</w:t>
@@ -128,11 +139,13 @@
           <w:p>
             <w:pPr>
               <w:rPr>
+                <w:rFonts w:ascii="Times New Roman" w:hAnsi="Times New Roman" w:cs="Times New Roman"/>
                 <w:b/>
               </w:rPr>
             </w:pPr>
             <w:r>
               <w:rPr>
+                <w:rFonts w:ascii="Times New Roman" w:hAnsi="Times New Roman" w:cs="Times New Roman"/>
                 <w:b/>
               </w:rPr>
               <w:t>Alias</w:t>
@@ -147,11 +160,13 @@
           <w:p>
             <w:pPr>
               <w:rPr>
+                <w:rFonts w:ascii="Times New Roman" w:hAnsi="Times New Roman" w:cs="Times New Roman"/>
                 <w:b/>
               </w:rPr>
             </w:pPr>
             <w:r>
               <w:rPr>
+                <w:rFonts w:ascii="Times New Roman" w:hAnsi="Times New Roman" w:cs="Times New Roman"/>
                 <w:b/>
               </w:rPr>
               <w:t>Type</w:t>
@@ -165,11 +180,13 @@
           <w:p>
             <w:pPr>
               <w:rPr>
+                <w:rFonts w:ascii="Times New Roman" w:hAnsi="Times New Roman" w:cs="Times New Roman"/>
                 <w:b/>
               </w:rPr>
             </w:pPr>
             <w:r>
               <w:rPr>
+                <w:rFonts w:ascii="Times New Roman" w:hAnsi="Times New Roman" w:cs="Times New Roman"/>
                 <w:b/>
               </w:rPr>
               <w:t>Length</w:t>
@@ -184,11 +201,13 @@
           <w:p>
             <w:pPr>
               <w:rPr>
+                <w:rFonts w:ascii="Times New Roman" w:hAnsi="Times New Roman" w:cs="Times New Roman"/>
                 <w:b/>
               </w:rPr>
             </w:pPr>
             <w:r>
               <w:rPr>
+                <w:rFonts w:ascii="Times New Roman" w:hAnsi="Times New Roman" w:cs="Times New Roman"/>
                 <w:b/>
               </w:rPr>
               <w:t>Domain</w:t>
@@ -202,11 +221,13 @@
           <w:p>
             <w:pPr>
               <w:rPr>
+                <w:rFonts w:ascii="Times New Roman" w:hAnsi="Times New Roman" w:cs="Times New Roman"/>
                 <w:b/>
               </w:rPr>
             </w:pPr>
             <w:r>
               <w:rPr>
+                <w:rFonts w:ascii="Times New Roman" w:hAnsi="Times New Roman" w:cs="Times New Roman"/>
                 <w:b/>
               </w:rPr>
               <w:t>Notes</w:t>
@@ -226,14 +247,26 @@
           <w:p>
             <w:pPr>
               <w:spacing w:after="0"/>
-            </w:pPr>
-            <w:r>
+              <w:rPr>
+                <w:rFonts w:ascii="Times New Roman" w:hAnsi="Times New Roman" w:cs="Times New Roman"/>
+              </w:rPr>
+            </w:pPr>
+            <w:r>
+              <w:rPr>
+                <w:rFonts w:ascii="Times New Roman" w:hAnsi="Times New Roman" w:cs="Times New Roman"/>
+              </w:rPr>
               <w:t>Blind</w:t>
             </w:r>
             <w:r>
+              <w:rPr>
+                <w:rFonts w:ascii="Times New Roman" w:hAnsi="Times New Roman" w:cs="Times New Roman"/>
+              </w:rPr>
               <w:t>Corner</w:t>
             </w:r>
             <w:r>
+              <w:rPr>
+                <w:rFonts w:ascii="Times New Roman" w:hAnsi="Times New Roman" w:cs="Times New Roman"/>
+              </w:rPr>
               <w:t>Intersection</w:t>
             </w:r>
           </w:p>
@@ -245,17 +278,32 @@
           <w:p>
             <w:pPr>
               <w:spacing w:after="0"/>
-            </w:pPr>
-            <w:r>
+              <w:rPr>
+                <w:rFonts w:ascii="Times New Roman" w:hAnsi="Times New Roman" w:cs="Times New Roman"/>
+              </w:rPr>
+            </w:pPr>
+            <w:r>
+              <w:rPr>
+                <w:rFonts w:ascii="Times New Roman" w:hAnsi="Times New Roman" w:cs="Times New Roman"/>
+              </w:rPr>
               <w:t xml:space="preserve">Is this a blind </w:t>
             </w:r>
             <w:r>
+              <w:rPr>
+                <w:rFonts w:ascii="Times New Roman" w:hAnsi="Times New Roman" w:cs="Times New Roman"/>
+              </w:rPr>
               <w:t>corner</w:t>
             </w:r>
             <w:r>
+              <w:rPr>
+                <w:rFonts w:ascii="Times New Roman" w:hAnsi="Times New Roman" w:cs="Times New Roman"/>
+              </w:rPr>
               <w:t xml:space="preserve"> or intersection</w:t>
             </w:r>
             <w:r>
+              <w:rPr>
+                <w:rFonts w:ascii="Times New Roman" w:hAnsi="Times New Roman" w:cs="Times New Roman"/>
+              </w:rPr>
               <w:t>?</w:t>
             </w:r>
           </w:p>
@@ -268,8 +316,14 @@
           <w:p>
             <w:pPr>
               <w:spacing w:after="0"/>
-            </w:pPr>
-            <w:r>
+              <w:rPr>
+                <w:rFonts w:ascii="Times New Roman" w:hAnsi="Times New Roman" w:cs="Times New Roman"/>
+              </w:rPr>
+            </w:pPr>
+            <w:r>
+              <w:rPr>
+                <w:rFonts w:ascii="Times New Roman" w:hAnsi="Times New Roman" w:cs="Times New Roman"/>
+              </w:rPr>
               <w:t>Text</w:t>
             </w:r>
           </w:p>
@@ -281,8 +335,14 @@
           <w:p>
             <w:pPr>
               <w:spacing w:after="0"/>
-            </w:pPr>
-            <w:r>
+              <w:rPr>
+                <w:rFonts w:ascii="Times New Roman" w:hAnsi="Times New Roman" w:cs="Times New Roman"/>
+              </w:rPr>
+            </w:pPr>
+            <w:r>
+              <w:rPr>
+                <w:rFonts w:ascii="Times New Roman" w:hAnsi="Times New Roman" w:cs="Times New Roman"/>
+              </w:rPr>
               <w:t>50</w:t>
             </w:r>
           </w:p>
@@ -295,8 +355,14 @@
           <w:p>
             <w:pPr>
               <w:spacing w:after="0"/>
-            </w:pPr>
-            <w:r>
+              <w:rPr>
+                <w:rFonts w:ascii="Times New Roman" w:hAnsi="Times New Roman" w:cs="Times New Roman"/>
+              </w:rPr>
+            </w:pPr>
+            <w:r>
+              <w:rPr>
+                <w:rFonts w:ascii="Times New Roman" w:hAnsi="Times New Roman" w:cs="Times New Roman"/>
+              </w:rPr>
               <w:t>YesNo</w:t>
             </w:r>
           </w:p>
@@ -308,6 +374,9 @@
           <w:p>
             <w:pPr>
               <w:spacing w:after="0"/>
+              <w:rPr>
+                <w:rFonts w:ascii="Times New Roman" w:hAnsi="Times New Roman" w:cs="Times New Roman"/>
+              </w:rPr>
             </w:pPr>
           </w:p>
         </w:tc>
@@ -324,8 +393,14 @@
           <w:p>
             <w:pPr>
               <w:spacing w:after="0"/>
-            </w:pPr>
-            <w:r>
+              <w:rPr>
+                <w:rFonts w:ascii="Times New Roman" w:hAnsi="Times New Roman" w:cs="Times New Roman"/>
+              </w:rPr>
+            </w:pPr>
+            <w:r>
+              <w:rPr>
+                <w:rFonts w:ascii="Times New Roman" w:hAnsi="Times New Roman" w:cs="Times New Roman"/>
+              </w:rPr>
               <w:t>Cause</w:t>
             </w:r>
           </w:p>
@@ -337,8 +412,14 @@
           <w:p>
             <w:pPr>
               <w:spacing w:after="0"/>
-            </w:pPr>
-            <w:r>
+              <w:rPr>
+                <w:rFonts w:ascii="Times New Roman" w:hAnsi="Times New Roman" w:cs="Times New Roman"/>
+              </w:rPr>
+            </w:pPr>
+            <w:r>
+              <w:rPr>
+                <w:rFonts w:ascii="Times New Roman" w:hAnsi="Times New Roman" w:cs="Times New Roman"/>
+              </w:rPr>
               <w:t xml:space="preserve">What is impeding your line-of-sight? </w:t>
             </w:r>
           </w:p>
@@ -351,8 +432,14 @@
           <w:p>
             <w:pPr>
               <w:spacing w:after="0"/>
-            </w:pPr>
-            <w:r>
+              <w:rPr>
+                <w:rFonts w:ascii="Times New Roman" w:hAnsi="Times New Roman" w:cs="Times New Roman"/>
+              </w:rPr>
+            </w:pPr>
+            <w:r>
+              <w:rPr>
+                <w:rFonts w:ascii="Times New Roman" w:hAnsi="Times New Roman" w:cs="Times New Roman"/>
+              </w:rPr>
               <w:t>Text</w:t>
             </w:r>
           </w:p>
@@ -364,8 +451,14 @@
           <w:p>
             <w:pPr>
               <w:spacing w:after="0"/>
-            </w:pPr>
-            <w:r>
+              <w:rPr>
+                <w:rFonts w:ascii="Times New Roman" w:hAnsi="Times New Roman" w:cs="Times New Roman"/>
+              </w:rPr>
+            </w:pPr>
+            <w:r>
+              <w:rPr>
+                <w:rFonts w:ascii="Times New Roman" w:hAnsi="Times New Roman" w:cs="Times New Roman"/>
+              </w:rPr>
               <w:t>50</w:t>
             </w:r>
           </w:p>
@@ -378,8 +471,14 @@
           <w:p>
             <w:pPr>
               <w:spacing w:after="0"/>
-            </w:pPr>
-            <w:r>
+              <w:rPr>
+                <w:rFonts w:ascii="Times New Roman" w:hAnsi="Times New Roman" w:cs="Times New Roman"/>
+              </w:rPr>
+            </w:pPr>
+            <w:r>
+              <w:rPr>
+                <w:rFonts w:ascii="Times New Roman" w:hAnsi="Times New Roman" w:cs="Times New Roman"/>
+              </w:rPr>
               <w:t>Cause</w:t>
             </w:r>
           </w:p>
@@ -391,6 +490,9 @@
           <w:p>
             <w:pPr>
               <w:spacing w:after="0"/>
+              <w:rPr>
+                <w:rFonts w:ascii="Times New Roman" w:hAnsi="Times New Roman" w:cs="Times New Roman"/>
+              </w:rPr>
             </w:pPr>
           </w:p>
         </w:tc>
@@ -407,8 +509,14 @@
           <w:p>
             <w:pPr>
               <w:spacing w:after="0"/>
-            </w:pPr>
-            <w:r>
+              <w:rPr>
+                <w:rFonts w:ascii="Times New Roman" w:hAnsi="Times New Roman" w:cs="Times New Roman"/>
+              </w:rPr>
+            </w:pPr>
+            <w:r>
+              <w:rPr>
+                <w:rFonts w:ascii="Times New Roman" w:hAnsi="Times New Roman" w:cs="Times New Roman"/>
+              </w:rPr>
               <w:t>ControlledIntersection</w:t>
             </w:r>
           </w:p>
@@ -420,8 +528,14 @@
           <w:p>
             <w:pPr>
               <w:spacing w:after="0"/>
-            </w:pPr>
-            <w:r>
+              <w:rPr>
+                <w:rFonts w:ascii="Times New Roman" w:hAnsi="Times New Roman" w:cs="Times New Roman"/>
+              </w:rPr>
+            </w:pPr>
+            <w:r>
+              <w:rPr>
+                <w:rFonts w:ascii="Times New Roman" w:hAnsi="Times New Roman" w:cs="Times New Roman"/>
+              </w:rPr>
               <w:t>Is this a controlled intersection?</w:t>
             </w:r>
           </w:p>
@@ -434,8 +548,14 @@
           <w:p>
             <w:pPr>
               <w:spacing w:after="0"/>
-            </w:pPr>
-            <w:r>
+              <w:rPr>
+                <w:rFonts w:ascii="Times New Roman" w:hAnsi="Times New Roman" w:cs="Times New Roman"/>
+              </w:rPr>
+            </w:pPr>
+            <w:r>
+              <w:rPr>
+                <w:rFonts w:ascii="Times New Roman" w:hAnsi="Times New Roman" w:cs="Times New Roman"/>
+              </w:rPr>
               <w:t>Text</w:t>
             </w:r>
           </w:p>
@@ -447,8 +567,14 @@
           <w:p>
             <w:pPr>
               <w:spacing w:after="0"/>
-            </w:pPr>
-            <w:r>
+              <w:rPr>
+                <w:rFonts w:ascii="Times New Roman" w:hAnsi="Times New Roman" w:cs="Times New Roman"/>
+              </w:rPr>
+            </w:pPr>
+            <w:r>
+              <w:rPr>
+                <w:rFonts w:ascii="Times New Roman" w:hAnsi="Times New Roman" w:cs="Times New Roman"/>
+              </w:rPr>
               <w:t>50</w:t>
             </w:r>
           </w:p>
@@ -461,8 +587,14 @@
           <w:p>
             <w:pPr>
               <w:spacing w:after="0"/>
-            </w:pPr>
-            <w:r>
+              <w:rPr>
+                <w:rFonts w:ascii="Times New Roman" w:hAnsi="Times New Roman" w:cs="Times New Roman"/>
+              </w:rPr>
+            </w:pPr>
+            <w:r>
+              <w:rPr>
+                <w:rFonts w:ascii="Times New Roman" w:hAnsi="Times New Roman" w:cs="Times New Roman"/>
+              </w:rPr>
               <w:t>YesNo</w:t>
             </w:r>
           </w:p>
@@ -474,6 +606,9 @@
           <w:p>
             <w:pPr>
               <w:spacing w:after="0"/>
+              <w:rPr>
+                <w:rFonts w:ascii="Times New Roman" w:hAnsi="Times New Roman" w:cs="Times New Roman"/>
+              </w:rPr>
             </w:pPr>
           </w:p>
         </w:tc>
@@ -490,11 +625,20 @@
           <w:p>
             <w:pPr>
               <w:spacing w:after="0"/>
-            </w:pPr>
-            <w:r>
+              <w:rPr>
+                <w:rFonts w:ascii="Times New Roman" w:hAnsi="Times New Roman" w:cs="Times New Roman"/>
+              </w:rPr>
+            </w:pPr>
+            <w:r>
+              <w:rPr>
+                <w:rFonts w:ascii="Times New Roman" w:hAnsi="Times New Roman" w:cs="Times New Roman"/>
+              </w:rPr>
               <w:t>S</w:t>
             </w:r>
             <w:r>
+              <w:rPr>
+                <w:rFonts w:ascii="Times New Roman" w:hAnsi="Times New Roman" w:cs="Times New Roman"/>
+              </w:rPr>
               <w:t>napshot</w:t>
             </w:r>
           </w:p>
@@ -506,8 +650,14 @@
           <w:p>
             <w:pPr>
               <w:spacing w:after="0"/>
-            </w:pPr>
-            <w:r>
+              <w:rPr>
+                <w:rFonts w:ascii="Times New Roman" w:hAnsi="Times New Roman" w:cs="Times New Roman"/>
+              </w:rPr>
+            </w:pPr>
+            <w:r>
+              <w:rPr>
+                <w:rFonts w:ascii="Times New Roman" w:hAnsi="Times New Roman" w:cs="Times New Roman"/>
+              </w:rPr>
               <w:t>Snapshot</w:t>
             </w:r>
           </w:p>
@@ -520,11 +670,20 @@
           <w:p>
             <w:pPr>
               <w:spacing w:after="0"/>
-            </w:pPr>
-            <w:r>
+              <w:rPr>
+                <w:rFonts w:ascii="Times New Roman" w:hAnsi="Times New Roman" w:cs="Times New Roman"/>
+              </w:rPr>
+            </w:pPr>
+            <w:r>
+              <w:rPr>
+                <w:rFonts w:ascii="Times New Roman" w:hAnsi="Times New Roman" w:cs="Times New Roman"/>
+              </w:rPr>
               <w:t>B</w:t>
             </w:r>
             <w:r>
+              <w:rPr>
+                <w:rFonts w:ascii="Times New Roman" w:hAnsi="Times New Roman" w:cs="Times New Roman"/>
+              </w:rPr>
               <w:t>lob</w:t>
             </w:r>
           </w:p>
@@ -536,8 +695,14 @@
           <w:p>
             <w:pPr>
               <w:spacing w:after="0"/>
-            </w:pPr>
-            <w:r>
+              <w:rPr>
+                <w:rFonts w:ascii="Times New Roman" w:hAnsi="Times New Roman" w:cs="Times New Roman"/>
+              </w:rPr>
+            </w:pPr>
+            <w:r>
+              <w:rPr>
+                <w:rFonts w:ascii="Times New Roman" w:hAnsi="Times New Roman" w:cs="Times New Roman"/>
+              </w:rPr>
               <w:t>n/a</w:t>
             </w:r>
           </w:p>
@@ -550,6 +715,9 @@
           <w:p>
             <w:pPr>
               <w:spacing w:after="0"/>
+              <w:rPr>
+                <w:rFonts w:ascii="Times New Roman" w:hAnsi="Times New Roman" w:cs="Times New Roman"/>
+              </w:rPr>
             </w:pPr>
           </w:p>
         </w:tc>
@@ -560,8 +728,14 @@
           <w:p>
             <w:pPr>
               <w:spacing w:after="0"/>
-            </w:pPr>
-            <w:r>
+              <w:rPr>
+                <w:rFonts w:ascii="Times New Roman" w:hAnsi="Times New Roman" w:cs="Times New Roman"/>
+              </w:rPr>
+            </w:pPr>
+            <w:r>
+              <w:rPr>
+                <w:rFonts w:ascii="Times New Roman" w:hAnsi="Times New Roman" w:cs="Times New Roman"/>
+              </w:rPr>
               <w:t>Need to add disclaimer about danger of picture taking near roads. Need to make sure users understand it’s for “from the road” blind spots</w:t>
             </w:r>
           </w:p>
@@ -579,11 +753,20 @@
           <w:p>
             <w:pPr>
               <w:spacing w:after="0"/>
-            </w:pPr>
-            <w:r>
+              <w:rPr>
+                <w:rFonts w:ascii="Times New Roman" w:hAnsi="Times New Roman" w:cs="Times New Roman"/>
+              </w:rPr>
+            </w:pPr>
+            <w:r>
+              <w:rPr>
+                <w:rFonts w:ascii="Times New Roman" w:hAnsi="Times New Roman" w:cs="Times New Roman"/>
+              </w:rPr>
               <w:t>D</w:t>
             </w:r>
             <w:r>
+              <w:rPr>
+                <w:rFonts w:ascii="Times New Roman" w:hAnsi="Times New Roman" w:cs="Times New Roman"/>
+              </w:rPr>
               <w:t>ate</w:t>
             </w:r>
           </w:p>
@@ -595,8 +778,14 @@
           <w:p>
             <w:pPr>
               <w:spacing w:after="0"/>
-            </w:pPr>
-            <w:r>
+              <w:rPr>
+                <w:rFonts w:ascii="Times New Roman" w:hAnsi="Times New Roman" w:cs="Times New Roman"/>
+              </w:rPr>
+            </w:pPr>
+            <w:r>
+              <w:rPr>
+                <w:rFonts w:ascii="Times New Roman" w:hAnsi="Times New Roman" w:cs="Times New Roman"/>
+              </w:rPr>
               <w:t>Date</w:t>
             </w:r>
           </w:p>
@@ -609,11 +798,20 @@
           <w:p>
             <w:pPr>
               <w:spacing w:after="0"/>
-            </w:pPr>
-            <w:r>
+              <w:rPr>
+                <w:rFonts w:ascii="Times New Roman" w:hAnsi="Times New Roman" w:cs="Times New Roman"/>
+              </w:rPr>
+            </w:pPr>
+            <w:r>
+              <w:rPr>
+                <w:rFonts w:ascii="Times New Roman" w:hAnsi="Times New Roman" w:cs="Times New Roman"/>
+              </w:rPr>
               <w:t>d</w:t>
             </w:r>
             <w:r>
+              <w:rPr>
+                <w:rFonts w:ascii="Times New Roman" w:hAnsi="Times New Roman" w:cs="Times New Roman"/>
+              </w:rPr>
               <w:t>ate</w:t>
             </w:r>
           </w:p>
@@ -625,8 +823,14 @@
           <w:p>
             <w:pPr>
               <w:spacing w:after="0"/>
-            </w:pPr>
-            <w:r>
+              <w:rPr>
+                <w:rFonts w:ascii="Times New Roman" w:hAnsi="Times New Roman" w:cs="Times New Roman"/>
+              </w:rPr>
+            </w:pPr>
+            <w:r>
+              <w:rPr>
+                <w:rFonts w:ascii="Times New Roman" w:hAnsi="Times New Roman" w:cs="Times New Roman"/>
+              </w:rPr>
               <w:t>dd/mm/yyyy</w:t>
             </w:r>
           </w:p>
@@ -639,6 +843,9 @@
           <w:p>
             <w:pPr>
               <w:spacing w:after="0"/>
+              <w:rPr>
+                <w:rFonts w:ascii="Times New Roman" w:hAnsi="Times New Roman" w:cs="Times New Roman"/>
+              </w:rPr>
             </w:pPr>
           </w:p>
         </w:tc>
@@ -649,6 +856,9 @@
           <w:p>
             <w:pPr>
               <w:spacing w:after="0"/>
+              <w:rPr>
+                <w:rFonts w:ascii="Times New Roman" w:hAnsi="Times New Roman" w:cs="Times New Roman"/>
+              </w:rPr>
             </w:pPr>
           </w:p>
         </w:tc>
@@ -665,11 +875,20 @@
           <w:p>
             <w:pPr>
               <w:spacing w:after="0"/>
-            </w:pPr>
-            <w:r>
+              <w:rPr>
+                <w:rFonts w:ascii="Times New Roman" w:hAnsi="Times New Roman" w:cs="Times New Roman"/>
+              </w:rPr>
+            </w:pPr>
+            <w:r>
+              <w:rPr>
+                <w:rFonts w:ascii="Times New Roman" w:hAnsi="Times New Roman" w:cs="Times New Roman"/>
+              </w:rPr>
               <w:t>T</w:t>
             </w:r>
             <w:r>
+              <w:rPr>
+                <w:rFonts w:ascii="Times New Roman" w:hAnsi="Times New Roman" w:cs="Times New Roman"/>
+              </w:rPr>
               <w:t>ime</w:t>
             </w:r>
           </w:p>
@@ -681,8 +900,14 @@
           <w:p>
             <w:pPr>
               <w:spacing w:after="0"/>
-            </w:pPr>
-            <w:r>
+              <w:rPr>
+                <w:rFonts w:ascii="Times New Roman" w:hAnsi="Times New Roman" w:cs="Times New Roman"/>
+              </w:rPr>
+            </w:pPr>
+            <w:r>
+              <w:rPr>
+                <w:rFonts w:ascii="Times New Roman" w:hAnsi="Times New Roman" w:cs="Times New Roman"/>
+              </w:rPr>
               <w:t>Time</w:t>
             </w:r>
           </w:p>
@@ -695,11 +920,20 @@
           <w:p>
             <w:pPr>
               <w:spacing w:after="0"/>
-            </w:pPr>
-            <w:r>
+              <w:rPr>
+                <w:rFonts w:ascii="Times New Roman" w:hAnsi="Times New Roman" w:cs="Times New Roman"/>
+              </w:rPr>
+            </w:pPr>
+            <w:r>
+              <w:rPr>
+                <w:rFonts w:ascii="Times New Roman" w:hAnsi="Times New Roman" w:cs="Times New Roman"/>
+              </w:rPr>
               <w:t>t</w:t>
             </w:r>
             <w:r>
+              <w:rPr>
+                <w:rFonts w:ascii="Times New Roman" w:hAnsi="Times New Roman" w:cs="Times New Roman"/>
+              </w:rPr>
               <w:t>ime</w:t>
             </w:r>
           </w:p>
@@ -711,8 +945,14 @@
           <w:p>
             <w:pPr>
               <w:spacing w:after="0"/>
-            </w:pPr>
-            <w:r>
+              <w:rPr>
+                <w:rFonts w:ascii="Times New Roman" w:hAnsi="Times New Roman" w:cs="Times New Roman"/>
+              </w:rPr>
+            </w:pPr>
+            <w:r>
+              <w:rPr>
+                <w:rFonts w:ascii="Times New Roman" w:hAnsi="Times New Roman" w:cs="Times New Roman"/>
+              </w:rPr>
               <w:t>hh:mm</w:t>
             </w:r>
           </w:p>
@@ -725,6 +965,9 @@
           <w:p>
             <w:pPr>
               <w:spacing w:after="0"/>
+              <w:rPr>
+                <w:rFonts w:ascii="Times New Roman" w:hAnsi="Times New Roman" w:cs="Times New Roman"/>
+              </w:rPr>
             </w:pPr>
           </w:p>
         </w:tc>
@@ -735,6 +978,9 @@
           <w:p>
             <w:pPr>
               <w:spacing w:after="0"/>
+              <w:rPr>
+                <w:rFonts w:ascii="Times New Roman" w:hAnsi="Times New Roman" w:cs="Times New Roman"/>
+              </w:rPr>
             </w:pPr>
           </w:p>
         </w:tc>
@@ -760,11 +1006,13 @@
           <w:p>
             <w:pPr>
               <w:rPr>
+                <w:rFonts w:ascii="Times New Roman" w:hAnsi="Times New Roman" w:cs="Times New Roman"/>
                 <w:b/>
               </w:rPr>
             </w:pPr>
             <w:r>
               <w:rPr>
+                <w:rFonts w:ascii="Times New Roman" w:hAnsi="Times New Roman" w:cs="Times New Roman"/>
                 <w:b/>
               </w:rPr>
               <w:t>Domain Name</w:t>
@@ -779,11 +1027,13 @@
           <w:p>
             <w:pPr>
               <w:rPr>
+                <w:rFonts w:ascii="Times New Roman" w:hAnsi="Times New Roman" w:cs="Times New Roman"/>
                 <w:b/>
               </w:rPr>
             </w:pPr>
             <w:r>
               <w:rPr>
+                <w:rFonts w:ascii="Times New Roman" w:hAnsi="Times New Roman" w:cs="Times New Roman"/>
                 <w:b/>
               </w:rPr>
               <w:t>Domain List</w:t>
@@ -812,8 +1062,14 @@
           <w:p>
             <w:pPr>
               <w:spacing w:after="0"/>
-            </w:pPr>
-            <w:r>
+              <w:rPr>
+                <w:rFonts w:ascii="Times New Roman" w:hAnsi="Times New Roman" w:cs="Times New Roman"/>
+              </w:rPr>
+            </w:pPr>
+            <w:r>
+              <w:rPr>
+                <w:rFonts w:ascii="Times New Roman" w:hAnsi="Times New Roman" w:cs="Times New Roman"/>
+              </w:rPr>
               <w:t>Cause</w:t>
             </w:r>
           </w:p>
@@ -826,20 +1082,34 @@
           <w:p>
             <w:pPr>
               <w:spacing w:after="0" w:line="240" w:lineRule="auto"/>
-            </w:pPr>
-            <w:r>
-              <w:t xml:space="preserve">Legally Parked Vehicle, Illegally Parked Vehicle, </w:t>
-            </w:r>
-            <w:r>
-              <w:lastRenderedPageBreak/>
-              <w:t xml:space="preserve">Construction, Barricade, Sharp Corner, </w:t>
+              <w:rPr>
+                <w:rFonts w:ascii="Times New Roman" w:hAnsi="Times New Roman" w:cs="Times New Roman"/>
+              </w:rPr>
+            </w:pPr>
+            <w:r>
+              <w:rPr>
+                <w:rFonts w:ascii="Times New Roman" w:hAnsi="Times New Roman" w:cs="Times New Roman"/>
+              </w:rPr>
+              <w:t xml:space="preserve">Legally Parked Vehicle, Illegally Parked Vehicle, Construction, Barricade, Sharp Corner, </w:t>
             </w:r>
           </w:p>
         </w:tc>
       </w:tr>
     </w:tbl>
-    <w:p/>
-    <w:p/>
+    <w:p>
+      <w:pPr>
+        <w:rPr>
+          <w:rFonts w:ascii="Times New Roman" w:hAnsi="Times New Roman" w:cs="Times New Roman"/>
+        </w:rPr>
+      </w:pPr>
+    </w:p>
+    <w:p>
+      <w:pPr>
+        <w:rPr>
+          <w:rFonts w:ascii="Times New Roman" w:hAnsi="Times New Roman" w:cs="Times New Roman"/>
+        </w:rPr>
+      </w:pPr>
+    </w:p>
     <w:tbl>
       <w:tblPr>
         <w:tblStyle w:val="TableGrid"/>
@@ -874,26 +1144,16 @@
             <w:pPr>
               <w:jc w:val="center"/>
               <w:rPr>
+                <w:rFonts w:ascii="Times New Roman" w:hAnsi="Times New Roman" w:cs="Times New Roman"/>
                 <w:b/>
               </w:rPr>
             </w:pPr>
             <w:r>
               <w:rPr>
+                <w:rFonts w:ascii="Times New Roman" w:hAnsi="Times New Roman" w:cs="Times New Roman"/>
                 <w:b/>
               </w:rPr>
-              <w:t xml:space="preserve">Feature Class: </w:t>
-            </w:r>
-            <w:r>
-              <w:rPr>
-                <w:b/>
-              </w:rPr>
-              <w:t xml:space="preserve">Pot Hole </w:t>
-            </w:r>
-            <w:r>
-              <w:rPr>
-                <w:b/>
-              </w:rPr>
-              <w:t>[Point]</w:t>
+              <w:t>Feature Class: Pot Hole [Point]</w:t>
             </w:r>
           </w:p>
         </w:tc>
@@ -910,11 +1170,13 @@
           <w:p>
             <w:pPr>
               <w:rPr>
+                <w:rFonts w:ascii="Times New Roman" w:hAnsi="Times New Roman" w:cs="Times New Roman"/>
                 <w:b/>
               </w:rPr>
             </w:pPr>
             <w:r>
               <w:rPr>
+                <w:rFonts w:ascii="Times New Roman" w:hAnsi="Times New Roman" w:cs="Times New Roman"/>
                 <w:b/>
               </w:rPr>
               <w:t>Field Name</w:t>
@@ -928,11 +1190,13 @@
           <w:p>
             <w:pPr>
               <w:rPr>
+                <w:rFonts w:ascii="Times New Roman" w:hAnsi="Times New Roman" w:cs="Times New Roman"/>
                 <w:b/>
               </w:rPr>
             </w:pPr>
             <w:r>
               <w:rPr>
+                <w:rFonts w:ascii="Times New Roman" w:hAnsi="Times New Roman" w:cs="Times New Roman"/>
                 <w:b/>
               </w:rPr>
               <w:t>Alias</w:t>
@@ -947,11 +1211,13 @@
           <w:p>
             <w:pPr>
               <w:rPr>
+                <w:rFonts w:ascii="Times New Roman" w:hAnsi="Times New Roman" w:cs="Times New Roman"/>
                 <w:b/>
               </w:rPr>
             </w:pPr>
             <w:r>
               <w:rPr>
+                <w:rFonts w:ascii="Times New Roman" w:hAnsi="Times New Roman" w:cs="Times New Roman"/>
                 <w:b/>
               </w:rPr>
               <w:t>Type</w:t>
@@ -965,11 +1231,13 @@
           <w:p>
             <w:pPr>
               <w:rPr>
+                <w:rFonts w:ascii="Times New Roman" w:hAnsi="Times New Roman" w:cs="Times New Roman"/>
                 <w:b/>
               </w:rPr>
             </w:pPr>
             <w:r>
               <w:rPr>
+                <w:rFonts w:ascii="Times New Roman" w:hAnsi="Times New Roman" w:cs="Times New Roman"/>
                 <w:b/>
               </w:rPr>
               <w:t>Length</w:t>
@@ -984,11 +1252,13 @@
           <w:p>
             <w:pPr>
               <w:rPr>
+                <w:rFonts w:ascii="Times New Roman" w:hAnsi="Times New Roman" w:cs="Times New Roman"/>
                 <w:b/>
               </w:rPr>
             </w:pPr>
             <w:r>
               <w:rPr>
+                <w:rFonts w:ascii="Times New Roman" w:hAnsi="Times New Roman" w:cs="Times New Roman"/>
                 <w:b/>
               </w:rPr>
               <w:t>Domain</w:t>
@@ -1002,11 +1272,13 @@
           <w:p>
             <w:pPr>
               <w:rPr>
+                <w:rFonts w:ascii="Times New Roman" w:hAnsi="Times New Roman" w:cs="Times New Roman"/>
                 <w:b/>
               </w:rPr>
             </w:pPr>
             <w:r>
               <w:rPr>
+                <w:rFonts w:ascii="Times New Roman" w:hAnsi="Times New Roman" w:cs="Times New Roman"/>
                 <w:b/>
               </w:rPr>
               <w:t>Notes</w:t>
@@ -1026,17 +1298,32 @@
           <w:p>
             <w:pPr>
               <w:spacing w:after="0"/>
-            </w:pPr>
-            <w:r>
+              <w:rPr>
+                <w:rFonts w:ascii="Times New Roman" w:hAnsi="Times New Roman" w:cs="Times New Roman"/>
+              </w:rPr>
+            </w:pPr>
+            <w:r>
+              <w:rPr>
+                <w:rFonts w:ascii="Times New Roman" w:hAnsi="Times New Roman" w:cs="Times New Roman"/>
+              </w:rPr>
               <w:t>P</w:t>
             </w:r>
             <w:r>
+              <w:rPr>
+                <w:rFonts w:ascii="Times New Roman" w:hAnsi="Times New Roman" w:cs="Times New Roman"/>
+              </w:rPr>
               <w:t>ot</w:t>
             </w:r>
             <w:r>
+              <w:rPr>
+                <w:rFonts w:ascii="Times New Roman" w:hAnsi="Times New Roman" w:cs="Times New Roman"/>
+              </w:rPr>
               <w:t>H</w:t>
             </w:r>
             <w:r>
+              <w:rPr>
+                <w:rFonts w:ascii="Times New Roman" w:hAnsi="Times New Roman" w:cs="Times New Roman"/>
+              </w:rPr>
               <w:t>ole</w:t>
             </w:r>
           </w:p>
@@ -1048,8 +1335,14 @@
           <w:p>
             <w:pPr>
               <w:spacing w:after="0"/>
-            </w:pPr>
-            <w:r>
+              <w:rPr>
+                <w:rFonts w:ascii="Times New Roman" w:hAnsi="Times New Roman" w:cs="Times New Roman"/>
+              </w:rPr>
+            </w:pPr>
+            <w:r>
+              <w:rPr>
+                <w:rFonts w:ascii="Times New Roman" w:hAnsi="Times New Roman" w:cs="Times New Roman"/>
+              </w:rPr>
               <w:t>Is this a pot hole?</w:t>
             </w:r>
           </w:p>
@@ -1062,8 +1355,14 @@
           <w:p>
             <w:pPr>
               <w:spacing w:after="0"/>
-            </w:pPr>
-            <w:r>
+              <w:rPr>
+                <w:rFonts w:ascii="Times New Roman" w:hAnsi="Times New Roman" w:cs="Times New Roman"/>
+              </w:rPr>
+            </w:pPr>
+            <w:r>
+              <w:rPr>
+                <w:rFonts w:ascii="Times New Roman" w:hAnsi="Times New Roman" w:cs="Times New Roman"/>
+              </w:rPr>
               <w:t>Text</w:t>
             </w:r>
           </w:p>
@@ -1075,8 +1374,14 @@
           <w:p>
             <w:pPr>
               <w:spacing w:after="0"/>
-            </w:pPr>
-            <w:r>
+              <w:rPr>
+                <w:rFonts w:ascii="Times New Roman" w:hAnsi="Times New Roman" w:cs="Times New Roman"/>
+              </w:rPr>
+            </w:pPr>
+            <w:r>
+              <w:rPr>
+                <w:rFonts w:ascii="Times New Roman" w:hAnsi="Times New Roman" w:cs="Times New Roman"/>
+              </w:rPr>
               <w:t>50</w:t>
             </w:r>
           </w:p>
@@ -1089,8 +1394,14 @@
           <w:p>
             <w:pPr>
               <w:spacing w:after="0"/>
-            </w:pPr>
-            <w:r>
+              <w:rPr>
+                <w:rFonts w:ascii="Times New Roman" w:hAnsi="Times New Roman" w:cs="Times New Roman"/>
+              </w:rPr>
+            </w:pPr>
+            <w:r>
+              <w:rPr>
+                <w:rFonts w:ascii="Times New Roman" w:hAnsi="Times New Roman" w:cs="Times New Roman"/>
+              </w:rPr>
               <w:t>YesNo</w:t>
             </w:r>
           </w:p>
@@ -1102,6 +1413,9 @@
           <w:p>
             <w:pPr>
               <w:spacing w:after="0"/>
+              <w:rPr>
+                <w:rFonts w:ascii="Times New Roman" w:hAnsi="Times New Roman" w:cs="Times New Roman"/>
+              </w:rPr>
             </w:pPr>
           </w:p>
         </w:tc>
@@ -1118,8 +1432,14 @@
           <w:p>
             <w:pPr>
               <w:spacing w:after="0"/>
-            </w:pPr>
-            <w:r>
+              <w:rPr>
+                <w:rFonts w:ascii="Times New Roman" w:hAnsi="Times New Roman" w:cs="Times New Roman"/>
+              </w:rPr>
+            </w:pPr>
+            <w:r>
+              <w:rPr>
+                <w:rFonts w:ascii="Times New Roman" w:hAnsi="Times New Roman" w:cs="Times New Roman"/>
+              </w:rPr>
               <w:t>Size</w:t>
             </w:r>
           </w:p>
@@ -1131,8 +1451,14 @@
           <w:p>
             <w:pPr>
               <w:spacing w:after="0"/>
-            </w:pPr>
-            <w:r>
+              <w:rPr>
+                <w:rFonts w:ascii="Times New Roman" w:hAnsi="Times New Roman" w:cs="Times New Roman"/>
+              </w:rPr>
+            </w:pPr>
+            <w:r>
+              <w:rPr>
+                <w:rFonts w:ascii="Times New Roman" w:hAnsi="Times New Roman" w:cs="Times New Roman"/>
+              </w:rPr>
               <w:t>What is the approximate size?</w:t>
             </w:r>
           </w:p>
@@ -1145,8 +1471,14 @@
           <w:p>
             <w:pPr>
               <w:spacing w:after="0"/>
-            </w:pPr>
-            <w:r>
+              <w:rPr>
+                <w:rFonts w:ascii="Times New Roman" w:hAnsi="Times New Roman" w:cs="Times New Roman"/>
+              </w:rPr>
+            </w:pPr>
+            <w:r>
+              <w:rPr>
+                <w:rFonts w:ascii="Times New Roman" w:hAnsi="Times New Roman" w:cs="Times New Roman"/>
+              </w:rPr>
               <w:t>Text</w:t>
             </w:r>
           </w:p>
@@ -1158,8 +1490,14 @@
           <w:p>
             <w:pPr>
               <w:spacing w:after="0"/>
-            </w:pPr>
-            <w:r>
+              <w:rPr>
+                <w:rFonts w:ascii="Times New Roman" w:hAnsi="Times New Roman" w:cs="Times New Roman"/>
+              </w:rPr>
+            </w:pPr>
+            <w:r>
+              <w:rPr>
+                <w:rFonts w:ascii="Times New Roman" w:hAnsi="Times New Roman" w:cs="Times New Roman"/>
+              </w:rPr>
               <w:t>50</w:t>
             </w:r>
           </w:p>
@@ -1172,8 +1510,14 @@
           <w:p>
             <w:pPr>
               <w:spacing w:after="0"/>
-            </w:pPr>
-            <w:r>
+              <w:rPr>
+                <w:rFonts w:ascii="Times New Roman" w:hAnsi="Times New Roman" w:cs="Times New Roman"/>
+              </w:rPr>
+            </w:pPr>
+            <w:r>
+              <w:rPr>
+                <w:rFonts w:ascii="Times New Roman" w:hAnsi="Times New Roman" w:cs="Times New Roman"/>
+              </w:rPr>
               <w:t>Size</w:t>
             </w:r>
           </w:p>
@@ -1185,6 +1529,9 @@
           <w:p>
             <w:pPr>
               <w:spacing w:after="0"/>
+              <w:rPr>
+                <w:rFonts w:ascii="Times New Roman" w:hAnsi="Times New Roman" w:cs="Times New Roman"/>
+              </w:rPr>
             </w:pPr>
           </w:p>
         </w:tc>
@@ -1201,8 +1548,14 @@
           <w:p>
             <w:pPr>
               <w:spacing w:after="0"/>
-            </w:pPr>
-            <w:r>
+              <w:rPr>
+                <w:rFonts w:ascii="Times New Roman" w:hAnsi="Times New Roman" w:cs="Times New Roman"/>
+              </w:rPr>
+            </w:pPr>
+            <w:r>
+              <w:rPr>
+                <w:rFonts w:ascii="Times New Roman" w:hAnsi="Times New Roman" w:cs="Times New Roman"/>
+              </w:rPr>
               <w:t>Water</w:t>
             </w:r>
           </w:p>
@@ -1214,8 +1567,14 @@
           <w:p>
             <w:pPr>
               <w:spacing w:after="0"/>
-            </w:pPr>
-            <w:r>
+              <w:rPr>
+                <w:rFonts w:ascii="Times New Roman" w:hAnsi="Times New Roman" w:cs="Times New Roman"/>
+              </w:rPr>
+            </w:pPr>
+            <w:r>
+              <w:rPr>
+                <w:rFonts w:ascii="Times New Roman" w:hAnsi="Times New Roman" w:cs="Times New Roman"/>
+              </w:rPr>
               <w:t>Is there a puddle?</w:t>
             </w:r>
           </w:p>
@@ -1228,8 +1587,14 @@
           <w:p>
             <w:pPr>
               <w:spacing w:after="0"/>
-            </w:pPr>
-            <w:r>
+              <w:rPr>
+                <w:rFonts w:ascii="Times New Roman" w:hAnsi="Times New Roman" w:cs="Times New Roman"/>
+              </w:rPr>
+            </w:pPr>
+            <w:r>
+              <w:rPr>
+                <w:rFonts w:ascii="Times New Roman" w:hAnsi="Times New Roman" w:cs="Times New Roman"/>
+              </w:rPr>
               <w:t>Text</w:t>
             </w:r>
           </w:p>
@@ -1241,8 +1606,14 @@
           <w:p>
             <w:pPr>
               <w:spacing w:after="0"/>
-            </w:pPr>
-            <w:r>
+              <w:rPr>
+                <w:rFonts w:ascii="Times New Roman" w:hAnsi="Times New Roman" w:cs="Times New Roman"/>
+              </w:rPr>
+            </w:pPr>
+            <w:r>
+              <w:rPr>
+                <w:rFonts w:ascii="Times New Roman" w:hAnsi="Times New Roman" w:cs="Times New Roman"/>
+              </w:rPr>
               <w:t>50</w:t>
             </w:r>
           </w:p>
@@ -1255,8 +1626,14 @@
           <w:p>
             <w:pPr>
               <w:spacing w:after="0"/>
-            </w:pPr>
-            <w:r>
+              <w:rPr>
+                <w:rFonts w:ascii="Times New Roman" w:hAnsi="Times New Roman" w:cs="Times New Roman"/>
+              </w:rPr>
+            </w:pPr>
+            <w:r>
+              <w:rPr>
+                <w:rFonts w:ascii="Times New Roman" w:hAnsi="Times New Roman" w:cs="Times New Roman"/>
+              </w:rPr>
               <w:t>YesNo</w:t>
             </w:r>
           </w:p>
@@ -1268,6 +1645,9 @@
           <w:p>
             <w:pPr>
               <w:spacing w:after="0"/>
+              <w:rPr>
+                <w:rFonts w:ascii="Times New Roman" w:hAnsi="Times New Roman" w:cs="Times New Roman"/>
+              </w:rPr>
             </w:pPr>
           </w:p>
         </w:tc>
@@ -1284,8 +1664,14 @@
           <w:p>
             <w:pPr>
               <w:spacing w:after="0"/>
-            </w:pPr>
-            <w:r>
+              <w:rPr>
+                <w:rFonts w:ascii="Times New Roman" w:hAnsi="Times New Roman" w:cs="Times New Roman"/>
+              </w:rPr>
+            </w:pPr>
+            <w:r>
+              <w:rPr>
+                <w:rFonts w:ascii="Times New Roman" w:hAnsi="Times New Roman" w:cs="Times New Roman"/>
+              </w:rPr>
               <w:t>snapshot</w:t>
             </w:r>
           </w:p>
@@ -1297,8 +1683,14 @@
           <w:p>
             <w:pPr>
               <w:spacing w:after="0"/>
-            </w:pPr>
-            <w:r>
+              <w:rPr>
+                <w:rFonts w:ascii="Times New Roman" w:hAnsi="Times New Roman" w:cs="Times New Roman"/>
+              </w:rPr>
+            </w:pPr>
+            <w:r>
+              <w:rPr>
+                <w:rFonts w:ascii="Times New Roman" w:hAnsi="Times New Roman" w:cs="Times New Roman"/>
+              </w:rPr>
               <w:t>Snapshot</w:t>
             </w:r>
           </w:p>
@@ -1311,8 +1703,14 @@
           <w:p>
             <w:pPr>
               <w:spacing w:after="0"/>
-            </w:pPr>
-            <w:r>
+              <w:rPr>
+                <w:rFonts w:ascii="Times New Roman" w:hAnsi="Times New Roman" w:cs="Times New Roman"/>
+              </w:rPr>
+            </w:pPr>
+            <w:r>
+              <w:rPr>
+                <w:rFonts w:ascii="Times New Roman" w:hAnsi="Times New Roman" w:cs="Times New Roman"/>
+              </w:rPr>
               <w:t>blob</w:t>
             </w:r>
           </w:p>
@@ -1324,8 +1722,14 @@
           <w:p>
             <w:pPr>
               <w:spacing w:after="0"/>
-            </w:pPr>
-            <w:r>
+              <w:rPr>
+                <w:rFonts w:ascii="Times New Roman" w:hAnsi="Times New Roman" w:cs="Times New Roman"/>
+              </w:rPr>
+            </w:pPr>
+            <w:r>
+              <w:rPr>
+                <w:rFonts w:ascii="Times New Roman" w:hAnsi="Times New Roman" w:cs="Times New Roman"/>
+              </w:rPr>
               <w:t>n/a</w:t>
             </w:r>
           </w:p>
@@ -1338,6 +1742,9 @@
           <w:p>
             <w:pPr>
               <w:spacing w:after="0"/>
+              <w:rPr>
+                <w:rFonts w:ascii="Times New Roman" w:hAnsi="Times New Roman" w:cs="Times New Roman"/>
+              </w:rPr>
             </w:pPr>
           </w:p>
         </w:tc>
@@ -1348,8 +1755,14 @@
           <w:p>
             <w:pPr>
               <w:spacing w:after="0"/>
-            </w:pPr>
-            <w:r>
+              <w:rPr>
+                <w:rFonts w:ascii="Times New Roman" w:hAnsi="Times New Roman" w:cs="Times New Roman"/>
+              </w:rPr>
+            </w:pPr>
+            <w:r>
+              <w:rPr>
+                <w:rFonts w:ascii="Times New Roman" w:hAnsi="Times New Roman" w:cs="Times New Roman"/>
+              </w:rPr>
               <w:t>Need to add disclaimer about danger of picture taking near roads. Need to make sure users understand it’s for “from the road” blind spots</w:t>
             </w:r>
           </w:p>
@@ -1367,8 +1780,14 @@
           <w:p>
             <w:pPr>
               <w:spacing w:after="0"/>
-            </w:pPr>
-            <w:r>
+              <w:rPr>
+                <w:rFonts w:ascii="Times New Roman" w:hAnsi="Times New Roman" w:cs="Times New Roman"/>
+              </w:rPr>
+            </w:pPr>
+            <w:r>
+              <w:rPr>
+                <w:rFonts w:ascii="Times New Roman" w:hAnsi="Times New Roman" w:cs="Times New Roman"/>
+              </w:rPr>
               <w:t>date</w:t>
             </w:r>
           </w:p>
@@ -1380,8 +1799,14 @@
           <w:p>
             <w:pPr>
               <w:spacing w:after="0"/>
-            </w:pPr>
-            <w:r>
+              <w:rPr>
+                <w:rFonts w:ascii="Times New Roman" w:hAnsi="Times New Roman" w:cs="Times New Roman"/>
+              </w:rPr>
+            </w:pPr>
+            <w:r>
+              <w:rPr>
+                <w:rFonts w:ascii="Times New Roman" w:hAnsi="Times New Roman" w:cs="Times New Roman"/>
+              </w:rPr>
               <w:t>Date</w:t>
             </w:r>
           </w:p>
@@ -1394,8 +1819,14 @@
           <w:p>
             <w:pPr>
               <w:spacing w:after="0"/>
-            </w:pPr>
-            <w:r>
+              <w:rPr>
+                <w:rFonts w:ascii="Times New Roman" w:hAnsi="Times New Roman" w:cs="Times New Roman"/>
+              </w:rPr>
+            </w:pPr>
+            <w:r>
+              <w:rPr>
+                <w:rFonts w:ascii="Times New Roman" w:hAnsi="Times New Roman" w:cs="Times New Roman"/>
+              </w:rPr>
               <w:t>date</w:t>
             </w:r>
           </w:p>
@@ -1407,8 +1838,14 @@
           <w:p>
             <w:pPr>
               <w:spacing w:after="0"/>
-            </w:pPr>
-            <w:r>
+              <w:rPr>
+                <w:rFonts w:ascii="Times New Roman" w:hAnsi="Times New Roman" w:cs="Times New Roman"/>
+              </w:rPr>
+            </w:pPr>
+            <w:r>
+              <w:rPr>
+                <w:rFonts w:ascii="Times New Roman" w:hAnsi="Times New Roman" w:cs="Times New Roman"/>
+              </w:rPr>
               <w:t>dd/mm/yyyy</w:t>
             </w:r>
           </w:p>
@@ -1421,6 +1858,9 @@
           <w:p>
             <w:pPr>
               <w:spacing w:after="0"/>
+              <w:rPr>
+                <w:rFonts w:ascii="Times New Roman" w:hAnsi="Times New Roman" w:cs="Times New Roman"/>
+              </w:rPr>
             </w:pPr>
           </w:p>
         </w:tc>
@@ -1431,6 +1871,9 @@
           <w:p>
             <w:pPr>
               <w:spacing w:after="0"/>
+              <w:rPr>
+                <w:rFonts w:ascii="Times New Roman" w:hAnsi="Times New Roman" w:cs="Times New Roman"/>
+              </w:rPr>
             </w:pPr>
           </w:p>
         </w:tc>
@@ -1447,8 +1890,14 @@
           <w:p>
             <w:pPr>
               <w:spacing w:after="0"/>
-            </w:pPr>
-            <w:r>
+              <w:rPr>
+                <w:rFonts w:ascii="Times New Roman" w:hAnsi="Times New Roman" w:cs="Times New Roman"/>
+              </w:rPr>
+            </w:pPr>
+            <w:r>
+              <w:rPr>
+                <w:rFonts w:ascii="Times New Roman" w:hAnsi="Times New Roman" w:cs="Times New Roman"/>
+              </w:rPr>
               <w:t>time</w:t>
             </w:r>
           </w:p>
@@ -1460,8 +1909,14 @@
           <w:p>
             <w:pPr>
               <w:spacing w:after="0"/>
-            </w:pPr>
-            <w:r>
+              <w:rPr>
+                <w:rFonts w:ascii="Times New Roman" w:hAnsi="Times New Roman" w:cs="Times New Roman"/>
+              </w:rPr>
+            </w:pPr>
+            <w:r>
+              <w:rPr>
+                <w:rFonts w:ascii="Times New Roman" w:hAnsi="Times New Roman" w:cs="Times New Roman"/>
+              </w:rPr>
               <w:t>Time</w:t>
             </w:r>
           </w:p>
@@ -1474,8 +1929,14 @@
           <w:p>
             <w:pPr>
               <w:spacing w:after="0"/>
-            </w:pPr>
-            <w:r>
+              <w:rPr>
+                <w:rFonts w:ascii="Times New Roman" w:hAnsi="Times New Roman" w:cs="Times New Roman"/>
+              </w:rPr>
+            </w:pPr>
+            <w:r>
+              <w:rPr>
+                <w:rFonts w:ascii="Times New Roman" w:hAnsi="Times New Roman" w:cs="Times New Roman"/>
+              </w:rPr>
               <w:t>Time</w:t>
             </w:r>
           </w:p>
@@ -1487,8 +1948,14 @@
           <w:p>
             <w:pPr>
               <w:spacing w:after="0"/>
-            </w:pPr>
-            <w:r>
+              <w:rPr>
+                <w:rFonts w:ascii="Times New Roman" w:hAnsi="Times New Roman" w:cs="Times New Roman"/>
+              </w:rPr>
+            </w:pPr>
+            <w:r>
+              <w:rPr>
+                <w:rFonts w:ascii="Times New Roman" w:hAnsi="Times New Roman" w:cs="Times New Roman"/>
+              </w:rPr>
               <w:t>hh:mm</w:t>
             </w:r>
           </w:p>
@@ -1501,6 +1968,9 @@
           <w:p>
             <w:pPr>
               <w:spacing w:after="0"/>
+              <w:rPr>
+                <w:rFonts w:ascii="Times New Roman" w:hAnsi="Times New Roman" w:cs="Times New Roman"/>
+              </w:rPr>
             </w:pPr>
           </w:p>
         </w:tc>
@@ -1511,6 +1981,9 @@
           <w:p>
             <w:pPr>
               <w:spacing w:after="0"/>
+              <w:rPr>
+                <w:rFonts w:ascii="Times New Roman" w:hAnsi="Times New Roman" w:cs="Times New Roman"/>
+              </w:rPr>
             </w:pPr>
           </w:p>
         </w:tc>
@@ -1536,11 +2009,13 @@
           <w:p>
             <w:pPr>
               <w:rPr>
+                <w:rFonts w:ascii="Times New Roman" w:hAnsi="Times New Roman" w:cs="Times New Roman"/>
                 <w:b/>
               </w:rPr>
             </w:pPr>
             <w:r>
               <w:rPr>
+                <w:rFonts w:ascii="Times New Roman" w:hAnsi="Times New Roman" w:cs="Times New Roman"/>
                 <w:b/>
               </w:rPr>
               <w:t>Domain Name</w:t>
@@ -1555,11 +2030,13 @@
           <w:p>
             <w:pPr>
               <w:rPr>
+                <w:rFonts w:ascii="Times New Roman" w:hAnsi="Times New Roman" w:cs="Times New Roman"/>
                 <w:b/>
               </w:rPr>
             </w:pPr>
             <w:r>
               <w:rPr>
+                <w:rFonts w:ascii="Times New Roman" w:hAnsi="Times New Roman" w:cs="Times New Roman"/>
                 <w:b/>
               </w:rPr>
               <w:t>Domain List</w:t>
@@ -1588,8 +2065,14 @@
           <w:p>
             <w:pPr>
               <w:spacing w:after="0"/>
-            </w:pPr>
-            <w:r>
+              <w:rPr>
+                <w:rFonts w:ascii="Times New Roman" w:hAnsi="Times New Roman" w:cs="Times New Roman"/>
+              </w:rPr>
+            </w:pPr>
+            <w:r>
+              <w:rPr>
+                <w:rFonts w:ascii="Times New Roman" w:hAnsi="Times New Roman" w:cs="Times New Roman"/>
+              </w:rPr>
               <w:t>Size</w:t>
             </w:r>
           </w:p>
@@ -1602,769 +2085,96 @@
           <w:p>
             <w:pPr>
               <w:spacing w:after="0" w:line="240" w:lineRule="auto"/>
-            </w:pPr>
-            <w:r>
+              <w:rPr>
+                <w:rFonts w:ascii="Times New Roman" w:hAnsi="Times New Roman" w:cs="Times New Roman"/>
+              </w:rPr>
+            </w:pPr>
+            <w:r>
+              <w:rPr>
+                <w:rFonts w:ascii="Times New Roman" w:hAnsi="Times New Roman" w:cs="Times New Roman"/>
+              </w:rPr>
               <w:t>Could</w:t>
             </w:r>
             <w:r>
+              <w:rPr>
+                <w:rFonts w:ascii="Times New Roman" w:hAnsi="Times New Roman" w:cs="Times New Roman"/>
+              </w:rPr>
               <w:t xml:space="preserve"> cause a bike flat, </w:t>
             </w:r>
             <w:r>
+              <w:rPr>
+                <w:rFonts w:ascii="Times New Roman" w:hAnsi="Times New Roman" w:cs="Times New Roman"/>
+              </w:rPr>
               <w:t xml:space="preserve">Could </w:t>
             </w:r>
             <w:r>
+              <w:rPr>
+                <w:rFonts w:ascii="Times New Roman" w:hAnsi="Times New Roman" w:cs="Times New Roman"/>
+              </w:rPr>
               <w:t xml:space="preserve">cause a motorcycle flat, </w:t>
             </w:r>
             <w:r>
+              <w:rPr>
+                <w:rFonts w:ascii="Times New Roman" w:hAnsi="Times New Roman" w:cs="Times New Roman"/>
+              </w:rPr>
               <w:t xml:space="preserve">Could </w:t>
             </w:r>
             <w:r>
+              <w:rPr>
+                <w:rFonts w:ascii="Times New Roman" w:hAnsi="Times New Roman" w:cs="Times New Roman"/>
+              </w:rPr>
               <w:t>cause a car</w:t>
             </w:r>
             <w:r>
+              <w:rPr>
+                <w:rFonts w:ascii="Times New Roman" w:hAnsi="Times New Roman" w:cs="Times New Roman"/>
+              </w:rPr>
               <w:t xml:space="preserve"> </w:t>
             </w:r>
             <w:r>
+              <w:rPr>
+                <w:rFonts w:ascii="Times New Roman" w:hAnsi="Times New Roman" w:cs="Times New Roman"/>
+              </w:rPr>
               <w:t xml:space="preserve">flat, </w:t>
             </w:r>
             <w:r>
+              <w:rPr>
+                <w:rFonts w:ascii="Times New Roman" w:hAnsi="Times New Roman" w:cs="Times New Roman"/>
+              </w:rPr>
               <w:t>Could cause a truck flat</w:t>
             </w:r>
           </w:p>
         </w:tc>
       </w:tr>
     </w:tbl>
-    <w:p/>
-    <w:p/>
-    <w:tbl>
-      <w:tblPr>
-        <w:tblStyle w:val="TableGrid"/>
-        <w:tblW w:w="9426" w:type="dxa"/>
-        <w:tblCellMar>
-          <w:left w:w="115" w:type="dxa"/>
-          <w:right w:w="115" w:type="dxa"/>
-        </w:tblCellMar>
-        <w:tblLook w:val="04A0" w:firstRow="1" w:lastRow="0" w:firstColumn="1" w:lastColumn="0" w:noHBand="0" w:noVBand="1"/>
-      </w:tblPr>
-      <w:tblGrid>
-        <w:gridCol w:w="18"/>
-        <w:gridCol w:w="1469"/>
-        <w:gridCol w:w="1436"/>
-        <w:gridCol w:w="425"/>
-        <w:gridCol w:w="874"/>
-        <w:gridCol w:w="1486"/>
-        <w:gridCol w:w="757"/>
-        <w:gridCol w:w="1608"/>
-        <w:gridCol w:w="1353"/>
-      </w:tblGrid>
-      <w:tr>
-        <w:trPr>
-          <w:trHeight w:val="293"/>
-        </w:trPr>
-        <w:tc>
-          <w:tcPr>
-            <w:tcW w:w="9426" w:type="dxa"/>
-            <w:gridSpan w:val="9"/>
-          </w:tcPr>
-          <w:p>
-            <w:pPr>
-              <w:jc w:val="center"/>
-              <w:rPr>
-                <w:b/>
-                <w:color w:val="FFFF00"/>
-              </w:rPr>
-            </w:pPr>
-            <w:bookmarkStart w:id="0" w:name="_GoBack"/>
-            <w:r>
-              <w:rPr>
-                <w:b/>
-                <w:color w:val="FFFF00"/>
-              </w:rPr>
-              <w:t xml:space="preserve">Feature Class: </w:t>
-            </w:r>
-            <w:r>
-              <w:rPr>
-                <w:b/>
-                <w:color w:val="FFFF00"/>
-              </w:rPr>
-              <w:t>Zone</w:t>
-            </w:r>
-            <w:r>
-              <w:rPr>
-                <w:b/>
-                <w:color w:val="FFFF00"/>
-              </w:rPr>
-              <w:t xml:space="preserve"> [Point]</w:t>
-            </w:r>
-          </w:p>
-        </w:tc>
-      </w:tr>
-      <w:tr>
-        <w:trPr>
-          <w:trHeight w:val="302"/>
-        </w:trPr>
-        <w:tc>
-          <w:tcPr>
-            <w:tcW w:w="1487" w:type="dxa"/>
-            <w:gridSpan w:val="2"/>
-          </w:tcPr>
-          <w:p>
-            <w:pPr>
-              <w:rPr>
-                <w:b/>
-                <w:color w:val="FFFF00"/>
-              </w:rPr>
-            </w:pPr>
-            <w:r>
-              <w:rPr>
-                <w:b/>
-                <w:color w:val="FFFF00"/>
-              </w:rPr>
-              <w:t>Field Name</w:t>
-            </w:r>
-          </w:p>
-        </w:tc>
-        <w:tc>
-          <w:tcPr>
-            <w:tcW w:w="1436" w:type="dxa"/>
-          </w:tcPr>
-          <w:p>
-            <w:pPr>
-              <w:rPr>
-                <w:b/>
-                <w:color w:val="FFFF00"/>
-              </w:rPr>
-            </w:pPr>
-            <w:r>
-              <w:rPr>
-                <w:b/>
-                <w:color w:val="FFFF00"/>
-              </w:rPr>
-              <w:t>Alias</w:t>
-            </w:r>
-          </w:p>
-        </w:tc>
-        <w:tc>
-          <w:tcPr>
-            <w:tcW w:w="1299" w:type="dxa"/>
-            <w:gridSpan w:val="2"/>
-          </w:tcPr>
-          <w:p>
-            <w:pPr>
-              <w:rPr>
-                <w:b/>
-                <w:color w:val="FFFF00"/>
-              </w:rPr>
-            </w:pPr>
-            <w:r>
-              <w:rPr>
-                <w:b/>
-                <w:color w:val="FFFF00"/>
-              </w:rPr>
-              <w:t>Type</w:t>
-            </w:r>
-          </w:p>
-        </w:tc>
-        <w:tc>
-          <w:tcPr>
-            <w:tcW w:w="1486" w:type="dxa"/>
-          </w:tcPr>
-          <w:p>
-            <w:pPr>
-              <w:rPr>
-                <w:b/>
-                <w:color w:val="FFFF00"/>
-              </w:rPr>
-            </w:pPr>
-            <w:r>
-              <w:rPr>
-                <w:b/>
-                <w:color w:val="FFFF00"/>
-              </w:rPr>
-              <w:t>Length</w:t>
-            </w:r>
-          </w:p>
-        </w:tc>
-        <w:tc>
-          <w:tcPr>
-            <w:tcW w:w="2365" w:type="dxa"/>
-            <w:gridSpan w:val="2"/>
-          </w:tcPr>
-          <w:p>
-            <w:pPr>
-              <w:rPr>
-                <w:b/>
-                <w:color w:val="FFFF00"/>
-              </w:rPr>
-            </w:pPr>
-            <w:r>
-              <w:rPr>
-                <w:b/>
-                <w:color w:val="FFFF00"/>
-              </w:rPr>
-              <w:t>Domain</w:t>
-            </w:r>
-          </w:p>
-        </w:tc>
-        <w:tc>
-          <w:tcPr>
-            <w:tcW w:w="1353" w:type="dxa"/>
-          </w:tcPr>
-          <w:p>
-            <w:pPr>
-              <w:rPr>
-                <w:b/>
-                <w:color w:val="FFFF00"/>
-              </w:rPr>
-            </w:pPr>
-            <w:r>
-              <w:rPr>
-                <w:b/>
-                <w:color w:val="FFFF00"/>
-              </w:rPr>
-              <w:t>Notes</w:t>
-            </w:r>
-          </w:p>
-        </w:tc>
-      </w:tr>
-      <w:tr>
-        <w:trPr>
-          <w:trHeight w:val="293"/>
-        </w:trPr>
-        <w:tc>
-          <w:tcPr>
-            <w:tcW w:w="1487" w:type="dxa"/>
-            <w:gridSpan w:val="2"/>
-          </w:tcPr>
-          <w:p>
-            <w:pPr>
-              <w:spacing w:after="0"/>
-              <w:rPr>
-                <w:color w:val="FFFF00"/>
-              </w:rPr>
-            </w:pPr>
-            <w:r>
-              <w:rPr>
-                <w:color w:val="FFFF00"/>
-              </w:rPr>
-              <w:t>zone</w:t>
-            </w:r>
-          </w:p>
-        </w:tc>
-        <w:tc>
-          <w:tcPr>
-            <w:tcW w:w="1436" w:type="dxa"/>
-          </w:tcPr>
-          <w:p>
-            <w:pPr>
-              <w:spacing w:after="0"/>
-              <w:rPr>
-                <w:color w:val="FFFF00"/>
-              </w:rPr>
-            </w:pPr>
-            <w:r>
-              <w:rPr>
-                <w:color w:val="FFFF00"/>
-              </w:rPr>
-              <w:t>Is this a designated zoning area?</w:t>
-            </w:r>
-          </w:p>
-        </w:tc>
-        <w:tc>
-          <w:tcPr>
-            <w:tcW w:w="1299" w:type="dxa"/>
-            <w:gridSpan w:val="2"/>
-          </w:tcPr>
-          <w:p>
-            <w:pPr>
-              <w:spacing w:after="0"/>
-              <w:rPr>
-                <w:color w:val="FFFF00"/>
-              </w:rPr>
-            </w:pPr>
-            <w:r>
-              <w:rPr>
-                <w:color w:val="FFFF00"/>
-              </w:rPr>
-              <w:t>Text</w:t>
-            </w:r>
-          </w:p>
-        </w:tc>
-        <w:tc>
-          <w:tcPr>
-            <w:tcW w:w="1486" w:type="dxa"/>
-          </w:tcPr>
-          <w:p>
-            <w:pPr>
-              <w:spacing w:after="0"/>
-              <w:rPr>
-                <w:color w:val="FFFF00"/>
-              </w:rPr>
-            </w:pPr>
-            <w:r>
-              <w:rPr>
-                <w:color w:val="FFFF00"/>
-              </w:rPr>
-              <w:t>50</w:t>
-            </w:r>
-          </w:p>
-        </w:tc>
-        <w:tc>
-          <w:tcPr>
-            <w:tcW w:w="2365" w:type="dxa"/>
-            <w:gridSpan w:val="2"/>
-          </w:tcPr>
-          <w:p>
-            <w:pPr>
-              <w:spacing w:after="0"/>
-              <w:rPr>
-                <w:color w:val="FFFF00"/>
-              </w:rPr>
-            </w:pPr>
-            <w:r>
-              <w:rPr>
-                <w:color w:val="FFFF00"/>
-              </w:rPr>
-              <w:t>YesNo</w:t>
-            </w:r>
-          </w:p>
-        </w:tc>
-        <w:tc>
-          <w:tcPr>
-            <w:tcW w:w="1353" w:type="dxa"/>
-          </w:tcPr>
-          <w:p>
-            <w:pPr>
-              <w:spacing w:after="0"/>
-              <w:rPr>
-                <w:color w:val="FFFF00"/>
-              </w:rPr>
-            </w:pPr>
-          </w:p>
-        </w:tc>
-      </w:tr>
-      <w:tr>
-        <w:trPr>
-          <w:trHeight w:val="293"/>
-        </w:trPr>
-        <w:tc>
-          <w:tcPr>
-            <w:tcW w:w="1487" w:type="dxa"/>
-            <w:gridSpan w:val="2"/>
-          </w:tcPr>
-          <w:p>
-            <w:pPr>
-              <w:spacing w:after="0"/>
-              <w:rPr>
-                <w:color w:val="FFFF00"/>
-              </w:rPr>
-            </w:pPr>
-            <w:r>
-              <w:rPr>
-                <w:color w:val="FFFF00"/>
-              </w:rPr>
-              <w:t>zone_type</w:t>
-            </w:r>
-          </w:p>
-        </w:tc>
-        <w:tc>
-          <w:tcPr>
-            <w:tcW w:w="1436" w:type="dxa"/>
-          </w:tcPr>
-          <w:p>
-            <w:pPr>
-              <w:spacing w:after="0"/>
-              <w:rPr>
-                <w:color w:val="FFFF00"/>
-              </w:rPr>
-            </w:pPr>
-            <w:r>
-              <w:rPr>
-                <w:color w:val="FFFF00"/>
-              </w:rPr>
-              <w:t>What kind of zoning is this?</w:t>
-            </w:r>
-          </w:p>
-        </w:tc>
-        <w:tc>
-          <w:tcPr>
-            <w:tcW w:w="1299" w:type="dxa"/>
-            <w:gridSpan w:val="2"/>
-          </w:tcPr>
-          <w:p>
-            <w:pPr>
-              <w:spacing w:after="0"/>
-              <w:rPr>
-                <w:color w:val="FFFF00"/>
-              </w:rPr>
-            </w:pPr>
-            <w:r>
-              <w:rPr>
-                <w:color w:val="FFFF00"/>
-              </w:rPr>
-              <w:t>Text</w:t>
-            </w:r>
-          </w:p>
-        </w:tc>
-        <w:tc>
-          <w:tcPr>
-            <w:tcW w:w="1486" w:type="dxa"/>
-          </w:tcPr>
-          <w:p>
-            <w:pPr>
-              <w:spacing w:after="0"/>
-              <w:rPr>
-                <w:color w:val="FFFF00"/>
-              </w:rPr>
-            </w:pPr>
-            <w:r>
-              <w:rPr>
-                <w:color w:val="FFFF00"/>
-              </w:rPr>
-              <w:t>50</w:t>
-            </w:r>
-          </w:p>
-        </w:tc>
-        <w:tc>
-          <w:tcPr>
-            <w:tcW w:w="2365" w:type="dxa"/>
-            <w:gridSpan w:val="2"/>
-          </w:tcPr>
-          <w:p>
-            <w:pPr>
-              <w:spacing w:after="0"/>
-              <w:rPr>
-                <w:color w:val="FFFF00"/>
-              </w:rPr>
-            </w:pPr>
-            <w:r>
-              <w:rPr>
-                <w:color w:val="FFFF00"/>
-              </w:rPr>
-              <w:t>Zones</w:t>
-            </w:r>
-          </w:p>
-        </w:tc>
-        <w:tc>
-          <w:tcPr>
-            <w:tcW w:w="1353" w:type="dxa"/>
-          </w:tcPr>
-          <w:p>
-            <w:pPr>
-              <w:spacing w:after="0"/>
-              <w:rPr>
-                <w:color w:val="FFFF00"/>
-              </w:rPr>
-            </w:pPr>
-          </w:p>
-        </w:tc>
-      </w:tr>
-      <w:tr>
-        <w:trPr>
-          <w:trHeight w:val="302"/>
-        </w:trPr>
-        <w:tc>
-          <w:tcPr>
-            <w:tcW w:w="1487" w:type="dxa"/>
-            <w:gridSpan w:val="2"/>
-          </w:tcPr>
-          <w:p>
-            <w:pPr>
-              <w:spacing w:after="0"/>
-              <w:rPr>
-                <w:color w:val="FFFF00"/>
-              </w:rPr>
-            </w:pPr>
-            <w:r>
-              <w:rPr>
-                <w:color w:val="FFFF00"/>
-              </w:rPr>
-              <w:t>snapshot</w:t>
-            </w:r>
-          </w:p>
-        </w:tc>
-        <w:tc>
-          <w:tcPr>
-            <w:tcW w:w="1436" w:type="dxa"/>
-          </w:tcPr>
-          <w:p>
-            <w:pPr>
-              <w:spacing w:after="0"/>
-              <w:rPr>
-                <w:color w:val="FFFF00"/>
-              </w:rPr>
-            </w:pPr>
-            <w:r>
-              <w:rPr>
-                <w:color w:val="FFFF00"/>
-              </w:rPr>
-              <w:t>Snapshot</w:t>
-            </w:r>
-          </w:p>
-        </w:tc>
-        <w:tc>
-          <w:tcPr>
-            <w:tcW w:w="1299" w:type="dxa"/>
-            <w:gridSpan w:val="2"/>
-          </w:tcPr>
-          <w:p>
-            <w:pPr>
-              <w:spacing w:after="0"/>
-              <w:rPr>
-                <w:color w:val="FFFF00"/>
-              </w:rPr>
-            </w:pPr>
-            <w:r>
-              <w:rPr>
-                <w:color w:val="FFFF00"/>
-              </w:rPr>
-              <w:t>blob</w:t>
-            </w:r>
-          </w:p>
-        </w:tc>
-        <w:tc>
-          <w:tcPr>
-            <w:tcW w:w="1486" w:type="dxa"/>
-          </w:tcPr>
-          <w:p>
-            <w:pPr>
-              <w:spacing w:after="0"/>
-              <w:rPr>
-                <w:color w:val="FFFF00"/>
-              </w:rPr>
-            </w:pPr>
-            <w:r>
-              <w:rPr>
-                <w:color w:val="FFFF00"/>
-              </w:rPr>
-              <w:t>n/a</w:t>
-            </w:r>
-          </w:p>
-        </w:tc>
-        <w:tc>
-          <w:tcPr>
-            <w:tcW w:w="2365" w:type="dxa"/>
-            <w:gridSpan w:val="2"/>
-          </w:tcPr>
-          <w:p>
-            <w:pPr>
-              <w:spacing w:after="0"/>
-              <w:rPr>
-                <w:color w:val="FFFF00"/>
-              </w:rPr>
-            </w:pPr>
-          </w:p>
-        </w:tc>
-        <w:tc>
-          <w:tcPr>
-            <w:tcW w:w="1353" w:type="dxa"/>
-          </w:tcPr>
-          <w:p>
-            <w:pPr>
-              <w:spacing w:after="0"/>
-              <w:rPr>
-                <w:color w:val="FFFF00"/>
-              </w:rPr>
-            </w:pPr>
-            <w:r>
-              <w:rPr>
-                <w:color w:val="FFFF00"/>
-              </w:rPr>
-              <w:t>Need to add disclaimer about danger of picture taking near roads. Need to make sure users understand it’s for “from the road” blind spots</w:t>
-            </w:r>
-          </w:p>
-        </w:tc>
-      </w:tr>
-      <w:tr>
-        <w:tblPrEx>
-          <w:tblCellMar>
-            <w:left w:w="108" w:type="dxa"/>
-            <w:right w:w="108" w:type="dxa"/>
-          </w:tblCellMar>
-        </w:tblPrEx>
-        <w:trPr>
-          <w:gridBefore w:val="1"/>
-          <w:gridAfter w:val="2"/>
-          <w:wBefore w:w="18" w:type="dxa"/>
-          <w:wAfter w:w="2961" w:type="dxa"/>
-        </w:trPr>
-        <w:tc>
-          <w:tcPr>
-            <w:tcW w:w="3330" w:type="dxa"/>
-            <w:gridSpan w:val="3"/>
-          </w:tcPr>
-          <w:p>
-            <w:pPr>
-              <w:rPr>
-                <w:b/>
-                <w:color w:val="FFFF00"/>
-              </w:rPr>
-            </w:pPr>
-            <w:r>
-              <w:rPr>
-                <w:b/>
-                <w:color w:val="FFFF00"/>
-              </w:rPr>
-              <w:t>Domain Name</w:t>
-            </w:r>
-          </w:p>
-        </w:tc>
-        <w:tc>
-          <w:tcPr>
-            <w:tcW w:w="3117" w:type="dxa"/>
-            <w:gridSpan w:val="3"/>
-          </w:tcPr>
-          <w:p>
-            <w:pPr>
-              <w:rPr>
-                <w:b/>
-                <w:color w:val="FFFF00"/>
-              </w:rPr>
-            </w:pPr>
-            <w:r>
-              <w:rPr>
-                <w:b/>
-                <w:color w:val="FFFF00"/>
-              </w:rPr>
-              <w:t>Domain List</w:t>
-            </w:r>
-          </w:p>
-        </w:tc>
-      </w:tr>
-      <w:tr>
-        <w:tblPrEx>
-          <w:tblCellMar>
-            <w:left w:w="108" w:type="dxa"/>
-            <w:right w:w="108" w:type="dxa"/>
-          </w:tblCellMar>
-        </w:tblPrEx>
-        <w:trPr>
-          <w:gridBefore w:val="1"/>
-          <w:gridAfter w:val="2"/>
-          <w:wBefore w:w="18" w:type="dxa"/>
-          <w:wAfter w:w="2961" w:type="dxa"/>
-        </w:trPr>
-        <w:tc>
-          <w:tcPr>
-            <w:tcW w:w="3330" w:type="dxa"/>
-            <w:gridSpan w:val="3"/>
-          </w:tcPr>
-          <w:p>
-            <w:pPr>
-              <w:spacing w:after="0"/>
-              <w:rPr>
-                <w:color w:val="FFFF00"/>
-              </w:rPr>
-            </w:pPr>
-            <w:r>
-              <w:rPr>
-                <w:color w:val="FFFF00"/>
-              </w:rPr>
-              <w:t>Zone</w:t>
-            </w:r>
-            <w:r>
-              <w:rPr>
-                <w:color w:val="FFFF00"/>
-              </w:rPr>
-              <w:t>s</w:t>
-            </w:r>
-          </w:p>
-        </w:tc>
-        <w:tc>
-          <w:tcPr>
-            <w:tcW w:w="3117" w:type="dxa"/>
-            <w:gridSpan w:val="3"/>
-          </w:tcPr>
-          <w:p>
-            <w:pPr>
-              <w:spacing w:after="0" w:line="240" w:lineRule="auto"/>
-              <w:rPr>
-                <w:color w:val="FFFF00"/>
-              </w:rPr>
-            </w:pPr>
-            <w:r>
-              <w:rPr>
-                <w:color w:val="FFFF00"/>
-              </w:rPr>
-              <w:t>Commercial</w:t>
-            </w:r>
-            <w:r>
-              <w:rPr>
-                <w:color w:val="FFFF00"/>
-              </w:rPr>
-              <w:t>, Residential, School, Special</w:t>
-            </w:r>
-          </w:p>
-        </w:tc>
-      </w:tr>
-      <w:bookmarkEnd w:id="0"/>
-    </w:tbl>
-    <w:p/>
-    <w:p/>
-    <w:p/>
-    <w:p/>
-    <w:p/>
-    <w:p/>
-    <w:p>
-      <w:r>
-        <w:t>Create a geodatabase</w:t>
-      </w:r>
-    </w:p>
-    <w:p>
-      <w:r>
-        <w:t>Create feature classes and relative fields</w:t>
-      </w:r>
-    </w:p>
-    <w:p>
-      <w:hyperlink r:id="rId7" w:history="1">
-        <w:r>
-          <w:rPr>
-            <w:rStyle w:val="Hyperlink"/>
-          </w:rPr>
-          <w:t>https://doc.arcgis.com/en/collector-classic/android/create-maps/prepare-data-desktop.htm</w:t>
-        </w:r>
-      </w:hyperlink>
-    </w:p>
-    <w:p>
-      <w:hyperlink r:id="rId8" w:history="1">
-        <w:r>
-          <w:rPr>
-            <w:rStyle w:val="Hyperlink"/>
-          </w:rPr>
-          <w:t>https://communityhub.esriuk.com/technicalsupport/2013/8/22/how-to-create-drop-down-menus-for-populating-attributes.html</w:t>
-        </w:r>
-      </w:hyperlink>
-    </w:p>
-    <w:p>
-      <w:r>
-        <w:t>Create a map in arcgis online and link the geodatabase</w:t>
-      </w:r>
-    </w:p>
-    <w:p>
-      <w:hyperlink r:id="rId9" w:history="1">
-        <w:r>
-          <w:rPr>
-            <w:rStyle w:val="Hyperlink"/>
-          </w:rPr>
-          <w:t>https://doc.arcgis.com/en/collector-classic/windows/create-maps/create-and-share-a-collector-map.htm</w:t>
-        </w:r>
-      </w:hyperlink>
-    </w:p>
-    <w:p>
-      <w:r>
-        <w:t>share the content</w:t>
-      </w:r>
-    </w:p>
-    <w:p/>
-    <w:p/>
-    <w:p/>
+    <w:p>
+      <w:pPr>
+        <w:rPr>
+          <w:rFonts w:ascii="Times New Roman" w:hAnsi="Times New Roman" w:cs="Times New Roman"/>
+        </w:rPr>
+      </w:pPr>
+    </w:p>
+    <w:p>
+      <w:pPr>
+        <w:rPr>
+          <w:rFonts w:ascii="Times New Roman" w:hAnsi="Times New Roman" w:cs="Times New Roman"/>
+        </w:rPr>
+      </w:pPr>
+    </w:p>
+    <w:p>
+      <w:pPr>
+        <w:rPr>
+          <w:rFonts w:ascii="Times New Roman" w:hAnsi="Times New Roman" w:cs="Times New Roman"/>
+        </w:rPr>
+      </w:pPr>
+    </w:p>
     <w:p>
       <w:pPr>
         <w:pStyle w:val="Heading3"/>
         <w:shd w:val="clear" w:color="auto" w:fill="FFFFFF"/>
         <w:spacing w:before="360" w:after="240"/>
         <w:rPr>
-          <w:rFonts w:ascii="Segoe UI" w:eastAsia="Times New Roman" w:hAnsi="Segoe UI" w:cs="Segoe UI"/>
+          <w:rFonts w:ascii="Times New Roman" w:eastAsia="Times New Roman" w:hAnsi="Times New Roman" w:cs="Times New Roman"/>
           <w:color w:val="24292E"/>
           <w:sz w:val="30"/>
           <w:szCs w:val="30"/>
@@ -2372,11 +2182,12 @@
       </w:pPr>
       <w:r>
         <w:rPr>
-          <w:rFonts w:ascii="Segoe UI" w:hAnsi="Segoe UI" w:cs="Segoe UI"/>
+          <w:rFonts w:ascii="Times New Roman" w:hAnsi="Times New Roman" w:cs="Times New Roman"/>
           <w:color w:val="24292E"/>
           <w:sz w:val="30"/>
           <w:szCs w:val="30"/>
         </w:rPr>
+        <w:lastRenderedPageBreak/>
         <w:t>Part 6: Brief reflective essay</w:t>
       </w:r>
     </w:p>
@@ -2386,14 +2197,12 @@
         <w:shd w:val="clear" w:color="auto" w:fill="FFFFFF"/>
         <w:spacing w:before="0" w:beforeAutospacing="0" w:after="240" w:afterAutospacing="0"/>
         <w:rPr>
-          <w:rFonts w:ascii="Segoe UI" w:hAnsi="Segoe UI" w:cs="Segoe UI"/>
           <w:color w:val="24292E"/>
         </w:rPr>
       </w:pPr>
       <w:r>
         <w:rPr>
           <w:rStyle w:val="Strong"/>
-          <w:rFonts w:ascii="Segoe UI" w:hAnsi="Segoe UI" w:cs="Segoe UI"/>
           <w:color w:val="24292E"/>
         </w:rPr>
         <w:t>Please answer the following questions:</w:t>
@@ -2409,16 +2218,20 @@
         <w:shd w:val="clear" w:color="auto" w:fill="FFFFFF"/>
         <w:spacing w:before="240" w:beforeAutospacing="0" w:after="240" w:afterAutospacing="0"/>
         <w:rPr>
-          <w:rFonts w:ascii="Segoe UI" w:hAnsi="Segoe UI" w:cs="Segoe UI"/>
-          <w:color w:val="24292E"/>
-        </w:rPr>
-      </w:pPr>
-      <w:r>
-        <w:rPr>
-          <w:rFonts w:ascii="Segoe UI" w:hAnsi="Segoe UI" w:cs="Segoe UI"/>
-          <w:color w:val="24292E"/>
-        </w:rPr>
-        <w:t>In this lab you used ArcMap, Esri Online, browser based Survey123, and Collector. As the developer, how did you find working within ArcGIS to build these data collection tools? Please include a description of the process of building the form, the geodatabase, and the online map. How easy or difficult was the process? How much time did the various steps take? This should be a ~2 paragraph narrative to reflect on the process. I encourage you to use vocabulary about design and evaluation that we've used in class and in readings.</w:t>
+          <w:color w:val="24292E"/>
+        </w:rPr>
+      </w:pPr>
+      <w:r>
+        <w:rPr>
+          <w:color w:val="24292E"/>
+        </w:rPr>
+        <w:t>In this lab you used ArcMap, Esri Online, browser based Survey123, and Collector. As the developer, how did you find working within ArcGIS to build these data collection tools? Please include a description of the process of building the form, the g</w:t>
+      </w:r>
+      <w:r>
+        <w:rPr>
+          <w:color w:val="24292E"/>
+        </w:rPr>
+        <w:t>eodatabase, and the online map.</w:t>
       </w:r>
     </w:p>
     <w:p>
@@ -2426,106 +2239,322 @@
         <w:pStyle w:val="NormalWeb"/>
         <w:shd w:val="clear" w:color="auto" w:fill="FFFFFF"/>
         <w:spacing w:before="240" w:beforeAutospacing="0" w:after="240" w:afterAutospacing="0"/>
-        <w:ind w:left="720"/>
-        <w:rPr>
-          <w:rFonts w:ascii="Segoe UI" w:hAnsi="Segoe UI" w:cs="Segoe UI"/>
-          <w:color w:val="24292E"/>
-        </w:rPr>
-      </w:pPr>
-      <w:r>
-        <w:rPr>
-          <w:rFonts w:ascii="Segoe UI" w:hAnsi="Segoe UI" w:cs="Segoe UI"/>
-          <w:color w:val="24292E"/>
-        </w:rPr>
-        <w:t xml:space="preserve">The process involved beginning with the table template shown above. Once I realized it was rather brief, I began digging into the Survey123 portion. It initially directed me to download Survey 123 and I didn’t recognized the difference between the app and the desktop version. I downloaded both and started working on the desktop version after realizing the app version doesn’t allow for create/edit of forms. When I began working on the form it gave me regular errors about not matching the name of the list correctly to the list sheet. I was able to </w:t>
-      </w:r>
-      <w:r>
-        <w:rPr>
-          <w:rFonts w:ascii="Segoe UI" w:hAnsi="Segoe UI" w:cs="Segoe UI"/>
-          <w:color w:val="24292E"/>
-        </w:rPr>
-        <w:lastRenderedPageBreak/>
-        <w:t>figure that out with some tinkering. It is considerably intuitive if you have some experience with form fill applications and building. With no experience it could be tasking.</w:t>
-      </w:r>
-    </w:p>
-    <w:p>
-      <w:pPr>
-        <w:pStyle w:val="NormalWeb"/>
-        <w:shd w:val="clear" w:color="auto" w:fill="FFFFFF"/>
-        <w:spacing w:before="240" w:beforeAutospacing="0" w:after="240" w:afterAutospacing="0"/>
-        <w:ind w:left="720"/>
-        <w:rPr>
-          <w:rFonts w:ascii="Segoe UI" w:hAnsi="Segoe UI" w:cs="Segoe UI"/>
-          <w:color w:val="24292E"/>
-        </w:rPr>
-      </w:pPr>
-      <w:r>
-        <w:rPr>
-          <w:rFonts w:ascii="Segoe UI" w:hAnsi="Segoe UI" w:cs="Segoe UI"/>
-          <w:color w:val="24292E"/>
-        </w:rPr>
-        <w:t>The total elapsed time it took just on the form was about 2 hours, but that includes the download times</w:t>
-      </w:r>
-      <w:r>
-        <w:rPr>
-          <w:rFonts w:ascii="Segoe UI" w:hAnsi="Segoe UI" w:cs="Segoe UI"/>
-          <w:color w:val="24292E"/>
-        </w:rPr>
-        <w:t xml:space="preserve">, </w:t>
-      </w:r>
-      <w:r>
-        <w:rPr>
-          <w:rFonts w:ascii="Segoe UI" w:hAnsi="Segoe UI" w:cs="Segoe UI"/>
-          <w:color w:val="24292E"/>
-        </w:rPr>
-        <w:t>troubleshooting</w:t>
-      </w:r>
-      <w:r>
-        <w:rPr>
-          <w:rFonts w:ascii="Segoe UI" w:hAnsi="Segoe UI" w:cs="Segoe UI"/>
-          <w:color w:val="24292E"/>
-        </w:rPr>
-        <w:t xml:space="preserve"> and mapping out the survey questions with the table template.</w:t>
-      </w:r>
-    </w:p>
-    <w:p>
-      <w:pPr>
-        <w:pStyle w:val="NormalWeb"/>
-        <w:shd w:val="clear" w:color="auto" w:fill="FFFFFF"/>
-        <w:spacing w:before="240" w:beforeAutospacing="0" w:after="240" w:afterAutospacing="0"/>
-        <w:ind w:left="720"/>
-        <w:rPr>
-          <w:rFonts w:ascii="Segoe UI" w:hAnsi="Segoe UI" w:cs="Segoe UI"/>
-          <w:color w:val="24292E"/>
-        </w:rPr>
-      </w:pPr>
-      <w:r>
-        <w:rPr>
-          <w:rFonts w:ascii="Segoe UI" w:hAnsi="Segoe UI" w:cs="Segoe UI"/>
-          <w:color w:val="24292E"/>
-          <w:highlight w:val="yellow"/>
-        </w:rPr>
-        <w:t>…ADD MORE ABOUT DESIGN &amp; EVALUATION</w:t>
-      </w:r>
-    </w:p>
-    <w:p>
-      <w:pPr>
-        <w:pStyle w:val="NormalWeb"/>
-        <w:shd w:val="clear" w:color="auto" w:fill="FFFFFF"/>
-        <w:spacing w:before="240" w:beforeAutospacing="0" w:after="240" w:afterAutospacing="0"/>
-        <w:ind w:left="720"/>
-        <w:rPr>
-          <w:rFonts w:ascii="Segoe UI" w:hAnsi="Segoe UI" w:cs="Segoe UI"/>
-          <w:color w:val="24292E"/>
-        </w:rPr>
-      </w:pPr>
-      <w:r>
-        <w:rPr>
-          <w:rFonts w:ascii="Segoe UI" w:hAnsi="Segoe UI" w:cs="Segoe UI"/>
-          <w:color w:val="24292E"/>
-          <w:highlight w:val="yellow"/>
-        </w:rPr>
-        <w:t>Including something about the ability to annotate images…</w:t>
+        <w:ind w:left="360"/>
+        <w:rPr>
+          <w:color w:val="24292E"/>
+          <w:u w:val="single"/>
+        </w:rPr>
+      </w:pPr>
+      <w:r>
+        <w:rPr>
+          <w:color w:val="24292E"/>
+          <w:u w:val="single"/>
+        </w:rPr>
+        <w:t>Collector App Process:</w:t>
+      </w:r>
+    </w:p>
+    <w:p>
+      <w:pPr>
+        <w:pStyle w:val="ListParagraph"/>
+        <w:numPr>
+          <w:ilvl w:val="1"/>
+          <w:numId w:val="4"/>
+        </w:numPr>
+        <w:rPr>
+          <w:rFonts w:ascii="Times New Roman" w:hAnsi="Times New Roman" w:cs="Times New Roman"/>
+        </w:rPr>
+      </w:pPr>
+      <w:hyperlink r:id="rId7" w:history="1">
+        <w:r>
+          <w:rPr>
+            <w:rStyle w:val="Hyperlink"/>
+            <w:rFonts w:ascii="Times New Roman" w:hAnsi="Times New Roman" w:cs="Times New Roman"/>
+          </w:rPr>
+          <w:t>Create a geodatabas</w:t>
+        </w:r>
+        <w:r>
+          <w:rPr>
+            <w:rStyle w:val="Hyperlink"/>
+            <w:rFonts w:ascii="Times New Roman" w:hAnsi="Times New Roman" w:cs="Times New Roman"/>
+          </w:rPr>
+          <w:t>e</w:t>
+        </w:r>
+        <w:r>
+          <w:rPr>
+            <w:rStyle w:val="Hyperlink"/>
+            <w:rFonts w:ascii="Times New Roman" w:hAnsi="Times New Roman" w:cs="Times New Roman"/>
+          </w:rPr>
+          <w:t>, feature classes and relative fields</w:t>
+        </w:r>
+      </w:hyperlink>
+      <w:r>
+        <w:rPr>
+          <w:rFonts w:ascii="Times New Roman" w:hAnsi="Times New Roman" w:cs="Times New Roman"/>
+        </w:rPr>
+        <w:t xml:space="preserve"> (</w:t>
+      </w:r>
+      <w:hyperlink r:id="rId8" w:history="1">
+        <w:r>
+          <w:rPr>
+            <w:rStyle w:val="Hyperlink"/>
+            <w:rFonts w:ascii="Times New Roman" w:hAnsi="Times New Roman" w:cs="Times New Roman"/>
+          </w:rPr>
+          <w:t>Drop-down tutorial</w:t>
+        </w:r>
+      </w:hyperlink>
+      <w:r>
+        <w:rPr>
+          <w:rFonts w:ascii="Times New Roman" w:hAnsi="Times New Roman" w:cs="Times New Roman"/>
+        </w:rPr>
+        <w:t>).</w:t>
+      </w:r>
+    </w:p>
+    <w:p>
+      <w:pPr>
+        <w:pStyle w:val="ListParagraph"/>
+        <w:numPr>
+          <w:ilvl w:val="1"/>
+          <w:numId w:val="4"/>
+        </w:numPr>
+        <w:rPr>
+          <w:rFonts w:ascii="Times New Roman" w:hAnsi="Times New Roman" w:cs="Times New Roman"/>
+        </w:rPr>
+      </w:pPr>
+      <w:hyperlink r:id="rId9" w:history="1">
+        <w:r>
+          <w:rPr>
+            <w:rStyle w:val="Hyperlink"/>
+            <w:rFonts w:ascii="Times New Roman" w:hAnsi="Times New Roman" w:cs="Times New Roman"/>
+          </w:rPr>
+          <w:t>Create a map in arc</w:t>
+        </w:r>
+        <w:r>
+          <w:rPr>
+            <w:rStyle w:val="Hyperlink"/>
+            <w:rFonts w:ascii="Times New Roman" w:hAnsi="Times New Roman" w:cs="Times New Roman"/>
+          </w:rPr>
+          <w:t>g</w:t>
+        </w:r>
+        <w:r>
+          <w:rPr>
+            <w:rStyle w:val="Hyperlink"/>
+            <w:rFonts w:ascii="Times New Roman" w:hAnsi="Times New Roman" w:cs="Times New Roman"/>
+          </w:rPr>
+          <w:t>is online, link the geodatabase and share the content to appropriate group</w:t>
+        </w:r>
+      </w:hyperlink>
+      <w:r>
+        <w:rPr>
+          <w:rFonts w:ascii="Times New Roman" w:hAnsi="Times New Roman" w:cs="Times New Roman"/>
+        </w:rPr>
+        <w:t>.</w:t>
+      </w:r>
+    </w:p>
+    <w:p>
+      <w:pPr>
+        <w:ind w:left="360"/>
+        <w:rPr>
+          <w:rFonts w:ascii="Times New Roman" w:hAnsi="Times New Roman" w:cs="Times New Roman"/>
+          <w:u w:val="single"/>
+        </w:rPr>
+      </w:pPr>
+      <w:r>
+        <w:rPr>
+          <w:rFonts w:ascii="Times New Roman" w:hAnsi="Times New Roman" w:cs="Times New Roman"/>
+          <w:u w:val="single"/>
+        </w:rPr>
+        <w:t>Survey123 Process:</w:t>
+      </w:r>
+    </w:p>
+    <w:p>
+      <w:pPr>
+        <w:pStyle w:val="ListParagraph"/>
+        <w:numPr>
+          <w:ilvl w:val="1"/>
+          <w:numId w:val="6"/>
+        </w:numPr>
+        <w:rPr>
+          <w:rFonts w:ascii="Times New Roman" w:hAnsi="Times New Roman" w:cs="Times New Roman"/>
+          <w:u w:val="single"/>
+        </w:rPr>
+      </w:pPr>
+      <w:r>
+        <w:rPr>
+          <w:rFonts w:ascii="Times New Roman" w:hAnsi="Times New Roman" w:cs="Times New Roman"/>
+        </w:rPr>
+        <w:t>Download the desk</w:t>
+      </w:r>
+      <w:r>
+        <w:rPr>
+          <w:rFonts w:ascii="Times New Roman" w:hAnsi="Times New Roman" w:cs="Times New Roman"/>
+        </w:rPr>
+        <w:t>top program (</w:t>
+      </w:r>
+      <w:hyperlink r:id="rId10" w:history="1">
+        <w:r>
+          <w:rPr>
+            <w:rStyle w:val="Hyperlink"/>
+            <w:rFonts w:ascii="Times New Roman" w:hAnsi="Times New Roman" w:cs="Times New Roman"/>
+          </w:rPr>
+          <w:t>Survey123 Connect</w:t>
+        </w:r>
+      </w:hyperlink>
+      <w:r>
+        <w:rPr>
+          <w:rFonts w:ascii="Times New Roman" w:hAnsi="Times New Roman" w:cs="Times New Roman"/>
+        </w:rPr>
+        <w:t>)</w:t>
+      </w:r>
+    </w:p>
+    <w:p>
+      <w:pPr>
+        <w:pStyle w:val="ListParagraph"/>
+        <w:numPr>
+          <w:ilvl w:val="1"/>
+          <w:numId w:val="6"/>
+        </w:numPr>
+        <w:rPr>
+          <w:rFonts w:ascii="Times New Roman" w:hAnsi="Times New Roman" w:cs="Times New Roman"/>
+          <w:u w:val="single"/>
+        </w:rPr>
+      </w:pPr>
+      <w:hyperlink r:id="rId11" w:history="1">
+        <w:r>
+          <w:rPr>
+            <w:rStyle w:val="Hyperlink"/>
+            <w:rFonts w:ascii="Times New Roman" w:hAnsi="Times New Roman" w:cs="Times New Roman"/>
+          </w:rPr>
+          <w:t>Create a new survey</w:t>
+        </w:r>
+      </w:hyperlink>
+    </w:p>
+    <w:p>
+      <w:pPr>
+        <w:pStyle w:val="ListParagraph"/>
+        <w:numPr>
+          <w:ilvl w:val="1"/>
+          <w:numId w:val="6"/>
+        </w:numPr>
+        <w:rPr>
+          <w:rFonts w:ascii="Times New Roman" w:hAnsi="Times New Roman" w:cs="Times New Roman"/>
+          <w:u w:val="single"/>
+        </w:rPr>
+      </w:pPr>
+      <w:hyperlink r:id="rId12" w:history="1">
+        <w:r>
+          <w:rPr>
+            <w:rStyle w:val="Hyperlink"/>
+            <w:rFonts w:ascii="Times New Roman" w:hAnsi="Times New Roman" w:cs="Times New Roman"/>
+          </w:rPr>
+          <w:t xml:space="preserve">Create </w:t>
+        </w:r>
+        <w:r>
+          <w:rPr>
+            <w:rStyle w:val="Hyperlink"/>
+            <w:rFonts w:ascii="Times New Roman" w:hAnsi="Times New Roman" w:cs="Times New Roman"/>
+          </w:rPr>
+          <w:t xml:space="preserve">conditional </w:t>
+        </w:r>
+        <w:r>
+          <w:rPr>
+            <w:rStyle w:val="Hyperlink"/>
+            <w:rFonts w:ascii="Times New Roman" w:hAnsi="Times New Roman" w:cs="Times New Roman"/>
+          </w:rPr>
+          <w:t>field</w:t>
+        </w:r>
+        <w:r>
+          <w:rPr>
+            <w:rStyle w:val="Hyperlink"/>
+            <w:rFonts w:ascii="Times New Roman" w:hAnsi="Times New Roman" w:cs="Times New Roman"/>
+          </w:rPr>
+          <w:t>s</w:t>
+        </w:r>
+      </w:hyperlink>
+      <w:r>
+        <w:rPr>
+          <w:rFonts w:ascii="Times New Roman" w:hAnsi="Times New Roman" w:cs="Times New Roman"/>
+        </w:rPr>
+        <w:t xml:space="preserve"> within the .xls file within</w:t>
+      </w:r>
+      <w:r>
+        <w:rPr>
+          <w:rFonts w:ascii="Times New Roman" w:hAnsi="Times New Roman" w:cs="Times New Roman"/>
+        </w:rPr>
+        <w:t xml:space="preserve"> required </w:t>
+      </w:r>
+      <w:r>
+        <w:rPr>
+          <w:rFonts w:ascii="Times New Roman" w:hAnsi="Times New Roman" w:cs="Times New Roman"/>
+        </w:rPr>
+        <w:t>parameters</w:t>
+      </w:r>
+      <w:r>
+        <w:rPr>
+          <w:rFonts w:ascii="Times New Roman" w:hAnsi="Times New Roman" w:cs="Times New Roman"/>
+        </w:rPr>
+        <w:t xml:space="preserve"> necessary for hosting.</w:t>
+      </w:r>
+    </w:p>
+    <w:p>
+      <w:pPr>
+        <w:ind w:left="360"/>
+        <w:rPr>
+          <w:rFonts w:ascii="Times New Roman" w:hAnsi="Times New Roman" w:cs="Times New Roman"/>
+        </w:rPr>
+      </w:pPr>
+      <w:r>
+        <w:rPr>
+          <w:rFonts w:ascii="Times New Roman" w:hAnsi="Times New Roman" w:cs="Times New Roman"/>
+        </w:rPr>
+        <w:t>Overall</w:t>
+      </w:r>
+      <w:r>
+        <w:rPr>
+          <w:rFonts w:ascii="Times New Roman" w:hAnsi="Times New Roman" w:cs="Times New Roman"/>
+        </w:rPr>
+        <w:t>, I found the Survey123 process far</w:t>
+      </w:r>
+      <w:r>
+        <w:rPr>
+          <w:rFonts w:ascii="Times New Roman" w:hAnsi="Times New Roman" w:cs="Times New Roman"/>
+        </w:rPr>
+        <w:t xml:space="preserve"> more robust, due to the ability to make in-the-moment changes to the form through Excel</w:t>
+      </w:r>
+      <w:r>
+        <w:rPr>
+          <w:rFonts w:ascii="Times New Roman" w:hAnsi="Times New Roman" w:cs="Times New Roman"/>
+        </w:rPr>
+        <w:t>.</w:t>
+      </w:r>
+      <w:r>
+        <w:rPr>
+          <w:rFonts w:ascii="Times New Roman" w:hAnsi="Times New Roman" w:cs="Times New Roman"/>
+        </w:rPr>
+        <w:t xml:space="preserve"> However, I would have preferred to</w:t>
+      </w:r>
+      <w:r>
+        <w:rPr>
+          <w:rFonts w:ascii="Times New Roman" w:hAnsi="Times New Roman" w:cs="Times New Roman"/>
+        </w:rPr>
+        <w:t xml:space="preserve"> use the</w:t>
+      </w:r>
+      <w:r>
+        <w:rPr>
+          <w:rFonts w:ascii="Times New Roman" w:hAnsi="Times New Roman" w:cs="Times New Roman"/>
+        </w:rPr>
+        <w:t xml:space="preserve"> survey web builder instead of having to download </w:t>
+      </w:r>
+      <w:r>
+        <w:rPr>
+          <w:rFonts w:ascii="Times New Roman" w:hAnsi="Times New Roman" w:cs="Times New Roman"/>
+        </w:rPr>
+        <w:t>a desktop program</w:t>
+      </w:r>
+      <w:r>
+        <w:rPr>
+          <w:rFonts w:ascii="Times New Roman" w:hAnsi="Times New Roman" w:cs="Times New Roman"/>
+        </w:rPr>
+        <w:t>.</w:t>
       </w:r>
     </w:p>
     <w:p>
@@ -2538,29 +2567,77 @@
         <w:shd w:val="clear" w:color="auto" w:fill="FFFFFF"/>
         <w:spacing w:before="240" w:beforeAutospacing="0" w:after="240" w:afterAutospacing="0"/>
         <w:rPr>
-          <w:rFonts w:ascii="Segoe UI" w:hAnsi="Segoe UI" w:cs="Segoe UI"/>
-          <w:color w:val="24292E"/>
-        </w:rPr>
-      </w:pPr>
-      <w:r>
-        <w:rPr>
-          <w:rFonts w:ascii="Segoe UI" w:hAnsi="Segoe UI" w:cs="Segoe UI"/>
-          <w:color w:val="24292E"/>
-        </w:rPr>
-        <w:t>What was something you wish you could have done with either Collector or Survey123 that you were unable to do? Elaborate.</w:t>
+          <w:color w:val="24292E"/>
+        </w:rPr>
+      </w:pPr>
+      <w:r>
+        <w:rPr>
+          <w:color w:val="24292E"/>
+        </w:rPr>
+        <w:t>How easy or difficult was the proce</w:t>
+      </w:r>
+      <w:r>
+        <w:rPr>
+          <w:color w:val="24292E"/>
+        </w:rPr>
+        <w:t>ss?</w:t>
       </w:r>
     </w:p>
     <w:p>
       <w:pPr>
         <w:pStyle w:val="NormalWeb"/>
+        <w:numPr>
+          <w:ilvl w:val="1"/>
+          <w:numId w:val="4"/>
+        </w:numPr>
         <w:shd w:val="clear" w:color="auto" w:fill="FFFFFF"/>
         <w:spacing w:before="240" w:beforeAutospacing="0" w:after="240" w:afterAutospacing="0"/>
-        <w:ind w:left="720"/>
-        <w:rPr>
-          <w:rFonts w:ascii="Segoe UI" w:hAnsi="Segoe UI" w:cs="Segoe UI"/>
-          <w:color w:val="24292E"/>
-        </w:rPr>
-      </w:pPr>
+        <w:rPr>
+          <w:color w:val="24292E"/>
+        </w:rPr>
+      </w:pPr>
+      <w:r>
+        <w:rPr>
+          <w:color w:val="24292E"/>
+        </w:rPr>
+        <w:t>This process was simplified with the</w:t>
+      </w:r>
+      <w:r>
+        <w:rPr>
+          <w:color w:val="24292E"/>
+        </w:rPr>
+        <w:t xml:space="preserve"> course</w:t>
+      </w:r>
+      <w:r>
+        <w:rPr>
+          <w:color w:val="24292E"/>
+        </w:rPr>
+        <w:t xml:space="preserve"> material provided, howev</w:t>
+      </w:r>
+      <w:r>
+        <w:rPr>
+          <w:color w:val="24292E"/>
+        </w:rPr>
+        <w:t>.</w:t>
+      </w:r>
+      <w:r>
+        <w:rPr>
+          <w:color w:val="24292E"/>
+        </w:rPr>
+        <w:t>er I had to do additional research to find materials that would hel</w:t>
+      </w:r>
+      <w:r>
+        <w:rPr>
+          <w:color w:val="24292E"/>
+        </w:rPr>
+        <w:t>p in smoothing the process out, i.e. how to cre</w:t>
+      </w:r>
+      <w:r>
+        <w:rPr>
+          <w:color w:val="24292E"/>
+        </w:rPr>
+        <w:t xml:space="preserve">ate multiple choice fields and specific </w:t>
+      </w:r>
     </w:p>
     <w:p>
       <w:pPr>
@@ -2572,16 +2649,186 @@
         <w:shd w:val="clear" w:color="auto" w:fill="FFFFFF"/>
         <w:spacing w:before="240" w:beforeAutospacing="0" w:after="240" w:afterAutospacing="0"/>
         <w:rPr>
-          <w:rFonts w:ascii="Segoe UI" w:hAnsi="Segoe UI" w:cs="Segoe UI"/>
-          <w:color w:val="24292E"/>
-        </w:rPr>
-      </w:pPr>
-      <w:r>
-        <w:rPr>
-          <w:rFonts w:ascii="Segoe UI" w:hAnsi="Segoe UI" w:cs="Segoe UI"/>
-          <w:color w:val="24292E"/>
-        </w:rPr>
-        <w:t>Reflecting on the data collection problem you set out to solve, do you think a form-centric or map-centric approach is better for your scenario? Please elaborate and explain why, referencing differences in user experience between the two tools as necesssary.</w:t>
+          <w:color w:val="24292E"/>
+        </w:rPr>
+      </w:pPr>
+      <w:r>
+        <w:rPr>
+          <w:color w:val="24292E"/>
+        </w:rPr>
+        <w:t>How much t</w:t>
+      </w:r>
+      <w:r>
+        <w:rPr>
+          <w:color w:val="24292E"/>
+        </w:rPr>
+        <w:t>ime did the various steps take?</w:t>
+      </w:r>
+    </w:p>
+    <w:p>
+      <w:pPr>
+        <w:pStyle w:val="NormalWeb"/>
+        <w:numPr>
+          <w:ilvl w:val="1"/>
+          <w:numId w:val="4"/>
+        </w:numPr>
+        <w:shd w:val="clear" w:color="auto" w:fill="FFFFFF"/>
+        <w:spacing w:before="240" w:beforeAutospacing="0" w:after="240" w:afterAutospacing="0"/>
+        <w:rPr>
+          <w:color w:val="24292E"/>
+        </w:rPr>
+      </w:pPr>
+      <w:r>
+        <w:rPr>
+          <w:color w:val="24292E"/>
+        </w:rPr>
+        <w:t xml:space="preserve">The total time allotted for the collector app talk </w:t>
+      </w:r>
+    </w:p>
+    <w:p>
+      <w:pPr>
+        <w:pStyle w:val="NormalWeb"/>
+        <w:numPr>
+          <w:ilvl w:val="2"/>
+          <w:numId w:val="4"/>
+        </w:numPr>
+        <w:shd w:val="clear" w:color="auto" w:fill="FFFFFF"/>
+        <w:spacing w:before="240" w:beforeAutospacing="0" w:after="240" w:afterAutospacing="0"/>
+        <w:rPr>
+          <w:color w:val="24292E"/>
+        </w:rPr>
+      </w:pPr>
+      <w:r>
+        <w:rPr>
+          <w:color w:val="24292E"/>
+        </w:rPr>
+        <w:t>The process involved beginning with the table template shown above. Once I realized it was rather brief, I began digging into the Survey123 portion. It initially</w:t>
+      </w:r>
+      <w:r>
+        <w:rPr>
+          <w:color w:val="24292E"/>
+        </w:rPr>
+        <w:t xml:space="preserve"> directed me to download Survey</w:t>
+      </w:r>
+      <w:r>
+        <w:rPr>
+          <w:color w:val="24292E"/>
+        </w:rPr>
+        <w:t>123 and I didn’t recognized the difference between the app and the desktop version. I downloaded both and started working on the desktop version after realizing the app version doesn’t allow for create/edit of forms. When I began working on the form it gave me regular errors about not matching the name of the list correctly to the list sheet. I was able to figure that out with some tinkering. It is considerably intuitive if you have some experience with form fill applications and building. With no experience it could be tasking.</w:t>
+      </w:r>
+    </w:p>
+    <w:p>
+      <w:pPr>
+        <w:pStyle w:val="NormalWeb"/>
+        <w:shd w:val="clear" w:color="auto" w:fill="FFFFFF"/>
+        <w:spacing w:before="240" w:beforeAutospacing="0" w:after="240" w:afterAutospacing="0"/>
+        <w:ind w:left="1080"/>
+        <w:rPr>
+          <w:color w:val="24292E"/>
+        </w:rPr>
+      </w:pPr>
+      <w:r>
+        <w:rPr>
+          <w:color w:val="24292E"/>
+        </w:rPr>
+        <w:t>There was something I had troubles configuring out-of-the-box and that is conditional fields. However, I’m sure this can be done with some knowledge of Excel for Survey123, but I’m uncertain how to do this for the Collector app with Arcmap.</w:t>
+      </w:r>
+      <w:r>
+        <w:rPr>
+          <w:color w:val="24292E"/>
+        </w:rPr>
+        <w:t xml:space="preserve"> In </w:t>
+      </w:r>
+      <w:r>
+        <w:rPr>
+          <w:color w:val="24292E"/>
+        </w:rPr>
+        <w:lastRenderedPageBreak/>
+        <w:t>fact, I was unable to find</w:t>
+      </w:r>
+      <w:r>
+        <w:rPr>
+          <w:color w:val="24292E"/>
+        </w:rPr>
+        <w:t xml:space="preserve"> documentation</w:t>
+      </w:r>
+      <w:r>
+        <w:rPr>
+          <w:color w:val="24292E"/>
+        </w:rPr>
+        <w:t xml:space="preserve"> for </w:t>
+      </w:r>
+      <w:r>
+        <w:rPr>
+          <w:color w:val="24292E"/>
+        </w:rPr>
+        <w:t xml:space="preserve">conditional fields in </w:t>
+      </w:r>
+      <w:r>
+        <w:rPr>
+          <w:color w:val="24292E"/>
+        </w:rPr>
+        <w:t>ArcG</w:t>
+      </w:r>
+      <w:r>
+        <w:rPr>
+          <w:color w:val="24292E"/>
+        </w:rPr>
+        <w:t>IS</w:t>
+      </w:r>
+      <w:r>
+        <w:rPr>
+          <w:color w:val="24292E"/>
+        </w:rPr>
+        <w:t xml:space="preserve"> and it was suggested that I used Collector </w:t>
+      </w:r>
+      <w:hyperlink r:id="rId13" w:history="1">
+        <w:r>
+          <w:rPr>
+            <w:rStyle w:val="Hyperlink"/>
+          </w:rPr>
+          <w:t>here</w:t>
+        </w:r>
+      </w:hyperlink>
+      <w:r>
+        <w:rPr>
+          <w:color w:val="24292E"/>
+        </w:rPr>
+        <w:t>.</w:t>
+      </w:r>
+    </w:p>
+    <w:p>
+      <w:pPr>
+        <w:pStyle w:val="NormalWeb"/>
+        <w:shd w:val="clear" w:color="auto" w:fill="FFFFFF"/>
+        <w:spacing w:before="240" w:beforeAutospacing="0" w:after="240" w:afterAutospacing="0"/>
+        <w:ind w:left="1080"/>
+        <w:rPr>
+          <w:color w:val="24292E"/>
+        </w:rPr>
+      </w:pPr>
+      <w:r>
+        <w:rPr>
+          <w:color w:val="24292E"/>
+        </w:rPr>
+        <w:t>It seems like there could be some improvement in that area, whether that means further documentation for either service or a more available tutorials on the subject.</w:t>
+      </w:r>
+    </w:p>
+    <w:p>
+      <w:pPr>
+        <w:pStyle w:val="NormalWeb"/>
+        <w:shd w:val="clear" w:color="auto" w:fill="FFFFFF"/>
+        <w:spacing w:before="240" w:beforeAutospacing="0" w:after="240" w:afterAutospacing="0"/>
+        <w:ind w:left="1080"/>
+        <w:rPr>
+          <w:color w:val="24292E"/>
+        </w:rPr>
+      </w:pPr>
+      <w:r>
+        <w:rPr>
+          <w:color w:val="24292E"/>
+        </w:rPr>
+        <w:t>I am very happy with the Survey123 app’s user ability to annotate images, but did notice a slight bug that I unfortunately was not able to recreate or I would elaborate here.</w:t>
       </w:r>
     </w:p>
     <w:p>
@@ -2591,10 +2838,15 @@
         <w:spacing w:before="240" w:beforeAutospacing="0" w:after="240" w:afterAutospacing="0"/>
         <w:ind w:left="720"/>
         <w:rPr>
-          <w:rFonts w:ascii="Segoe UI" w:hAnsi="Segoe UI" w:cs="Segoe UI"/>
-          <w:color w:val="24292E"/>
-        </w:rPr>
-      </w:pPr>
+          <w:color w:val="24292E"/>
+        </w:rPr>
+      </w:pPr>
+      <w:r>
+        <w:rPr>
+          <w:color w:val="24292E"/>
+        </w:rPr>
+        <w:t>This should be a ~2 paragraph narrative to reflect on the process. I encourage you to use vocabulary about design and evaluation that we've used in class and in readings.</w:t>
+      </w:r>
     </w:p>
     <w:p>
       <w:pPr>
@@ -2606,16 +2858,14 @@
         <w:shd w:val="clear" w:color="auto" w:fill="FFFFFF"/>
         <w:spacing w:before="240" w:beforeAutospacing="0" w:after="240" w:afterAutospacing="0"/>
         <w:rPr>
-          <w:rFonts w:ascii="Segoe UI" w:hAnsi="Segoe UI" w:cs="Segoe UI"/>
-          <w:color w:val="24292E"/>
-        </w:rPr>
-      </w:pPr>
-      <w:r>
-        <w:rPr>
-          <w:rFonts w:ascii="Segoe UI" w:hAnsi="Segoe UI" w:cs="Segoe UI"/>
-          <w:color w:val="24292E"/>
-        </w:rPr>
-        <w:t>Does your form introduce any risks associated with inclusion in the dataset or exclusion from the dataset? Justify your answer and explain any steps you might take to mitigate those risks.</w:t>
+          <w:color w:val="24292E"/>
+        </w:rPr>
+      </w:pPr>
+      <w:r>
+        <w:rPr>
+          <w:color w:val="24292E"/>
+        </w:rPr>
+        <w:t>What was something you wish you could have done with either Collector or Survey123 that you were unable to do? Elaborate.</w:t>
       </w:r>
     </w:p>
     <w:p>
@@ -2625,13 +2875,110 @@
         <w:spacing w:before="240" w:beforeAutospacing="0" w:after="240" w:afterAutospacing="0"/>
         <w:ind w:left="720"/>
         <w:rPr>
-          <w:rFonts w:ascii="Segoe UI" w:hAnsi="Segoe UI" w:cs="Segoe UI"/>
-          <w:color w:val="24292E"/>
-        </w:rPr>
-      </w:pPr>
-      <w:r>
-        <w:rPr>
-          <w:rFonts w:ascii="Segoe UI" w:hAnsi="Segoe UI" w:cs="Segoe UI"/>
+          <w:color w:val="24292E"/>
+        </w:rPr>
+      </w:pPr>
+      <w:r>
+        <w:rPr>
+          <w:color w:val="24292E"/>
+        </w:rPr>
+        <w:t xml:space="preserve">I was unable to create conditional required fields. I came really close, but it was only producing a text field and I needed the form to require a select field </w:t>
+      </w:r>
+      <w:bookmarkStart w:id="0" w:name="_GoBack"/>
+      <w:bookmarkEnd w:id="0"/>
+    </w:p>
+    <w:p>
+      <w:pPr>
+        <w:pStyle w:val="NormalWeb"/>
+        <w:shd w:val="clear" w:color="auto" w:fill="FFFFFF"/>
+        <w:spacing w:before="240" w:beforeAutospacing="0" w:after="240" w:afterAutospacing="0"/>
+        <w:ind w:left="720"/>
+        <w:rPr>
+          <w:color w:val="24292E"/>
+        </w:rPr>
+      </w:pPr>
+      <w:r>
+        <w:rPr>
+          <w:color w:val="24292E"/>
+        </w:rPr>
+        <w:t>One thing I wish could be done within the Collector app is the ability to quickly and efficiently share points whether by URL or in-app messaging.</w:t>
+      </w:r>
+    </w:p>
+    <w:p>
+      <w:pPr>
+        <w:pStyle w:val="NormalWeb"/>
+        <w:numPr>
+          <w:ilvl w:val="0"/>
+          <w:numId w:val="4"/>
+        </w:numPr>
+        <w:shd w:val="clear" w:color="auto" w:fill="FFFFFF"/>
+        <w:spacing w:before="240" w:beforeAutospacing="0" w:after="240" w:afterAutospacing="0"/>
+        <w:rPr>
+          <w:color w:val="24292E"/>
+        </w:rPr>
+      </w:pPr>
+      <w:r>
+        <w:rPr>
+          <w:color w:val="24292E"/>
+        </w:rPr>
+        <w:t xml:space="preserve">Reflecting on the data collection problem you set out to solve, do you think a form-centric or map-centric approach is better for your scenario? Please elaborate and explain why, referencing differences in user experience between the two tools as </w:t>
+      </w:r>
+      <w:r>
+        <w:rPr>
+          <w:color w:val="24292E"/>
+        </w:rPr>
+        <w:t>necessary</w:t>
+      </w:r>
+      <w:r>
+        <w:rPr>
+          <w:color w:val="24292E"/>
+        </w:rPr>
+        <w:t>.</w:t>
+      </w:r>
+    </w:p>
+    <w:p>
+      <w:pPr>
+        <w:pStyle w:val="NormalWeb"/>
+        <w:shd w:val="clear" w:color="auto" w:fill="FFFFFF"/>
+        <w:spacing w:before="240" w:beforeAutospacing="0" w:after="240" w:afterAutospacing="0"/>
+        <w:ind w:left="720"/>
+        <w:rPr>
+          <w:color w:val="24292E"/>
+        </w:rPr>
+      </w:pPr>
+    </w:p>
+    <w:p>
+      <w:pPr>
+        <w:pStyle w:val="NormalWeb"/>
+        <w:numPr>
+          <w:ilvl w:val="0"/>
+          <w:numId w:val="4"/>
+        </w:numPr>
+        <w:shd w:val="clear" w:color="auto" w:fill="FFFFFF"/>
+        <w:spacing w:before="240" w:beforeAutospacing="0" w:after="240" w:afterAutospacing="0"/>
+        <w:rPr>
+          <w:color w:val="24292E"/>
+        </w:rPr>
+      </w:pPr>
+      <w:r>
+        <w:rPr>
+          <w:color w:val="24292E"/>
+        </w:rPr>
+        <w:t>Does your form introduce any risks associated with inclusion in the dataset or exclusion from the dataset? Justify your answer and explain any steps you might take to mitigate those risks.</w:t>
+      </w:r>
+    </w:p>
+    <w:p>
+      <w:pPr>
+        <w:pStyle w:val="NormalWeb"/>
+        <w:shd w:val="clear" w:color="auto" w:fill="FFFFFF"/>
+        <w:spacing w:before="240" w:beforeAutospacing="0" w:after="240" w:afterAutospacing="0"/>
+        <w:ind w:left="720"/>
+        <w:rPr>
+          <w:color w:val="24292E"/>
+        </w:rPr>
+      </w:pPr>
+      <w:r>
+        <w:rPr>
           <w:color w:val="24292E"/>
         </w:rPr>
         <w:t>Yes! There is a risk that users of the app could get hurt when taking pictures. I’ve included a small disclaimer about safety near the in-app location of adding pictures. However, I’m certain this needs to be improved.</w:t>
@@ -2643,7 +2990,7 @@
         <w:shd w:val="clear" w:color="auto" w:fill="FFFFFF"/>
         <w:spacing w:before="360" w:after="240"/>
         <w:rPr>
-          <w:rFonts w:ascii="Segoe UI" w:hAnsi="Segoe UI" w:cs="Segoe UI"/>
+          <w:rFonts w:ascii="Times New Roman" w:hAnsi="Times New Roman" w:cs="Times New Roman"/>
           <w:color w:val="24292E"/>
           <w:sz w:val="30"/>
           <w:szCs w:val="30"/>
@@ -2651,7 +2998,7 @@
       </w:pPr>
       <w:r>
         <w:rPr>
-          <w:rFonts w:ascii="Segoe UI" w:hAnsi="Segoe UI" w:cs="Segoe UI"/>
+          <w:rFonts w:ascii="Times New Roman" w:hAnsi="Times New Roman" w:cs="Times New Roman"/>
           <w:color w:val="24292E"/>
           <w:sz w:val="30"/>
           <w:szCs w:val="30"/>
@@ -2668,7 +3015,7 @@
         <w:shd w:val="clear" w:color="auto" w:fill="FFFFFF"/>
         <w:spacing w:before="100" w:beforeAutospacing="1" w:after="100" w:afterAutospacing="1" w:line="240" w:lineRule="auto"/>
         <w:rPr>
-          <w:rFonts w:ascii="Segoe UI" w:hAnsi="Segoe UI" w:cs="Segoe UI"/>
+          <w:rFonts w:ascii="Times New Roman" w:hAnsi="Times New Roman" w:cs="Times New Roman"/>
           <w:color w:val="24292E"/>
           <w:sz w:val="24"/>
           <w:szCs w:val="24"/>
@@ -2676,7 +3023,7 @@
       </w:pPr>
       <w:r>
         <w:rPr>
-          <w:rFonts w:ascii="Segoe UI" w:hAnsi="Segoe UI" w:cs="Segoe UI"/>
+          <w:rFonts w:ascii="Times New Roman" w:hAnsi="Times New Roman" w:cs="Times New Roman"/>
           <w:color w:val="24292E"/>
         </w:rPr>
         <w:t>Description of the data collection problem you are trying to solve (Part 1)</w:t>
@@ -2691,7 +3038,7 @@
         <w:shd w:val="clear" w:color="auto" w:fill="FFFFFF"/>
         <w:spacing w:before="100" w:beforeAutospacing="1" w:after="100" w:afterAutospacing="1" w:line="240" w:lineRule="auto"/>
         <w:rPr>
-          <w:rFonts w:ascii="Segoe UI" w:hAnsi="Segoe UI" w:cs="Segoe UI"/>
+          <w:rFonts w:ascii="Times New Roman" w:hAnsi="Times New Roman" w:cs="Times New Roman"/>
           <w:color w:val="24292E"/>
           <w:sz w:val="24"/>
           <w:szCs w:val="24"/>
@@ -2699,10 +3046,31 @@
       </w:pPr>
       <w:r>
         <w:rPr>
-          <w:rFonts w:ascii="Segoe UI" w:hAnsi="Segoe UI" w:cs="Segoe UI"/>
-          <w:color w:val="24292E"/>
-        </w:rPr>
-        <w:t>I’m trying to gather data on pot holes and blind spots for drivers.</w:t>
+          <w:rFonts w:ascii="Times New Roman" w:hAnsi="Times New Roman" w:cs="Times New Roman"/>
+          <w:color w:val="24292E"/>
+        </w:rPr>
+        <w:t xml:space="preserve">My problem set is based on road conditions for drivers, by </w:t>
+      </w:r>
+      <w:r>
+        <w:rPr>
+          <w:rFonts w:ascii="Times New Roman" w:hAnsi="Times New Roman" w:cs="Times New Roman"/>
+          <w:color w:val="24292E"/>
+        </w:rPr>
+        <w:t>try</w:t>
+      </w:r>
+      <w:r>
+        <w:rPr>
+          <w:rFonts w:ascii="Times New Roman" w:hAnsi="Times New Roman" w:cs="Times New Roman"/>
+          <w:color w:val="24292E"/>
+        </w:rPr>
+        <w:t xml:space="preserve">ing to gather data on pot holes and </w:t>
+      </w:r>
+      <w:r>
+        <w:rPr>
+          <w:rFonts w:ascii="Times New Roman" w:hAnsi="Times New Roman" w:cs="Times New Roman"/>
+          <w:color w:val="24292E"/>
+        </w:rPr>
+        <w:t>blind spots for drivers.</w:t>
       </w:r>
     </w:p>
     <w:p>
@@ -2714,13 +3082,13 @@
         <w:shd w:val="clear" w:color="auto" w:fill="FFFFFF"/>
         <w:spacing w:before="60" w:after="100" w:afterAutospacing="1" w:line="240" w:lineRule="auto"/>
         <w:rPr>
-          <w:rFonts w:ascii="Segoe UI" w:hAnsi="Segoe UI" w:cs="Segoe UI"/>
-          <w:color w:val="24292E"/>
-        </w:rPr>
-      </w:pPr>
-      <w:r>
-        <w:rPr>
-          <w:rFonts w:ascii="Segoe UI" w:hAnsi="Segoe UI" w:cs="Segoe UI"/>
+          <w:rFonts w:ascii="Times New Roman" w:hAnsi="Times New Roman" w:cs="Times New Roman"/>
+          <w:color w:val="24292E"/>
+        </w:rPr>
+      </w:pPr>
+      <w:r>
+        <w:rPr>
+          <w:rFonts w:ascii="Times New Roman" w:hAnsi="Times New Roman" w:cs="Times New Roman"/>
           <w:color w:val="24292E"/>
         </w:rPr>
         <w:t>Data schema tables (Part 2)</w:t>
@@ -2735,13 +3103,13 @@
         <w:shd w:val="clear" w:color="auto" w:fill="FFFFFF"/>
         <w:spacing w:before="60" w:after="100" w:afterAutospacing="1" w:line="240" w:lineRule="auto"/>
         <w:rPr>
-          <w:rFonts w:ascii="Segoe UI" w:hAnsi="Segoe UI" w:cs="Segoe UI"/>
-          <w:color w:val="24292E"/>
-        </w:rPr>
-      </w:pPr>
-      <w:r>
-        <w:rPr>
-          <w:rFonts w:ascii="Segoe UI" w:hAnsi="Segoe UI" w:cs="Segoe UI"/>
+          <w:rFonts w:ascii="Times New Roman" w:hAnsi="Times New Roman" w:cs="Times New Roman"/>
+          <w:color w:val="24292E"/>
+        </w:rPr>
+      </w:pPr>
+      <w:r>
+        <w:rPr>
+          <w:rFonts w:ascii="Times New Roman" w:hAnsi="Times New Roman" w:cs="Times New Roman"/>
           <w:color w:val="24292E"/>
         </w:rPr>
         <w:t>See above</w:t>
@@ -2756,13 +3124,13 @@
         <w:shd w:val="clear" w:color="auto" w:fill="FFFFFF"/>
         <w:spacing w:before="60" w:after="100" w:afterAutospacing="1" w:line="240" w:lineRule="auto"/>
         <w:rPr>
-          <w:rFonts w:ascii="Segoe UI" w:hAnsi="Segoe UI" w:cs="Segoe UI"/>
-          <w:color w:val="24292E"/>
-        </w:rPr>
-      </w:pPr>
-      <w:r>
-        <w:rPr>
-          <w:rFonts w:ascii="Segoe UI" w:hAnsi="Segoe UI" w:cs="Segoe UI"/>
+          <w:rFonts w:ascii="Times New Roman" w:hAnsi="Times New Roman" w:cs="Times New Roman"/>
+          <w:color w:val="24292E"/>
+        </w:rPr>
+      </w:pPr>
+      <w:r>
+        <w:rPr>
+          <w:rFonts w:ascii="Times New Roman" w:hAnsi="Times New Roman" w:cs="Times New Roman"/>
           <w:color w:val="24292E"/>
         </w:rPr>
         <w:t>A link to your Survey123 form (Part 3)</w:t>
@@ -2777,13 +3145,13 @@
         <w:shd w:val="clear" w:color="auto" w:fill="FFFFFF"/>
         <w:spacing w:before="60" w:after="100" w:afterAutospacing="1" w:line="240" w:lineRule="auto"/>
         <w:rPr>
-          <w:rFonts w:ascii="Segoe UI" w:hAnsi="Segoe UI" w:cs="Segoe UI"/>
-          <w:color w:val="24292E"/>
-        </w:rPr>
-      </w:pPr>
-      <w:r>
-        <w:rPr>
-          <w:rFonts w:ascii="Segoe UI" w:hAnsi="Segoe UI" w:cs="Segoe UI"/>
+          <w:rFonts w:ascii="Times New Roman" w:hAnsi="Times New Roman" w:cs="Times New Roman"/>
+          <w:color w:val="24292E"/>
+        </w:rPr>
+      </w:pPr>
+      <w:r>
+        <w:rPr>
+          <w:rFonts w:ascii="Times New Roman" w:hAnsi="Times New Roman" w:cs="Times New Roman"/>
           <w:color w:val="24292E"/>
         </w:rPr>
         <w:t>https://arcg.is/1O8fae</w:t>
@@ -2798,13 +3166,13 @@
         <w:shd w:val="clear" w:color="auto" w:fill="FFFFFF"/>
         <w:spacing w:before="60" w:after="100" w:afterAutospacing="1" w:line="240" w:lineRule="auto"/>
         <w:rPr>
-          <w:rFonts w:ascii="Segoe UI" w:hAnsi="Segoe UI" w:cs="Segoe UI"/>
-          <w:color w:val="24292E"/>
-        </w:rPr>
-      </w:pPr>
-      <w:r>
-        <w:rPr>
-          <w:rFonts w:ascii="Segoe UI" w:hAnsi="Segoe UI" w:cs="Segoe UI"/>
+          <w:rFonts w:ascii="Times New Roman" w:hAnsi="Times New Roman" w:cs="Times New Roman"/>
+          <w:color w:val="24292E"/>
+        </w:rPr>
+      </w:pPr>
+      <w:r>
+        <w:rPr>
+          <w:rFonts w:ascii="Times New Roman" w:hAnsi="Times New Roman" w:cs="Times New Roman"/>
           <w:color w:val="24292E"/>
         </w:rPr>
         <w:t>The name of your Collector map (Part 5)</w:t>
@@ -2819,17 +3187,16 @@
         <w:shd w:val="clear" w:color="auto" w:fill="FFFFFF"/>
         <w:spacing w:before="60" w:after="100" w:afterAutospacing="1" w:line="240" w:lineRule="auto"/>
         <w:rPr>
-          <w:rFonts w:ascii="Segoe UI" w:hAnsi="Segoe UI" w:cs="Segoe UI"/>
-          <w:color w:val="24292E"/>
-        </w:rPr>
-      </w:pPr>
-      <w:r>
-        <w:rPr>
-          <w:rFonts w:ascii="Segoe UI" w:hAnsi="Segoe UI" w:cs="Segoe UI"/>
-          <w:color w:val="24292E"/>
-        </w:rPr>
-        <w:lastRenderedPageBreak/>
-        <w:t>…</w:t>
+          <w:rFonts w:ascii="Times New Roman" w:hAnsi="Times New Roman" w:cs="Times New Roman"/>
+          <w:color w:val="24292E"/>
+        </w:rPr>
+      </w:pPr>
+      <w:r>
+        <w:rPr>
+          <w:rFonts w:ascii="Times New Roman" w:hAnsi="Times New Roman" w:cs="Times New Roman"/>
+          <w:color w:val="24292E"/>
+        </w:rPr>
+        <w:t>Road Conditions Survey</w:t>
       </w:r>
     </w:p>
     <w:p>
@@ -2841,15 +3208,16 @@
         <w:shd w:val="clear" w:color="auto" w:fill="FFFFFF"/>
         <w:spacing w:before="60" w:after="100" w:afterAutospacing="1" w:line="240" w:lineRule="auto"/>
         <w:rPr>
-          <w:rFonts w:ascii="Segoe UI" w:hAnsi="Segoe UI" w:cs="Segoe UI"/>
-          <w:color w:val="24292E"/>
-        </w:rPr>
-      </w:pPr>
-      <w:r>
-        <w:rPr>
-          <w:rFonts w:ascii="Segoe UI" w:hAnsi="Segoe UI" w:cs="Segoe UI"/>
-          <w:color w:val="24292E"/>
-        </w:rPr>
+          <w:rFonts w:ascii="Times New Roman" w:hAnsi="Times New Roman" w:cs="Times New Roman"/>
+          <w:color w:val="24292E"/>
+        </w:rPr>
+      </w:pPr>
+      <w:r>
+        <w:rPr>
+          <w:rFonts w:ascii="Times New Roman" w:hAnsi="Times New Roman" w:cs="Times New Roman"/>
+          <w:color w:val="24292E"/>
+        </w:rPr>
+        <w:lastRenderedPageBreak/>
         <w:t>Description of the customization choices you made to the basemap, popup windows, and application settings and why you made the choices you did (Part 5)</w:t>
       </w:r>
     </w:p>
@@ -2862,24 +3230,16 @@
         <w:shd w:val="clear" w:color="auto" w:fill="FFFFFF"/>
         <w:spacing w:before="60" w:after="100" w:afterAutospacing="1" w:line="240" w:lineRule="auto"/>
         <w:rPr>
-          <w:rFonts w:ascii="Segoe UI" w:hAnsi="Segoe UI" w:cs="Segoe UI"/>
-          <w:color w:val="24292E"/>
-        </w:rPr>
-      </w:pPr>
-      <w:r>
-        <w:rPr>
-          <w:rFonts w:ascii="Segoe UI" w:hAnsi="Segoe UI" w:cs="Segoe UI"/>
-          <w:color w:val="24292E"/>
-        </w:rPr>
-        <w:t>A</w:t>
-      </w:r>
-      <w:r>
-        <w:rPr>
-          <w:rFonts w:ascii="Segoe UI" w:hAnsi="Segoe UI" w:cs="Segoe UI"/>
-          <w:color w:val="24292E"/>
-          <w:highlight w:val="yellow"/>
-        </w:rPr>
-        <w:t>bility to annotate images?</w:t>
+          <w:rFonts w:ascii="Times New Roman" w:hAnsi="Times New Roman" w:cs="Times New Roman"/>
+          <w:color w:val="24292E"/>
+        </w:rPr>
+      </w:pPr>
+      <w:r>
+        <w:rPr>
+          <w:rFonts w:ascii="Times New Roman" w:hAnsi="Times New Roman" w:cs="Times New Roman"/>
+          <w:color w:val="24292E"/>
+        </w:rPr>
+        <w:t>???</w:t>
       </w:r>
     </w:p>
     <w:p>
@@ -2891,13 +3251,13 @@
         <w:shd w:val="clear" w:color="auto" w:fill="FFFFFF"/>
         <w:spacing w:before="60" w:after="100" w:afterAutospacing="1" w:line="240" w:lineRule="auto"/>
         <w:rPr>
-          <w:rFonts w:ascii="Segoe UI" w:hAnsi="Segoe UI" w:cs="Segoe UI"/>
-          <w:color w:val="24292E"/>
-        </w:rPr>
-      </w:pPr>
-      <w:r>
-        <w:rPr>
-          <w:rFonts w:ascii="Segoe UI" w:hAnsi="Segoe UI" w:cs="Segoe UI"/>
+          <w:rFonts w:ascii="Times New Roman" w:hAnsi="Times New Roman" w:cs="Times New Roman"/>
+          <w:color w:val="24292E"/>
+        </w:rPr>
+      </w:pPr>
+      <w:r>
+        <w:rPr>
+          <w:rFonts w:ascii="Times New Roman" w:hAnsi="Times New Roman" w:cs="Times New Roman"/>
           <w:color w:val="24292E"/>
         </w:rPr>
         <w:t>Brief reflective essay (Part 6)</w:t>
@@ -2912,21 +3272,27 @@
         <w:shd w:val="clear" w:color="auto" w:fill="FFFFFF"/>
         <w:spacing w:before="60" w:after="100" w:afterAutospacing="1" w:line="240" w:lineRule="auto"/>
         <w:rPr>
-          <w:rFonts w:ascii="Segoe UI" w:hAnsi="Segoe UI" w:cs="Segoe UI"/>
-          <w:color w:val="24292E"/>
-        </w:rPr>
-      </w:pPr>
-      <w:r>
-        <w:rPr>
-          <w:rFonts w:ascii="Segoe UI" w:hAnsi="Segoe UI" w:cs="Segoe UI"/>
+          <w:rFonts w:ascii="Times New Roman" w:hAnsi="Times New Roman" w:cs="Times New Roman"/>
+          <w:color w:val="24292E"/>
+        </w:rPr>
+      </w:pPr>
+      <w:r>
+        <w:rPr>
+          <w:rFonts w:ascii="Times New Roman" w:hAnsi="Times New Roman" w:cs="Times New Roman"/>
           <w:color w:val="24292E"/>
         </w:rPr>
         <w:t>See above</w:t>
       </w:r>
     </w:p>
-    <w:p/>
+    <w:p>
+      <w:pPr>
+        <w:rPr>
+          <w:rFonts w:ascii="Times New Roman" w:hAnsi="Times New Roman" w:cs="Times New Roman"/>
+        </w:rPr>
+      </w:pPr>
+    </w:p>
     <w:sectPr>
-      <w:footerReference w:type="default" r:id="rId10"/>
+      <w:footerReference w:type="default" r:id="rId14"/>
       <w:pgSz w:w="12240" w:h="15840"/>
       <w:pgMar w:top="1440" w:right="1440" w:bottom="1440" w:left="1440" w:header="720" w:footer="720" w:gutter="0"/>
       <w:cols w:space="720"/>
@@ -2995,7 +3361,7 @@
           <w:rPr>
             <w:noProof/>
           </w:rPr>
-          <w:t>3</w:t>
+          <w:t>4</w:t>
         </w:r>
         <w:r>
           <w:rPr>
@@ -3387,117 +3753,176 @@
   <w:abstractNum w:abstractNumId="3" w15:restartNumberingAfterBreak="0">
     <w:nsid w:val="490A3A33"/>
     <w:multiLevelType w:val="multilevel"/>
-    <w:tmpl w:val="E140F67E"/>
+    <w:tmpl w:val="0409001D"/>
     <w:lvl w:ilvl="0">
       <w:start w:val="1"/>
       <w:numFmt w:val="decimal"/>
-      <w:lvlText w:val="%1."/>
+      <w:lvlText w:val="%1)"/>
       <w:lvlJc w:val="left"/>
       <w:pPr>
-        <w:tabs>
-          <w:tab w:val="num" w:pos="720"/>
-        </w:tabs>
+        <w:ind w:left="360" w:hanging="360"/>
+      </w:pPr>
+    </w:lvl>
+    <w:lvl w:ilvl="1">
+      <w:start w:val="1"/>
+      <w:numFmt w:val="lowerLetter"/>
+      <w:lvlText w:val="%2)"/>
+      <w:lvlJc w:val="left"/>
+      <w:pPr>
         <w:ind w:left="720" w:hanging="360"/>
       </w:pPr>
     </w:lvl>
-    <w:lvl w:ilvl="1">
+    <w:lvl w:ilvl="2">
+      <w:start w:val="1"/>
+      <w:numFmt w:val="lowerRoman"/>
+      <w:lvlText w:val="%3)"/>
+      <w:lvlJc w:val="left"/>
+      <w:pPr>
+        <w:ind w:left="1080" w:hanging="360"/>
+      </w:pPr>
+    </w:lvl>
+    <w:lvl w:ilvl="3">
       <w:start w:val="1"/>
       <w:numFmt w:val="decimal"/>
-      <w:lvlText w:val="%2."/>
+      <w:lvlText w:val="(%4)"/>
       <w:lvlJc w:val="left"/>
       <w:pPr>
-        <w:tabs>
-          <w:tab w:val="num" w:pos="1440"/>
-        </w:tabs>
         <w:ind w:left="1440" w:hanging="360"/>
       </w:pPr>
     </w:lvl>
-    <w:lvl w:ilvl="2" w:tentative="1">
-      <w:start w:val="1"/>
-      <w:numFmt w:val="decimal"/>
-      <w:lvlText w:val="%3."/>
+    <w:lvl w:ilvl="4">
+      <w:start w:val="1"/>
+      <w:numFmt w:val="lowerLetter"/>
+      <w:lvlText w:val="(%5)"/>
       <w:lvlJc w:val="left"/>
       <w:pPr>
-        <w:tabs>
-          <w:tab w:val="num" w:pos="2160"/>
-        </w:tabs>
+        <w:ind w:left="1800" w:hanging="360"/>
+      </w:pPr>
+    </w:lvl>
+    <w:lvl w:ilvl="5">
+      <w:start w:val="1"/>
+      <w:numFmt w:val="lowerRoman"/>
+      <w:lvlText w:val="(%6)"/>
+      <w:lvlJc w:val="left"/>
+      <w:pPr>
         <w:ind w:left="2160" w:hanging="360"/>
       </w:pPr>
     </w:lvl>
-    <w:lvl w:ilvl="3" w:tentative="1">
-      <w:start w:val="1"/>
-      <w:numFmt w:val="decimal"/>
-      <w:lvlText w:val="%4."/>
-      <w:lvlJc w:val="left"/>
-      <w:pPr>
-        <w:tabs>
-          <w:tab w:val="num" w:pos="2880"/>
-        </w:tabs>
-        <w:ind w:left="2880" w:hanging="360"/>
-      </w:pPr>
-    </w:lvl>
-    <w:lvl w:ilvl="4" w:tentative="1">
-      <w:start w:val="1"/>
-      <w:numFmt w:val="decimal"/>
-      <w:lvlText w:val="%5."/>
-      <w:lvlJc w:val="left"/>
-      <w:pPr>
-        <w:tabs>
-          <w:tab w:val="num" w:pos="3600"/>
-        </w:tabs>
-        <w:ind w:left="3600" w:hanging="360"/>
-      </w:pPr>
-    </w:lvl>
-    <w:lvl w:ilvl="5" w:tentative="1">
-      <w:start w:val="1"/>
-      <w:numFmt w:val="decimal"/>
-      <w:lvlText w:val="%6."/>
-      <w:lvlJc w:val="left"/>
-      <w:pPr>
-        <w:tabs>
-          <w:tab w:val="num" w:pos="4320"/>
-        </w:tabs>
-        <w:ind w:left="4320" w:hanging="360"/>
-      </w:pPr>
-    </w:lvl>
-    <w:lvl w:ilvl="6" w:tentative="1">
+    <w:lvl w:ilvl="6">
       <w:start w:val="1"/>
       <w:numFmt w:val="decimal"/>
       <w:lvlText w:val="%7."/>
       <w:lvlJc w:val="left"/>
       <w:pPr>
-        <w:tabs>
-          <w:tab w:val="num" w:pos="5040"/>
-        </w:tabs>
-        <w:ind w:left="5040" w:hanging="360"/>
-      </w:pPr>
-    </w:lvl>
-    <w:lvl w:ilvl="7" w:tentative="1">
-      <w:start w:val="1"/>
-      <w:numFmt w:val="decimal"/>
+        <w:ind w:left="2520" w:hanging="360"/>
+      </w:pPr>
+    </w:lvl>
+    <w:lvl w:ilvl="7">
+      <w:start w:val="1"/>
+      <w:numFmt w:val="lowerLetter"/>
       <w:lvlText w:val="%8."/>
       <w:lvlJc w:val="left"/>
       <w:pPr>
-        <w:tabs>
-          <w:tab w:val="num" w:pos="5760"/>
-        </w:tabs>
-        <w:ind w:left="5760" w:hanging="360"/>
-      </w:pPr>
-    </w:lvl>
-    <w:lvl w:ilvl="8" w:tentative="1">
-      <w:start w:val="1"/>
-      <w:numFmt w:val="decimal"/>
+        <w:ind w:left="2880" w:hanging="360"/>
+      </w:pPr>
+    </w:lvl>
+    <w:lvl w:ilvl="8">
+      <w:start w:val="1"/>
+      <w:numFmt w:val="lowerRoman"/>
       <w:lvlText w:val="%9."/>
       <w:lvlJc w:val="left"/>
       <w:pPr>
-        <w:tabs>
-          <w:tab w:val="num" w:pos="6480"/>
-        </w:tabs>
-        <w:ind w:left="6480" w:hanging="360"/>
+        <w:ind w:left="3240" w:hanging="360"/>
       </w:pPr>
     </w:lvl>
   </w:abstractNum>
   <w:abstractNum w:abstractNumId="4" w15:restartNumberingAfterBreak="0">
+    <w:nsid w:val="680A1663"/>
+    <w:multiLevelType w:val="multilevel"/>
+    <w:tmpl w:val="0409001D"/>
+    <w:lvl w:ilvl="0">
+      <w:start w:val="1"/>
+      <w:numFmt w:val="decimal"/>
+      <w:lvlText w:val="%1)"/>
+      <w:lvlJc w:val="left"/>
+      <w:pPr>
+        <w:ind w:left="360" w:hanging="360"/>
+      </w:pPr>
+    </w:lvl>
+    <w:lvl w:ilvl="1">
+      <w:start w:val="1"/>
+      <w:numFmt w:val="lowerLetter"/>
+      <w:lvlText w:val="%2)"/>
+      <w:lvlJc w:val="left"/>
+      <w:pPr>
+        <w:ind w:left="720" w:hanging="360"/>
+      </w:pPr>
+    </w:lvl>
+    <w:lvl w:ilvl="2">
+      <w:start w:val="1"/>
+      <w:numFmt w:val="lowerRoman"/>
+      <w:lvlText w:val="%3)"/>
+      <w:lvlJc w:val="left"/>
+      <w:pPr>
+        <w:ind w:left="1080" w:hanging="360"/>
+      </w:pPr>
+    </w:lvl>
+    <w:lvl w:ilvl="3">
+      <w:start w:val="1"/>
+      <w:numFmt w:val="decimal"/>
+      <w:lvlText w:val="(%4)"/>
+      <w:lvlJc w:val="left"/>
+      <w:pPr>
+        <w:ind w:left="1440" w:hanging="360"/>
+      </w:pPr>
+    </w:lvl>
+    <w:lvl w:ilvl="4">
+      <w:start w:val="1"/>
+      <w:numFmt w:val="lowerLetter"/>
+      <w:lvlText w:val="(%5)"/>
+      <w:lvlJc w:val="left"/>
+      <w:pPr>
+        <w:ind w:left="1800" w:hanging="360"/>
+      </w:pPr>
+    </w:lvl>
+    <w:lvl w:ilvl="5">
+      <w:start w:val="1"/>
+      <w:numFmt w:val="lowerRoman"/>
+      <w:lvlText w:val="(%6)"/>
+      <w:lvlJc w:val="left"/>
+      <w:pPr>
+        <w:ind w:left="2160" w:hanging="360"/>
+      </w:pPr>
+    </w:lvl>
+    <w:lvl w:ilvl="6">
+      <w:start w:val="1"/>
+      <w:numFmt w:val="decimal"/>
+      <w:lvlText w:val="%7."/>
+      <w:lvlJc w:val="left"/>
+      <w:pPr>
+        <w:ind w:left="2520" w:hanging="360"/>
+      </w:pPr>
+    </w:lvl>
+    <w:lvl w:ilvl="7">
+      <w:start w:val="1"/>
+      <w:numFmt w:val="lowerLetter"/>
+      <w:lvlText w:val="%8."/>
+      <w:lvlJc w:val="left"/>
+      <w:pPr>
+        <w:ind w:left="2880" w:hanging="360"/>
+      </w:pPr>
+    </w:lvl>
+    <w:lvl w:ilvl="8">
+      <w:start w:val="1"/>
+      <w:numFmt w:val="lowerRoman"/>
+      <w:lvlText w:val="%9."/>
+      <w:lvlJc w:val="left"/>
+      <w:pPr>
+        <w:ind w:left="3240" w:hanging="360"/>
+      </w:pPr>
+    </w:lvl>
+  </w:abstractNum>
+  <w:abstractNum w:abstractNumId="5" w15:restartNumberingAfterBreak="0">
     <w:nsid w:val="6B4B64A5"/>
     <w:multiLevelType w:val="hybridMultilevel"/>
     <w:tmpl w:val="2E524DB6"/>
@@ -3590,7 +4015,7 @@
     <w:abstractNumId w:val="2"/>
   </w:num>
   <w:num w:numId="2">
-    <w:abstractNumId w:val="4"/>
+    <w:abstractNumId w:val="5"/>
   </w:num>
   <w:num w:numId="3">
     <w:abstractNumId w:val="1"/>
@@ -3600,6 +4025,9 @@
   </w:num>
   <w:num w:numId="5">
     <w:abstractNumId w:val="0"/>
+  </w:num>
+  <w:num w:numId="6">
+    <w:abstractNumId w:val="4"/>
   </w:num>
 </w:numbering>
 </file>
@@ -4211,11 +4639,22 @@
     <w:name w:val="Hyperlink"/>
     <w:basedOn w:val="DefaultParagraphFont"/>
     <w:uiPriority w:val="99"/>
-    <w:semiHidden/>
     <w:unhideWhenUsed/>
     <w:rsid w:val="006C16ED"/>
     <w:rPr>
       <w:color w:val="0000FF"/>
+      <w:u w:val="single"/>
+    </w:rPr>
+  </w:style>
+  <w:style w:type="character" w:styleId="FollowedHyperlink">
+    <w:name w:val="FollowedHyperlink"/>
+    <w:basedOn w:val="DefaultParagraphFont"/>
+    <w:uiPriority w:val="99"/>
+    <w:semiHidden/>
+    <w:unhideWhenUsed/>
+    <w:rsid w:val="00150B77"/>
+    <w:rPr>
+      <w:color w:val="954F72" w:themeColor="followedHyperlink"/>
       <w:u w:val="single"/>
     </w:rPr>
   </w:style>

</xml_diff>